<commit_message>
Descripción videojuego revisada. Añadida opción en sistema de puntuación. Modificado patrón singleton y decorador.
</commit_message>
<xml_diff>
--- a/Descripción_VideoJuego.docx
+++ b/Descripción_VideoJuego.docx
@@ -50,7 +50,13 @@
         <w:t>¿y nivel de dificultad?</w:t>
       </w:r>
       <w:r>
-        <w:t xml:space="preserve"> Podríamos generar más monstruos más frecuentemente pero no sé si complica mucho el juego)</w:t>
+        <w:t xml:space="preserve"> Podríamos generar más monstruos más frecuentemente pero no sé si complica mucho el juego</w:t>
+      </w:r>
+      <w:r>
+        <w:t>. Si da tiempo.</w:t>
+      </w:r>
+      <w:r>
+        <w:t>)</w:t>
       </w:r>
       <w:r>
         <w:t xml:space="preserve"> </w:t>
@@ -64,13 +70,14 @@
           <w:numId w:val="2"/>
         </w:numPr>
       </w:pPr>
-      <w:proofErr w:type="spellStart"/>
-      <w:r>
-        <w:t>Loop</w:t>
-      </w:r>
-      <w:proofErr w:type="spellEnd"/>
-      <w:r>
-        <w:t xml:space="preserve"> del juego: juega el hechicero o muere o llega al tesoro y vuelve a empezar.</w:t>
+      <w:r>
+        <w:t>Loop del juego: el hechicero o muere o llega al tesoro</w:t>
+      </w:r>
+      <w:r>
+        <w:t xml:space="preserve">. En cualquier caso, </w:t>
+      </w:r>
+      <w:r>
+        <w:t>se le muestra un menú al usuario para que decida si quiere volver a empezar o salir.</w:t>
       </w:r>
     </w:p>
     <w:p>
@@ -82,7 +89,16 @@
         </w:numPr>
       </w:pPr>
       <w:r>
-        <w:t>Sistema de puntuación: vida del hechicero.</w:t>
+        <w:t>Sistema de puntuación: vida del hechicero</w:t>
+      </w:r>
+      <w:r>
+        <w:t xml:space="preserve"> o timer. Lo que se acabe antes</w:t>
+      </w:r>
+      <w:r>
+        <w:t>.</w:t>
+      </w:r>
+      <w:r>
+        <w:t xml:space="preserve"> Si se acaba el timer, el hechicero muere y habría que volver a empezar.</w:t>
       </w:r>
     </w:p>
     <w:p>
@@ -154,7 +170,13 @@
         <w:t xml:space="preserve">e los </w:t>
       </w:r>
       <w:r>
-        <w:t xml:space="preserve">hechizos: </w:t>
+        <w:t>hechizos</w:t>
+      </w:r>
+      <w:r>
+        <w:t xml:space="preserve"> (cambiar nombres de los hechizos)</w:t>
+      </w:r>
+      <w:r>
+        <w:t xml:space="preserve">: </w:t>
       </w:r>
     </w:p>
     <w:p>
@@ -285,7 +307,6 @@
     <w:p/>
     <w:p>
       <w:r>
-        <w:lastRenderedPageBreak/>
         <w:t>Patrones:</w:t>
       </w:r>
     </w:p>
@@ -297,29 +318,8 @@
           <w:numId w:val="1"/>
         </w:numPr>
       </w:pPr>
-      <w:proofErr w:type="spellStart"/>
-      <w:r>
-        <w:t>patron</w:t>
-      </w:r>
-      <w:proofErr w:type="spellEnd"/>
-      <w:r>
-        <w:t xml:space="preserve"> </w:t>
-      </w:r>
-      <w:proofErr w:type="spellStart"/>
-      <w:r>
-        <w:t>facade</w:t>
-      </w:r>
-      <w:proofErr w:type="spellEnd"/>
-      <w:r>
-        <w:t xml:space="preserve"> para </w:t>
-      </w:r>
-      <w:proofErr w:type="spellStart"/>
-      <w:r>
-        <w:t>inicilizar</w:t>
-      </w:r>
-      <w:proofErr w:type="spellEnd"/>
-      <w:r>
-        <w:t xml:space="preserve"> el mundo, administrar jugadores y la creación y destrucción de elementos</w:t>
+      <w:r>
+        <w:t>patron facade para inicilizar el mundo, administrar jugadores y la creación y destrucción de elementos</w:t>
       </w:r>
     </w:p>
     <w:p>
@@ -330,21 +330,11 @@
           <w:numId w:val="1"/>
         </w:numPr>
       </w:pPr>
-      <w:proofErr w:type="spellStart"/>
-      <w:r>
-        <w:t>patron</w:t>
-      </w:r>
-      <w:proofErr w:type="spellEnd"/>
-      <w:r>
-        <w:t xml:space="preserve"> </w:t>
-      </w:r>
-      <w:proofErr w:type="spellStart"/>
-      <w:r>
-        <w:t>singleton</w:t>
-      </w:r>
-      <w:proofErr w:type="spellEnd"/>
-      <w:r>
-        <w:t xml:space="preserve"> para un único mapa</w:t>
+      <w:r>
+        <w:t>patron singleton para un único mapa</w:t>
+      </w:r>
+      <w:r>
+        <w:t xml:space="preserve"> ¿¿¿o hechicero???</w:t>
       </w:r>
     </w:p>
     <w:p>
@@ -374,15 +364,7 @@
         <w:t>maquina de estados para el hechicero por ejemplo (reposo, defendiendo, muerto y ganador?)</w:t>
       </w:r>
       <w:r>
-        <w:t xml:space="preserve"> y para los </w:t>
-      </w:r>
-      <w:proofErr w:type="gramStart"/>
-      <w:r>
-        <w:t>monstruos(</w:t>
-      </w:r>
-      <w:proofErr w:type="gramEnd"/>
-      <w:r>
-        <w:t xml:space="preserve">reposo, atacando, </w:t>
+        <w:t xml:space="preserve"> y para los monstruos(reposo, atacando, </w:t>
       </w:r>
       <w:r>
         <w:t>congelado,</w:t>
@@ -409,7 +391,32 @@
         <w:t xml:space="preserve">??? (no sé si vale esto: que los hechizos sean dinámicos, es decir, que </w:t>
       </w:r>
       <w:r>
-        <w:t>la congelación afecte al monstruo durante un breve periodo de tiempo en el que se queda quieto y si un enano te echa una maldición tu tardes más en soltar un hechizo… no sé)</w:t>
+        <w:t>la congelación afecte al monstruo durante un breve periodo de tiempo en el que se queda quieto y si un enano te echa una maldición tu tardes más en soltar un hechizo</w:t>
+      </w:r>
+      <w:r>
+        <w:t xml:space="preserve"> (la maldición del enano ralentiza)</w:t>
+      </w:r>
+      <w:r>
+        <w:t>… no sé)</w:t>
+      </w:r>
+    </w:p>
+    <w:p>
+      <w:pPr>
+        <w:pStyle w:val="Prrafodelista"/>
+      </w:pPr>
+      <w:r>
+        <w:t>Podríamos hacer que el ataque de cada tipo de monstruo sea aleatorio entre un conjunto finito de posibles ataques. Sería usar el decorador pa</w:t>
+      </w:r>
+      <w:r>
+        <w:t xml:space="preserve">ra que cada monstruo fuese la misma clase pero con ataque distinto. </w:t>
+      </w:r>
+    </w:p>
+    <w:p>
+      <w:pPr>
+        <w:pStyle w:val="Prrafodelista"/>
+      </w:pPr>
+      <w:r>
+        <w:t>O usar decorador para crear los tres tipos de monstruo a partir de una clase base que sería Monstruo.</w:t>
       </w:r>
     </w:p>
     <w:p>

</xml_diff>

<commit_message>
Se han actualizado cambios y los nombres de los hechizos.
</commit_message>
<xml_diff>
--- a/Descripción_VideoJuego.docx
+++ b/Descripción_VideoJuego.docx
@@ -70,8 +70,13 @@
           <w:numId w:val="2"/>
         </w:numPr>
       </w:pPr>
-      <w:r>
-        <w:t>Loop del juego: el hechicero o muere o llega al tesoro</w:t>
+      <w:proofErr w:type="spellStart"/>
+      <w:r>
+        <w:t>Loop</w:t>
+      </w:r>
+      <w:proofErr w:type="spellEnd"/>
+      <w:r>
+        <w:t xml:space="preserve"> del juego: el hechicero o muere o llega al tesoro</w:t>
       </w:r>
       <w:r>
         <w:t xml:space="preserve">. En cualquier caso, </w:t>
@@ -92,13 +97,29 @@
         <w:t>Sistema de puntuación: vida del hechicero</w:t>
       </w:r>
       <w:r>
-        <w:t xml:space="preserve"> o timer. Lo que se acabe antes</w:t>
+        <w:t xml:space="preserve"> o </w:t>
+      </w:r>
+      <w:proofErr w:type="spellStart"/>
+      <w:r>
+        <w:t>timer</w:t>
+      </w:r>
+      <w:proofErr w:type="spellEnd"/>
+      <w:r>
+        <w:t>. Lo que se acabe antes</w:t>
       </w:r>
       <w:r>
         <w:t>.</w:t>
       </w:r>
       <w:r>
-        <w:t xml:space="preserve"> Si se acaba el timer, el hechicero muere y habría que volver a empezar.</w:t>
+        <w:t xml:space="preserve"> Si se acaba el </w:t>
+      </w:r>
+      <w:proofErr w:type="spellStart"/>
+      <w:r>
+        <w:t>timer</w:t>
+      </w:r>
+      <w:proofErr w:type="spellEnd"/>
+      <w:r>
+        <w:t>, el hechicero muere y habría que volver a empezar.</w:t>
       </w:r>
     </w:p>
     <w:p>
@@ -188,10 +209,16 @@
         </w:numPr>
       </w:pPr>
       <w:r>
-        <w:t xml:space="preserve">Empujón para </w:t>
-      </w:r>
-      <w:r>
-        <w:t>defenderse. (-5 de vida al monstruo)</w:t>
+        <w:t>Incendio. Lanza fuego al contrincante</w:t>
+      </w:r>
+      <w:r>
+        <w:t>. (-</w:t>
+      </w:r>
+      <w:r>
+        <w:t>10</w:t>
+      </w:r>
+      <w:r>
+        <w:t xml:space="preserve"> de vida al monstruo)</w:t>
       </w:r>
     </w:p>
     <w:p>
@@ -202,11 +229,39 @@
           <w:numId w:val="1"/>
         </w:numPr>
       </w:pPr>
-      <w:r>
-        <w:t>Congelación del monstruo durante cierto tiempo</w:t>
-      </w:r>
-      <w:r>
-        <w:t xml:space="preserve"> (-10 vida al monstruo)</w:t>
+      <w:proofErr w:type="spellStart"/>
+      <w:r>
+        <w:t>Petrificus</w:t>
+      </w:r>
+      <w:proofErr w:type="spellEnd"/>
+      <w:r>
+        <w:t xml:space="preserve"> </w:t>
+      </w:r>
+      <w:proofErr w:type="spellStart"/>
+      <w:r>
+        <w:t>Totalus</w:t>
+      </w:r>
+      <w:proofErr w:type="spellEnd"/>
+      <w:r>
+        <w:t>. Paraliza al monstruo y le c</w:t>
+      </w:r>
+      <w:r>
+        <w:t>ongela</w:t>
+      </w:r>
+      <w:r>
+        <w:t xml:space="preserve"> </w:t>
+      </w:r>
+      <w:r>
+        <w:t>durante cierto tiempo</w:t>
+      </w:r>
+      <w:r>
+        <w:t xml:space="preserve"> (-</w:t>
+      </w:r>
+      <w:r>
+        <w:t>5</w:t>
+      </w:r>
+      <w:r>
+        <w:t xml:space="preserve"> vida al monstruo)</w:t>
       </w:r>
     </w:p>
     <w:p>
@@ -218,7 +273,18 @@
         </w:numPr>
       </w:pPr>
       <w:r>
-        <w:t>Matar, que es un hechizo que solo puede realizar cada cierto tiempo (20 segundos x ejemplo</w:t>
+        <w:t xml:space="preserve">Avada </w:t>
+      </w:r>
+      <w:proofErr w:type="spellStart"/>
+      <w:r>
+        <w:t>Kedavra</w:t>
+      </w:r>
+      <w:proofErr w:type="spellEnd"/>
+      <w:r>
+        <w:t xml:space="preserve">. </w:t>
+      </w:r>
+      <w:r>
+        <w:t>Mata, que es un hechizo que solo puede realizar cada cierto tiempo (20 segundos x ejemplo</w:t>
       </w:r>
       <w:r>
         <w:t>, y mata de manera definitiva al monstruo</w:t>
@@ -318,8 +384,29 @@
           <w:numId w:val="1"/>
         </w:numPr>
       </w:pPr>
-      <w:r>
-        <w:t>patron facade para inicilizar el mundo, administrar jugadores y la creación y destrucción de elementos</w:t>
+      <w:proofErr w:type="spellStart"/>
+      <w:r>
+        <w:t>patron</w:t>
+      </w:r>
+      <w:proofErr w:type="spellEnd"/>
+      <w:r>
+        <w:t xml:space="preserve"> </w:t>
+      </w:r>
+      <w:proofErr w:type="spellStart"/>
+      <w:r>
+        <w:t>facade</w:t>
+      </w:r>
+      <w:proofErr w:type="spellEnd"/>
+      <w:r>
+        <w:t xml:space="preserve"> para </w:t>
+      </w:r>
+      <w:proofErr w:type="spellStart"/>
+      <w:r>
+        <w:t>inicilizar</w:t>
+      </w:r>
+      <w:proofErr w:type="spellEnd"/>
+      <w:r>
+        <w:t xml:space="preserve"> el mundo, administrar jugadores y la creación y destrucción de elementos</w:t>
       </w:r>
     </w:p>
     <w:p>
@@ -330,8 +417,21 @@
           <w:numId w:val="1"/>
         </w:numPr>
       </w:pPr>
-      <w:r>
-        <w:t>patron singleton para un único mapa</w:t>
+      <w:proofErr w:type="spellStart"/>
+      <w:r>
+        <w:t>patron</w:t>
+      </w:r>
+      <w:proofErr w:type="spellEnd"/>
+      <w:r>
+        <w:t xml:space="preserve"> </w:t>
+      </w:r>
+      <w:proofErr w:type="spellStart"/>
+      <w:r>
+        <w:t>singleton</w:t>
+      </w:r>
+      <w:proofErr w:type="spellEnd"/>
+      <w:r>
+        <w:t xml:space="preserve"> para un único mapa</w:t>
       </w:r>
       <w:r>
         <w:t xml:space="preserve"> ¿¿¿o hechicero???</w:t>
@@ -360,11 +460,24 @@
           <w:numId w:val="1"/>
         </w:numPr>
       </w:pPr>
-      <w:r>
-        <w:t>maquina de estados para el hechicero por ejemplo (reposo, defendiendo, muerto y ganador?)</w:t>
-      </w:r>
-      <w:r>
-        <w:t xml:space="preserve"> y para los monstruos(reposo, atacando, </w:t>
+      <w:proofErr w:type="spellStart"/>
+      <w:r>
+        <w:t>maquina</w:t>
+      </w:r>
+      <w:proofErr w:type="spellEnd"/>
+      <w:r>
+        <w:t xml:space="preserve"> de estados para el hechicero por ejemplo (reposo, defendiendo, muerto y ganador?)</w:t>
+      </w:r>
+      <w:r>
+        <w:t xml:space="preserve"> y para los </w:t>
+      </w:r>
+      <w:proofErr w:type="gramStart"/>
+      <w:r>
+        <w:t>monstruos(</w:t>
+      </w:r>
+      <w:proofErr w:type="gramEnd"/>
+      <w:r>
+        <w:t xml:space="preserve">reposo, atacando, </w:t>
       </w:r>
       <w:r>
         <w:t>congelado,</w:t>
@@ -394,10 +507,13 @@
         <w:t>la congelación afecte al monstruo durante un breve periodo de tiempo en el que se queda quieto y si un enano te echa una maldición tu tardes más en soltar un hechizo</w:t>
       </w:r>
       <w:r>
-        <w:t xml:space="preserve"> (la maldición del enano ralentiza)</w:t>
-      </w:r>
-      <w:r>
-        <w:t>… no sé)</w:t>
+        <w:t xml:space="preserve"> (la maldición del enano </w:t>
+      </w:r>
+      <w:r>
+        <w:t>ralentiza) …</w:t>
+      </w:r>
+      <w:r>
+        <w:t xml:space="preserve"> no sé)</w:t>
       </w:r>
     </w:p>
     <w:p>
@@ -408,7 +524,15 @@
         <w:t>Podríamos hacer que el ataque de cada tipo de monstruo sea aleatorio entre un conjunto finito de posibles ataques. Sería usar el decorador pa</w:t>
       </w:r>
       <w:r>
-        <w:t xml:space="preserve">ra que cada monstruo fuese la misma clase pero con ataque distinto. </w:t>
+        <w:t xml:space="preserve">ra que cada monstruo fuese la misma </w:t>
+      </w:r>
+      <w:proofErr w:type="gramStart"/>
+      <w:r>
+        <w:t>clase</w:t>
+      </w:r>
+      <w:proofErr w:type="gramEnd"/>
+      <w:r>
+        <w:t xml:space="preserve"> pero con ataque distinto. </w:t>
       </w:r>
     </w:p>
     <w:p>

</xml_diff>

<commit_message>
Historias de usuario iniciales
</commit_message>
<xml_diff>
--- a/Descripción_VideoJuego.docx
+++ b/Descripción_VideoJuego.docx
@@ -70,13 +70,8 @@
           <w:numId w:val="2"/>
         </w:numPr>
       </w:pPr>
-      <w:proofErr w:type="spellStart"/>
-      <w:r>
-        <w:t>Loop</w:t>
-      </w:r>
-      <w:proofErr w:type="spellEnd"/>
-      <w:r>
-        <w:t xml:space="preserve"> del juego: el hechicero o muere o llega al tesoro</w:t>
+      <w:r>
+        <w:t>Loop del juego: el hechicero o muere o llega al tesoro</w:t>
       </w:r>
       <w:r>
         <w:t xml:space="preserve">. En cualquier caso, </w:t>
@@ -97,29 +92,13 @@
         <w:t>Sistema de puntuación: vida del hechicero</w:t>
       </w:r>
       <w:r>
-        <w:t xml:space="preserve"> o </w:t>
-      </w:r>
-      <w:proofErr w:type="spellStart"/>
-      <w:r>
-        <w:t>timer</w:t>
-      </w:r>
-      <w:proofErr w:type="spellEnd"/>
-      <w:r>
-        <w:t>. Lo que se acabe antes</w:t>
+        <w:t xml:space="preserve"> o timer. Lo que se acabe antes</w:t>
       </w:r>
       <w:r>
         <w:t>.</w:t>
       </w:r>
       <w:r>
-        <w:t xml:space="preserve"> Si se acaba el </w:t>
-      </w:r>
-      <w:proofErr w:type="spellStart"/>
-      <w:r>
-        <w:t>timer</w:t>
-      </w:r>
-      <w:proofErr w:type="spellEnd"/>
-      <w:r>
-        <w:t>, el hechicero muere y habría que volver a empezar.</w:t>
+        <w:t xml:space="preserve"> Si se acaba el timer, el hechicero muere y habría que volver a empezar.</w:t>
       </w:r>
     </w:p>
     <w:p>
@@ -229,21 +208,8 @@
           <w:numId w:val="1"/>
         </w:numPr>
       </w:pPr>
-      <w:proofErr w:type="spellStart"/>
-      <w:r>
-        <w:t>Petrificus</w:t>
-      </w:r>
-      <w:proofErr w:type="spellEnd"/>
-      <w:r>
-        <w:t xml:space="preserve"> </w:t>
-      </w:r>
-      <w:proofErr w:type="spellStart"/>
-      <w:r>
-        <w:t>Totalus</w:t>
-      </w:r>
-      <w:proofErr w:type="spellEnd"/>
-      <w:r>
-        <w:t>. Paraliza al monstruo y le c</w:t>
+      <w:r>
+        <w:t>Petrificus Totalus. Paraliza al monstruo y le c</w:t>
       </w:r>
       <w:r>
         <w:t>ongela</w:t>
@@ -275,13 +241,8 @@
       <w:r>
         <w:t xml:space="preserve">Avada </w:t>
       </w:r>
-      <w:proofErr w:type="spellStart"/>
-      <w:r>
-        <w:t>Kedavra</w:t>
-      </w:r>
-      <w:proofErr w:type="spellEnd"/>
-      <w:r>
-        <w:t xml:space="preserve">. </w:t>
+      <w:r>
+        <w:t xml:space="preserve">Kedavra. </w:t>
       </w:r>
       <w:r>
         <w:t>Mata, que es un hechizo que solo puede realizar cada cierto tiempo (20 segundos x ejemplo</w:t>
@@ -384,29 +345,8 @@
           <w:numId w:val="1"/>
         </w:numPr>
       </w:pPr>
-      <w:proofErr w:type="spellStart"/>
-      <w:r>
-        <w:t>patron</w:t>
-      </w:r>
-      <w:proofErr w:type="spellEnd"/>
-      <w:r>
-        <w:t xml:space="preserve"> </w:t>
-      </w:r>
-      <w:proofErr w:type="spellStart"/>
-      <w:r>
-        <w:t>facade</w:t>
-      </w:r>
-      <w:proofErr w:type="spellEnd"/>
-      <w:r>
-        <w:t xml:space="preserve"> para </w:t>
-      </w:r>
-      <w:proofErr w:type="spellStart"/>
-      <w:r>
-        <w:t>inicilizar</w:t>
-      </w:r>
-      <w:proofErr w:type="spellEnd"/>
-      <w:r>
-        <w:t xml:space="preserve"> el mundo, administrar jugadores y la creación y destrucción de elementos</w:t>
+      <w:r>
+        <w:t>patron facade para inicilizar el mundo, administrar jugadores y la creación y destrucción de elementos</w:t>
       </w:r>
     </w:p>
     <w:p>
@@ -417,21 +357,8 @@
           <w:numId w:val="1"/>
         </w:numPr>
       </w:pPr>
-      <w:proofErr w:type="spellStart"/>
-      <w:r>
-        <w:t>patron</w:t>
-      </w:r>
-      <w:proofErr w:type="spellEnd"/>
-      <w:r>
-        <w:t xml:space="preserve"> </w:t>
-      </w:r>
-      <w:proofErr w:type="spellStart"/>
-      <w:r>
-        <w:t>singleton</w:t>
-      </w:r>
-      <w:proofErr w:type="spellEnd"/>
-      <w:r>
-        <w:t xml:space="preserve"> para un único mapa</w:t>
+      <w:r>
+        <w:t>patron singleton para un único mapa</w:t>
       </w:r>
       <w:r>
         <w:t xml:space="preserve"> ¿¿¿o hechicero???</w:t>
@@ -460,24 +387,11 @@
           <w:numId w:val="1"/>
         </w:numPr>
       </w:pPr>
-      <w:proofErr w:type="spellStart"/>
-      <w:r>
-        <w:t>maquina</w:t>
-      </w:r>
-      <w:proofErr w:type="spellEnd"/>
-      <w:r>
-        <w:t xml:space="preserve"> de estados para el hechicero por ejemplo (reposo, defendiendo, muerto y ganador?)</w:t>
-      </w:r>
-      <w:r>
-        <w:t xml:space="preserve"> y para los </w:t>
-      </w:r>
-      <w:proofErr w:type="gramStart"/>
-      <w:r>
-        <w:t>monstruos(</w:t>
-      </w:r>
-      <w:proofErr w:type="gramEnd"/>
-      <w:r>
-        <w:t xml:space="preserve">reposo, atacando, </w:t>
+      <w:r>
+        <w:t>maquina de estados para el hechicero por ejemplo (reposo, defendiendo, muerto y ganador?)</w:t>
+      </w:r>
+      <w:r>
+        <w:t xml:space="preserve"> y para los monstruos(reposo, atacando, </w:t>
       </w:r>
       <w:r>
         <w:t>congelado,</w:t>
@@ -498,56 +412,223 @@
         <w:t>patrón</w:t>
       </w:r>
       <w:r>
-        <w:t xml:space="preserve"> decorador para</w:t>
-      </w:r>
-      <w:r>
-        <w:t xml:space="preserve">??? (no sé si vale esto: que los hechizos sean dinámicos, es decir, que </w:t>
-      </w:r>
-      <w:r>
-        <w:t>la congelación afecte al monstruo durante un breve periodo de tiempo en el que se queda quieto y si un enano te echa una maldición tu tardes más en soltar un hechizo</w:t>
-      </w:r>
-      <w:r>
-        <w:t xml:space="preserve"> (la maldición del enano </w:t>
-      </w:r>
-      <w:r>
-        <w:t>ralentiza) …</w:t>
-      </w:r>
-      <w:r>
-        <w:t xml:space="preserve"> no sé)</w:t>
-      </w:r>
-    </w:p>
-    <w:p>
-      <w:pPr>
-        <w:pStyle w:val="Prrafodelista"/>
-      </w:pPr>
-      <w:r>
-        <w:t>Podríamos hacer que el ataque de cada tipo de monstruo sea aleatorio entre un conjunto finito de posibles ataques. Sería usar el decorador pa</w:t>
-      </w:r>
-      <w:r>
-        <w:t xml:space="preserve">ra que cada monstruo fuese la misma </w:t>
-      </w:r>
-      <w:proofErr w:type="gramStart"/>
-      <w:r>
-        <w:t>clase</w:t>
-      </w:r>
-      <w:proofErr w:type="gramEnd"/>
-      <w:r>
-        <w:t xml:space="preserve"> pero con ataque distinto. </w:t>
-      </w:r>
-    </w:p>
-    <w:p>
-      <w:pPr>
-        <w:pStyle w:val="Prrafodelista"/>
-      </w:pPr>
-      <w:r>
-        <w:t>O usar decorador para crear los tres tipos de monstruo a partir de una clase base que sería Monstruo.</w:t>
-      </w:r>
-    </w:p>
-    <w:p>
-      <w:pPr>
-        <w:ind w:left="360"/>
-      </w:pPr>
-    </w:p>
+        <w:t xml:space="preserve"> decorador </w:t>
+      </w:r>
+      <w:r>
+        <w:t>¿?</w:t>
+      </w:r>
+    </w:p>
+    <w:p>
+      <w:pPr>
+        <w:rPr>
+          <w:u w:val="single"/>
+        </w:rPr>
+      </w:pPr>
+      <w:r>
+        <w:rPr>
+          <w:u w:val="single"/>
+        </w:rPr>
+        <w:t xml:space="preserve">4. </w:t>
+      </w:r>
+      <w:r>
+        <w:rPr>
+          <w:u w:val="single"/>
+        </w:rPr>
+        <w:t>Historias de usuario:</w:t>
+      </w:r>
+    </w:p>
+    <w:p>
+      <w:r>
+        <w:t>- Como mago quiero encontrar el tesoro para ganar.</w:t>
+      </w:r>
+    </w:p>
+    <w:p>
+      <w:r>
+        <w:t>- Como mago quiero poder lanzar mis hechizos para defenderme de los mon</w:t>
+      </w:r>
+      <w:r>
+        <w:t>s</w:t>
+      </w:r>
+      <w:r>
+        <w:t>truos.</w:t>
+      </w:r>
+    </w:p>
+    <w:p>
+      <w:r>
+        <w:t xml:space="preserve">- Como monstruo quiero </w:t>
+      </w:r>
+      <w:r>
+        <w:t>atacar para matar al mago.</w:t>
+      </w:r>
+    </w:p>
+    <w:p>
+      <w:r>
+        <w:t>-</w:t>
+      </w:r>
+      <w:r>
+        <w:t xml:space="preserve"> Como monstruo quiero encontrar al mago para perseguirle.</w:t>
+      </w:r>
+      <w:r>
+        <w:t xml:space="preserve"> </w:t>
+      </w:r>
+      <w:r>
+        <w:t>*</w:t>
+      </w:r>
+    </w:p>
+    <w:p>
+      <w:r>
+        <w:t>-</w:t>
+      </w:r>
+      <w:r>
+        <w:t>Como jugador, quiero elegir entre jugar en modo individual o multijugador desde el menú principal para adaptar la experiencia a mi preferencia.</w:t>
+      </w:r>
+    </w:p>
+    <w:p>
+      <w:r>
+        <w:t xml:space="preserve">- </w:t>
+      </w:r>
+      <w:r>
+        <w:t>Como jugador, quiero que el juego me dé la opción de reiniciar la partida o salir tras morir o ganar, para decidir si quiero volver a intentarlo.</w:t>
+      </w:r>
+    </w:p>
+    <w:p>
+      <w:r>
+        <w:t>-</w:t>
+      </w:r>
+      <w:r>
+        <w:t xml:space="preserve"> Como hechicero, quiero que el juego me permita lanzar mis hechizos con intervalos de tiempo específicos, especialmente para hechizos poderosos como Avada Kedavra.</w:t>
+      </w:r>
+    </w:p>
+    <w:p>
+      <w:r>
+        <w:t xml:space="preserve">- </w:t>
+      </w:r>
+      <w:r>
+        <w:t>Como jugador, quiero que el mapa del tesoro y el mundo se generen aleatoriamente en cada partida para que la experiencia sea única cada vez.</w:t>
+      </w:r>
+    </w:p>
+    <w:p>
+      <w:r>
+        <w:t>-</w:t>
+      </w:r>
+      <w:r>
+        <w:t xml:space="preserve">Como </w:t>
+      </w:r>
+      <w:r>
+        <w:t>jugador</w:t>
+      </w:r>
+      <w:r>
+        <w:t xml:space="preserve">, quiero ver animaciones en mi </w:t>
+      </w:r>
+      <w:r>
+        <w:t>hechicero</w:t>
+      </w:r>
+      <w:r>
+        <w:t xml:space="preserve"> y en los monstruos (reposo, guardia, ataque) para que el juego sea más inmersivo.</w:t>
+      </w:r>
+    </w:p>
+    <w:p>
+      <w:r>
+        <w:t>-</w:t>
+      </w:r>
+      <w:r>
+        <w:t>Como jugador en modo multijugador, quiero una pantalla dividida para competir con otro hechicero y ver quién alcanza primero el tesoro.</w:t>
+      </w:r>
+    </w:p>
+    <w:p>
+      <w:r>
+        <w:t>-</w:t>
+      </w:r>
+      <w:r>
+        <w:t xml:space="preserve">Como hechicero, quiero tener un sistema de puntuación basado en mi vida o en el tiempo para </w:t>
+      </w:r>
+      <w:r>
+        <w:t>como</w:t>
+      </w:r>
+      <w:r>
+        <w:t xml:space="preserve"> estoy progresando en la partida.</w:t>
+      </w:r>
+    </w:p>
+    <w:p>
+      <w:pPr>
+        <w:rPr>
+          <w:u w:val="single"/>
+        </w:rPr>
+      </w:pPr>
+      <w:r>
+        <w:rPr>
+          <w:u w:val="single"/>
+        </w:rPr>
+        <w:t>5</w:t>
+      </w:r>
+      <w:r>
+        <w:rPr>
+          <w:u w:val="single"/>
+        </w:rPr>
+        <w:t xml:space="preserve">. </w:t>
+      </w:r>
+      <w:r>
+        <w:rPr>
+          <w:u w:val="single"/>
+        </w:rPr>
+        <w:t>Análisis</w:t>
+      </w:r>
+      <w:r>
+        <w:rPr>
+          <w:u w:val="single"/>
+        </w:rPr>
+        <w:t xml:space="preserve"> de</w:t>
+      </w:r>
+      <w:r>
+        <w:rPr>
+          <w:u w:val="single"/>
+        </w:rPr>
+        <w:t>l ob</w:t>
+      </w:r>
+      <w:r>
+        <w:rPr>
+          <w:u w:val="single"/>
+        </w:rPr>
+        <w:t>jetivo, extracción de requisitos y extracción de tareas a realizar</w:t>
+      </w:r>
+      <w:r>
+        <w:rPr>
+          <w:u w:val="single"/>
+        </w:rPr>
+        <w:t>:</w:t>
+      </w:r>
+    </w:p>
+    <w:p>
+      <w:r>
+        <w:t xml:space="preserve">Objetivo: </w:t>
+      </w:r>
+      <w:r>
+        <w:t>encontrar el tesoro y ganar</w:t>
+      </w:r>
+      <w:r>
+        <w:t xml:space="preserve"> la partida, lo que implica no morir.</w:t>
+      </w:r>
+    </w:p>
+    <w:p>
+      <w:r>
+        <w:t xml:space="preserve">Requisitos: </w:t>
+      </w:r>
+      <w:r>
+        <w:t>(añadir los anteriores y nuevos de las historias)</w:t>
+      </w:r>
+    </w:p>
+    <w:p>
+      <w:r>
+        <w:t xml:space="preserve">Tareas: </w:t>
+      </w:r>
+      <w:r>
+        <w:t>ver el orden de las tareas y ver las funciones?</w:t>
+      </w:r>
+    </w:p>
+    <w:p/>
+    <w:p/>
+    <w:p/>
+    <w:p/>
     <w:p/>
     <w:sectPr>
       <w:pgSz w:w="11906" w:h="16838"/>
@@ -1397,7 +1478,6 @@
   <w:style w:type="character" w:default="1" w:styleId="Fuentedeprrafopredeter">
     <w:name w:val="Default Paragraph Font"/>
     <w:uiPriority w:val="1"/>
-    <w:semiHidden/>
     <w:unhideWhenUsed/>
   </w:style>
   <w:style w:type="table" w:default="1" w:styleId="Tablanormal">
@@ -1709,6 +1789,19 @@
       <w:smallCaps/>
       <w:color w:val="0F4761" w:themeColor="accent1" w:themeShade="BF"/>
       <w:spacing w:val="5"/>
+    </w:rPr>
+  </w:style>
+  <w:style w:type="paragraph" w:styleId="NormalWeb">
+    <w:name w:val="Normal (Web)"/>
+    <w:basedOn w:val="Normal"/>
+    <w:uiPriority w:val="99"/>
+    <w:semiHidden/>
+    <w:unhideWhenUsed/>
+    <w:rsid w:val="00444D93"/>
+    <w:rPr>
+      <w:rFonts w:ascii="Times New Roman" w:hAnsi="Times New Roman" w:cs="Times New Roman"/>
+      <w:sz w:val="24"/>
+      <w:szCs w:val="24"/>
     </w:rPr>
   </w:style>
 </w:styles>

</xml_diff>

<commit_message>
Análisis de las historias de usuario, extracción de requisitos y tareas.
</commit_message>
<xml_diff>
--- a/Descripción_VideoJuego.docx
+++ b/Descripción_VideoJuego.docx
@@ -3,33 +3,324 @@
 <w:document xmlns:wpc="http://schemas.microsoft.com/office/word/2010/wordprocessingCanvas" xmlns:cx="http://schemas.microsoft.com/office/drawing/2014/chartex" xmlns:cx1="http://schemas.microsoft.com/office/drawing/2015/9/8/chartex" xmlns:cx2="http://schemas.microsoft.com/office/drawing/2015/10/21/chartex" xmlns:cx3="http://schemas.microsoft.com/office/drawing/2016/5/9/chartex" xmlns:cx4="http://schemas.microsoft.com/office/drawing/2016/5/10/chartex" xmlns:cx5="http://schemas.microsoft.com/office/drawing/2016/5/11/chartex" xmlns:cx6="http://schemas.microsoft.com/office/drawing/2016/5/12/chartex" xmlns:cx7="http://schemas.microsoft.com/office/drawing/2016/5/13/chartex" xmlns:cx8="http://schemas.microsoft.com/office/drawing/2016/5/14/chartex" xmlns:mc="http://schemas.openxmlformats.org/markup-compatibility/2006" xmlns:aink="http://schemas.microsoft.com/office/drawing/2016/ink" xmlns:am3d="http://schemas.microsoft.com/office/drawing/2017/model3d" xmlns:o="urn:schemas-microsoft-com:office:office" xmlns:oel="http://schemas.microsoft.com/office/2019/extlst" xmlns:r="http://schemas.openxmlformats.org/officeDocument/2006/relationships" xmlns:m="http://schemas.openxmlformats.org/officeDocument/2006/math" xmlns:v="urn:schemas-microsoft-com:vml" xmlns:wp14="http://schemas.microsoft.com/office/word/2010/wordprocessingDrawing" xmlns:wp="http://schemas.openxmlformats.org/drawingml/2006/wordprocessingDrawing" xmlns:w10="urn:schemas-microsoft-com:office:word" xmlns:w="http://schemas.openxmlformats.org/wordprocessingml/2006/main" xmlns:w14="http://schemas.microsoft.com/office/word/2010/wordml" xmlns:w15="http://schemas.microsoft.com/office/word/2012/wordml" xmlns:w16cex="http://schemas.microsoft.com/office/word/2018/wordml/cex" xmlns:w16cid="http://schemas.microsoft.com/office/word/2016/wordml/cid" xmlns:w16="http://schemas.microsoft.com/office/word/2018/wordml" xmlns:w16du="http://schemas.microsoft.com/office/word/2023/wordml/word16du" xmlns:w16sdtdh="http://schemas.microsoft.com/office/word/2020/wordml/sdtdatahash" xmlns:w16se="http://schemas.microsoft.com/office/word/2015/wordml/symex" xmlns:wpg="http://schemas.microsoft.com/office/word/2010/wordprocessingGroup" xmlns:wpi="http://schemas.microsoft.com/office/word/2010/wordprocessingInk" xmlns:wne="http://schemas.microsoft.com/office/word/2006/wordml" xmlns:wps="http://schemas.microsoft.com/office/word/2010/wordprocessingShape" mc:Ignorable="w14 w15 w16se w16cid w16 w16cex w16sdtdh w16du wp14">
   <w:body>
     <w:p>
-      <w:r>
+      <w:pPr>
+        <w:pStyle w:val="Ttulo1"/>
+        <w:jc w:val="center"/>
+        <w:rPr>
+          <w:rFonts w:ascii="Garamond" w:hAnsi="Garamond"/>
+          <w:lang w:val="en-GB"/>
+        </w:rPr>
+      </w:pPr>
+      <w:r>
+        <w:rPr>
+          <w:rFonts w:ascii="Garamond" w:hAnsi="Garamond"/>
+          <w:lang w:val="en-GB"/>
+        </w:rPr>
+        <w:t>Spellbound Forest: The legacy of the Stone</w:t>
+      </w:r>
+    </w:p>
+    <w:p>
+      <w:pPr>
+        <w:pStyle w:val="Prrafodelista"/>
+        <w:numPr>
+          <w:ilvl w:val="0"/>
+          <w:numId w:val="3"/>
+        </w:numPr>
+        <w:rPr>
+          <w:rFonts w:ascii="Garamond" w:hAnsi="Garamond"/>
+          <w:u w:val="single"/>
+          <w:lang w:val="en-GB"/>
+        </w:rPr>
+      </w:pPr>
+      <w:r>
+        <w:rPr>
+          <w:rFonts w:ascii="Garamond" w:hAnsi="Garamond"/>
+          <w:u w:val="single"/>
+          <w:lang w:val="en-GB"/>
+        </w:rPr>
+        <w:t xml:space="preserve">Descripción: </w:t>
+      </w:r>
+    </w:p>
+    <w:p>
+      <w:pPr>
+        <w:rPr>
+          <w:rFonts w:ascii="Garamond" w:hAnsi="Garamond"/>
+          <w:u w:val="single"/>
+        </w:rPr>
+      </w:pPr>
+      <w:r>
+        <w:rPr>
+          <w:rFonts w:ascii="Garamond" w:hAnsi="Garamond"/>
+        </w:rPr>
         <w:t xml:space="preserve">Queremos implementar un videojuego sobre una </w:t>
       </w:r>
       <w:r>
         <w:rPr>
+          <w:rFonts w:ascii="Garamond" w:hAnsi="Garamond"/>
           <w:b/>
           <w:bCs/>
         </w:rPr>
         <w:t>búsqueda del tesoro</w:t>
       </w:r>
       <w:r>
+        <w:rPr>
+          <w:rFonts w:ascii="Garamond" w:hAnsi="Garamond"/>
+        </w:rPr>
         <w:t>.</w:t>
       </w:r>
     </w:p>
     <w:p>
-      <w:r>
+      <w:pPr>
+        <w:rPr>
+          <w:rFonts w:ascii="Garamond" w:hAnsi="Garamond"/>
+        </w:rPr>
+      </w:pPr>
+      <w:r>
+        <w:rPr>
+          <w:rFonts w:ascii="Garamond" w:hAnsi="Garamond"/>
+        </w:rPr>
         <w:t>El jugador es un hechicero que debe recorrer un bosque embrujado para llegar al tesoro, que es la piedra de la resurrección. Tenemos que nuestro hechicero tiene 3 posibles hechizos con los que defenderse de los peligrosos monstruos que aparecen por el bosque:</w:t>
       </w:r>
     </w:p>
     <w:p>
       <w:pPr>
-        <w:rPr>
+        <w:pStyle w:val="Prrafodelista"/>
+        <w:numPr>
+          <w:ilvl w:val="0"/>
+          <w:numId w:val="1"/>
+        </w:numPr>
+        <w:rPr>
+          <w:rFonts w:ascii="Garamond" w:hAnsi="Garamond"/>
+        </w:rPr>
+      </w:pPr>
+      <w:r>
+        <w:rPr>
+          <w:rFonts w:ascii="Garamond" w:hAnsi="Garamond"/>
+        </w:rPr>
+        <w:t>Incendio. Lanza fuego al contrincante. (-10 de vida al monstruo)</w:t>
+      </w:r>
+    </w:p>
+    <w:p>
+      <w:pPr>
+        <w:pStyle w:val="Prrafodelista"/>
+        <w:numPr>
+          <w:ilvl w:val="0"/>
+          <w:numId w:val="1"/>
+        </w:numPr>
+        <w:rPr>
+          <w:rFonts w:ascii="Garamond" w:hAnsi="Garamond"/>
+        </w:rPr>
+      </w:pPr>
+      <w:proofErr w:type="spellStart"/>
+      <w:r>
+        <w:rPr>
+          <w:rFonts w:ascii="Garamond" w:hAnsi="Garamond"/>
+        </w:rPr>
+        <w:t>Petrificus</w:t>
+      </w:r>
+      <w:proofErr w:type="spellEnd"/>
+      <w:r>
+        <w:rPr>
+          <w:rFonts w:ascii="Garamond" w:hAnsi="Garamond"/>
+        </w:rPr>
+        <w:t xml:space="preserve"> </w:t>
+      </w:r>
+      <w:proofErr w:type="spellStart"/>
+      <w:r>
+        <w:rPr>
+          <w:rFonts w:ascii="Garamond" w:hAnsi="Garamond"/>
+        </w:rPr>
+        <w:t>Totalus</w:t>
+      </w:r>
+      <w:proofErr w:type="spellEnd"/>
+      <w:r>
+        <w:rPr>
+          <w:rFonts w:ascii="Garamond" w:hAnsi="Garamond"/>
+        </w:rPr>
+        <w:t>. Paraliza al monstruo y le congela durante cierto tiempo (-5 vida al monstruo)</w:t>
+      </w:r>
+    </w:p>
+    <w:p>
+      <w:pPr>
+        <w:pStyle w:val="Prrafodelista"/>
+        <w:numPr>
+          <w:ilvl w:val="0"/>
+          <w:numId w:val="1"/>
+        </w:numPr>
+        <w:rPr>
+          <w:rFonts w:ascii="Garamond" w:hAnsi="Garamond"/>
+        </w:rPr>
+      </w:pPr>
+      <w:r>
+        <w:rPr>
+          <w:rFonts w:ascii="Garamond" w:hAnsi="Garamond"/>
+        </w:rPr>
+        <w:t xml:space="preserve">Avada </w:t>
+      </w:r>
+      <w:proofErr w:type="spellStart"/>
+      <w:r>
+        <w:rPr>
+          <w:rFonts w:ascii="Garamond" w:hAnsi="Garamond"/>
+        </w:rPr>
+        <w:t>Kedavra</w:t>
+      </w:r>
+      <w:proofErr w:type="spellEnd"/>
+      <w:r>
+        <w:rPr>
+          <w:rFonts w:ascii="Garamond" w:hAnsi="Garamond"/>
+        </w:rPr>
+        <w:t>. Mata, que es un hechizo que solo puede realizar cada cierto tiempo (20 segundos x ejemplo, y mata de manera definitiva al monstruo)</w:t>
+      </w:r>
+    </w:p>
+    <w:p>
+      <w:pPr>
+        <w:rPr>
+          <w:rFonts w:ascii="Garamond" w:hAnsi="Garamond"/>
+        </w:rPr>
+      </w:pPr>
+      <w:r>
+        <w:rPr>
+          <w:rFonts w:ascii="Garamond" w:hAnsi="Garamond"/>
+        </w:rPr>
+        <w:t>Y los monstr</w:t>
+      </w:r>
+      <w:r>
+        <w:rPr>
+          <w:rFonts w:ascii="Garamond" w:hAnsi="Garamond"/>
+        </w:rPr>
+        <w:t xml:space="preserve">uos que viven en el bosque son: </w:t>
+      </w:r>
+    </w:p>
+    <w:p>
+      <w:pPr>
+        <w:pStyle w:val="Prrafodelista"/>
+        <w:numPr>
+          <w:ilvl w:val="0"/>
+          <w:numId w:val="1"/>
+        </w:numPr>
+        <w:rPr>
+          <w:rFonts w:ascii="Garamond" w:hAnsi="Garamond"/>
+        </w:rPr>
+      </w:pPr>
+      <w:proofErr w:type="spellStart"/>
+      <w:r>
+        <w:rPr>
+          <w:rFonts w:ascii="Garamond" w:hAnsi="Garamond"/>
+        </w:rPr>
+        <w:t>Dwarf</w:t>
+      </w:r>
+      <w:proofErr w:type="spellEnd"/>
+      <w:r>
+        <w:rPr>
+          <w:rFonts w:ascii="Garamond" w:hAnsi="Garamond"/>
+        </w:rPr>
+        <w:t>: lanza maldiciones y quita la vida (-5 vida del hechicero)</w:t>
+      </w:r>
+    </w:p>
+    <w:p>
+      <w:pPr>
+        <w:pStyle w:val="Prrafodelista"/>
+        <w:numPr>
+          <w:ilvl w:val="0"/>
+          <w:numId w:val="1"/>
+        </w:numPr>
+        <w:rPr>
+          <w:rFonts w:ascii="Garamond" w:hAnsi="Garamond"/>
+        </w:rPr>
+      </w:pPr>
+      <w:proofErr w:type="spellStart"/>
+      <w:r>
+        <w:rPr>
+          <w:rFonts w:ascii="Garamond" w:hAnsi="Garamond"/>
+        </w:rPr>
+        <w:t>Werewolf</w:t>
+      </w:r>
+      <w:proofErr w:type="spellEnd"/>
+      <w:r>
+        <w:rPr>
+          <w:rFonts w:ascii="Garamond" w:hAnsi="Garamond"/>
+        </w:rPr>
+        <w:t>: solo ataca mordiendo (-10 vida del hechicero)</w:t>
+      </w:r>
+    </w:p>
+    <w:p>
+      <w:pPr>
+        <w:pStyle w:val="Prrafodelista"/>
+        <w:numPr>
+          <w:ilvl w:val="0"/>
+          <w:numId w:val="1"/>
+        </w:numPr>
+        <w:rPr>
+          <w:rFonts w:ascii="Garamond" w:hAnsi="Garamond"/>
+        </w:rPr>
+      </w:pPr>
+      <w:proofErr w:type="spellStart"/>
+      <w:r>
+        <w:rPr>
+          <w:rFonts w:ascii="Garamond" w:hAnsi="Garamond"/>
+        </w:rPr>
+        <w:t>Spirit</w:t>
+      </w:r>
+      <w:proofErr w:type="spellEnd"/>
+      <w:r>
+        <w:rPr>
+          <w:rFonts w:ascii="Garamond" w:hAnsi="Garamond"/>
+        </w:rPr>
+        <w:t>: intenta robarle el alma al hechicero (-15 vida del hechicero)</w:t>
+      </w:r>
+    </w:p>
+    <w:p>
+      <w:pPr>
+        <w:rPr>
+          <w:rFonts w:ascii="Garamond" w:hAnsi="Garamond"/>
+        </w:rPr>
+      </w:pPr>
+      <w:r>
+        <w:rPr>
+          <w:rFonts w:ascii="Garamond" w:hAnsi="Garamond"/>
+        </w:rPr>
+        <w:t xml:space="preserve">El hechicero </w:t>
+      </w:r>
+      <w:r>
+        <w:rPr>
+          <w:rFonts w:ascii="Garamond" w:hAnsi="Garamond"/>
+        </w:rPr>
+        <w:t xml:space="preserve">tiene a su servicio un mapa del tesoro que le indica su posición actual y </w:t>
+      </w:r>
+      <w:r>
+        <w:rPr>
+          <w:rFonts w:ascii="Garamond" w:hAnsi="Garamond"/>
+        </w:rPr>
+        <w:t>la posición del tesoro</w:t>
+      </w:r>
+      <w:r>
+        <w:rPr>
+          <w:rFonts w:ascii="Garamond" w:hAnsi="Garamond"/>
+        </w:rPr>
+        <w:t>, pero no le indica dónde están los monstruos, por lo que esto causa expectación</w:t>
+      </w:r>
+      <w:r>
+        <w:rPr>
+          <w:rFonts w:ascii="Garamond" w:hAnsi="Garamond"/>
+        </w:rPr>
+        <w:t xml:space="preserve">. Este mapa se genera de forma aleatoria cada vez que comienza el juego, junto al paisaje que contiene elementos decorativos como árboles, arbustos y un lago. </w:t>
+      </w:r>
+    </w:p>
+    <w:p>
+      <w:pPr>
+        <w:pStyle w:val="Prrafodelista"/>
+        <w:numPr>
+          <w:ilvl w:val="0"/>
+          <w:numId w:val="3"/>
+        </w:numPr>
+        <w:rPr>
+          <w:rFonts w:ascii="Garamond" w:hAnsi="Garamond"/>
           <w:u w:val="single"/>
         </w:rPr>
       </w:pPr>
       <w:r>
         <w:rPr>
+          <w:rFonts w:ascii="Garamond" w:hAnsi="Garamond"/>
           <w:u w:val="single"/>
         </w:rPr>
         <w:t>Requisitos:</w:t>
@@ -42,23 +333,56 @@
           <w:ilvl w:val="0"/>
           <w:numId w:val="2"/>
         </w:numPr>
-      </w:pPr>
-      <w:r>
+        <w:rPr>
+          <w:rFonts w:ascii="Garamond" w:hAnsi="Garamond"/>
+        </w:rPr>
+      </w:pPr>
+      <w:r>
+        <w:rPr>
+          <w:rFonts w:ascii="Garamond" w:hAnsi="Garamond"/>
+        </w:rPr>
         <w:t>El menú principal permitirá elegir entre jugador/multijugador (</w:t>
       </w:r>
       <w:r>
-        <w:t>¿y nivel de dificultad?</w:t>
-      </w:r>
-      <w:r>
-        <w:t xml:space="preserve"> Podríamos generar más monstruos más frecuentemente pero no sé si complica mucho el juego</w:t>
-      </w:r>
-      <w:r>
-        <w:t>. Si da tiempo.</w:t>
-      </w:r>
-      <w:r>
+        <w:rPr>
+          <w:rFonts w:ascii="Garamond" w:hAnsi="Garamond"/>
+        </w:rPr>
+        <w:t>Tal vez también entre nivel de dificultad</w:t>
+      </w:r>
+      <w:r>
+        <w:rPr>
+          <w:rFonts w:ascii="Garamond" w:hAnsi="Garamond"/>
+        </w:rPr>
+        <w:t xml:space="preserve">. </w:t>
+      </w:r>
+      <w:r>
+        <w:rPr>
+          <w:rFonts w:ascii="Garamond" w:hAnsi="Garamond"/>
+        </w:rPr>
+        <w:t xml:space="preserve">Podríamos generar más monstruos más frecuentemente </w:t>
+      </w:r>
+      <w:r>
+        <w:rPr>
+          <w:rFonts w:ascii="Garamond" w:hAnsi="Garamond"/>
+        </w:rPr>
+        <w:sym w:font="Wingdings" w:char="F0E0"/>
+      </w:r>
+      <w:r>
+        <w:rPr>
+          <w:rFonts w:ascii="Garamond" w:hAnsi="Garamond"/>
+        </w:rPr>
+        <w:t>Si da tiempo.</w:t>
+      </w:r>
+      <w:r>
+        <w:rPr>
+          <w:rFonts w:ascii="Garamond" w:hAnsi="Garamond"/>
+        </w:rPr>
         <w:t>)</w:t>
       </w:r>
       <w:r>
+        <w:rPr>
+          <w:rFonts w:ascii="Garamond" w:hAnsi="Garamond"/>
+        </w:rPr>
         <w:t xml:space="preserve"> </w:t>
       </w:r>
     </w:p>
@@ -69,15 +393,171 @@
           <w:ilvl w:val="0"/>
           <w:numId w:val="2"/>
         </w:numPr>
-      </w:pPr>
-      <w:r>
-        <w:t>Loop del juego: el hechicero o muere o llega al tesoro</w:t>
-      </w:r>
-      <w:r>
+        <w:rPr>
+          <w:rFonts w:ascii="Garamond" w:hAnsi="Garamond"/>
+        </w:rPr>
+      </w:pPr>
+      <w:proofErr w:type="spellStart"/>
+      <w:r>
+        <w:rPr>
+          <w:rFonts w:ascii="Garamond" w:hAnsi="Garamond"/>
+        </w:rPr>
+        <w:t>Loop</w:t>
+      </w:r>
+      <w:proofErr w:type="spellEnd"/>
+      <w:r>
+        <w:rPr>
+          <w:rFonts w:ascii="Garamond" w:hAnsi="Garamond"/>
+        </w:rPr>
+        <w:t xml:space="preserve"> del juego: el hechicero o muere o llega al tesoro</w:t>
+      </w:r>
+      <w:r>
+        <w:rPr>
+          <w:rFonts w:ascii="Garamond" w:hAnsi="Garamond"/>
+        </w:rPr>
         <w:t xml:space="preserve">. En cualquier caso, </w:t>
       </w:r>
       <w:r>
+        <w:rPr>
+          <w:rFonts w:ascii="Garamond" w:hAnsi="Garamond"/>
+        </w:rPr>
         <w:t>se le muestra un menú al usuario para que decida si quiere volver a empezar o salir.</w:t>
+      </w:r>
+    </w:p>
+    <w:p>
+      <w:pPr>
+        <w:pStyle w:val="Prrafodelista"/>
+        <w:rPr>
+          <w:rFonts w:ascii="Garamond" w:hAnsi="Garamond"/>
+        </w:rPr>
+      </w:pPr>
+      <w:r>
+        <w:rPr>
+          <w:rFonts w:ascii="Garamond" w:hAnsi="Garamond"/>
+        </w:rPr>
+        <w:t xml:space="preserve">Play: el jugador se encuentra recorriendo el mapa </w:t>
+      </w:r>
+      <w:r>
+        <w:rPr>
+          <w:rFonts w:ascii="Garamond" w:hAnsi="Garamond"/>
+        </w:rPr>
+        <w:t>y en búsqueda activa del tesoro</w:t>
+      </w:r>
+    </w:p>
+    <w:p>
+      <w:pPr>
+        <w:pStyle w:val="Prrafodelista"/>
+        <w:rPr>
+          <w:rFonts w:ascii="Garamond" w:hAnsi="Garamond"/>
+        </w:rPr>
+      </w:pPr>
+      <w:proofErr w:type="spellStart"/>
+      <w:r>
+        <w:rPr>
+          <w:rFonts w:ascii="Garamond" w:hAnsi="Garamond"/>
+          <w:i/>
+          <w:iCs/>
+        </w:rPr>
+        <w:t>Win</w:t>
+      </w:r>
+      <w:proofErr w:type="spellEnd"/>
+      <w:r>
+        <w:rPr>
+          <w:rFonts w:ascii="Garamond" w:hAnsi="Garamond"/>
+          <w:i/>
+          <w:iCs/>
+        </w:rPr>
+        <w:t xml:space="preserve"> </w:t>
+      </w:r>
+      <w:proofErr w:type="spellStart"/>
+      <w:r>
+        <w:rPr>
+          <w:rFonts w:ascii="Garamond" w:hAnsi="Garamond"/>
+          <w:i/>
+          <w:iCs/>
+        </w:rPr>
+        <w:t>state</w:t>
+      </w:r>
+      <w:proofErr w:type="spellEnd"/>
+      <w:r>
+        <w:rPr>
+          <w:rFonts w:ascii="Garamond" w:hAnsi="Garamond"/>
+        </w:rPr>
+        <w:t>: encuentra el tesoro</w:t>
+      </w:r>
+    </w:p>
+    <w:p>
+      <w:pPr>
+        <w:pStyle w:val="Prrafodelista"/>
+        <w:rPr>
+          <w:rFonts w:ascii="Garamond" w:hAnsi="Garamond"/>
+        </w:rPr>
+      </w:pPr>
+      <w:proofErr w:type="spellStart"/>
+      <w:r>
+        <w:rPr>
+          <w:rFonts w:ascii="Garamond" w:hAnsi="Garamond"/>
+          <w:i/>
+          <w:iCs/>
+        </w:rPr>
+        <w:t>Fail</w:t>
+      </w:r>
+      <w:proofErr w:type="spellEnd"/>
+      <w:r>
+        <w:rPr>
+          <w:rFonts w:ascii="Garamond" w:hAnsi="Garamond"/>
+          <w:i/>
+          <w:iCs/>
+        </w:rPr>
+        <w:t xml:space="preserve"> </w:t>
+      </w:r>
+      <w:proofErr w:type="spellStart"/>
+      <w:r>
+        <w:rPr>
+          <w:rFonts w:ascii="Garamond" w:hAnsi="Garamond"/>
+          <w:i/>
+          <w:iCs/>
+        </w:rPr>
+        <w:t>state</w:t>
+      </w:r>
+      <w:proofErr w:type="spellEnd"/>
+      <w:r>
+        <w:rPr>
+          <w:rFonts w:ascii="Garamond" w:hAnsi="Garamond"/>
+        </w:rPr>
+        <w:t>: le matan</w:t>
+      </w:r>
+    </w:p>
+    <w:p>
+      <w:pPr>
+        <w:pStyle w:val="Prrafodelista"/>
+        <w:rPr>
+          <w:rFonts w:ascii="Garamond" w:hAnsi="Garamond"/>
+        </w:rPr>
+      </w:pPr>
+      <w:r>
+        <w:rPr>
+          <w:rFonts w:ascii="Garamond" w:hAnsi="Garamond"/>
+          <w:i/>
+          <w:iCs/>
+        </w:rPr>
+        <w:t xml:space="preserve">Play </w:t>
+      </w:r>
+      <w:proofErr w:type="spellStart"/>
+      <w:r>
+        <w:rPr>
+          <w:rFonts w:ascii="Garamond" w:hAnsi="Garamond"/>
+          <w:i/>
+          <w:iCs/>
+        </w:rPr>
+        <w:t>again</w:t>
+      </w:r>
+      <w:proofErr w:type="spellEnd"/>
+      <w:r>
+        <w:rPr>
+          <w:rFonts w:ascii="Garamond" w:hAnsi="Garamond"/>
+        </w:rPr>
+        <w:t>: opción en el menú para volver a jugar</w:t>
       </w:r>
     </w:p>
     <w:p>
@@ -87,18 +567,51 @@
           <w:ilvl w:val="0"/>
           <w:numId w:val="2"/>
         </w:numPr>
-      </w:pPr>
-      <w:r>
+        <w:rPr>
+          <w:rFonts w:ascii="Garamond" w:hAnsi="Garamond"/>
+        </w:rPr>
+      </w:pPr>
+      <w:r>
+        <w:rPr>
+          <w:rFonts w:ascii="Garamond" w:hAnsi="Garamond"/>
+        </w:rPr>
         <w:t>Sistema de puntuación: vida del hechicero</w:t>
       </w:r>
       <w:r>
-        <w:t xml:space="preserve"> o timer. Lo que se acabe antes</w:t>
-      </w:r>
-      <w:r>
-        <w:t>.</w:t>
-      </w:r>
-      <w:r>
-        <w:t xml:space="preserve"> Si se acaba el timer, el hechicero muere y habría que volver a empezar.</w:t>
+        <w:rPr>
+          <w:rFonts w:ascii="Garamond" w:hAnsi="Garamond"/>
+        </w:rPr>
+        <w:t xml:space="preserve">. </w:t>
+      </w:r>
+      <w:r>
+        <w:rPr>
+          <w:rFonts w:ascii="Garamond" w:hAnsi="Garamond"/>
+        </w:rPr>
+        <w:t>Se va a implementar también un reloj que controle el tiempo que ha tardado el jugador</w:t>
+      </w:r>
+      <w:r>
+        <w:rPr>
+          <w:rFonts w:ascii="Garamond" w:hAnsi="Garamond"/>
+        </w:rPr>
+        <w:t xml:space="preserve"> el encontrar el tesoro. (De cara al futuro,</w:t>
+      </w:r>
+      <w:r>
+        <w:rPr>
+          <w:rFonts w:ascii="Garamond" w:hAnsi="Garamond"/>
+        </w:rPr>
+        <w:t xml:space="preserve"> podemos ver si ponemos un tiempo específico pa</w:t>
+      </w:r>
+      <w:r>
+        <w:rPr>
+          <w:rFonts w:ascii="Garamond" w:hAnsi="Garamond"/>
+        </w:rPr>
+        <w:t xml:space="preserve">ra encontrar </w:t>
+      </w:r>
+      <w:r>
+        <w:rPr>
+          <w:rFonts w:ascii="Garamond" w:hAnsi="Garamond"/>
+        </w:rPr>
+        <w:t>el tesoro, si no llega a tiempo muere y vuelve a empezar)</w:t>
       </w:r>
     </w:p>
     <w:p>
@@ -108,9 +621,27 @@
           <w:ilvl w:val="0"/>
           <w:numId w:val="2"/>
         </w:numPr>
-      </w:pPr>
-      <w:r>
-        <w:t>Oponentes de IA programada: tenemos que diseñar el comportamiento de cada monstruo.</w:t>
+        <w:rPr>
+          <w:rFonts w:ascii="Garamond" w:hAnsi="Garamond"/>
+        </w:rPr>
+      </w:pPr>
+      <w:r>
+        <w:rPr>
+          <w:rFonts w:ascii="Garamond" w:hAnsi="Garamond"/>
+        </w:rPr>
+        <w:t>Oponentes de IA programada: diseña</w:t>
+      </w:r>
+      <w:r>
+        <w:rPr>
+          <w:rFonts w:ascii="Garamond" w:hAnsi="Garamond"/>
+        </w:rPr>
+        <w:t xml:space="preserve"> </w:t>
+      </w:r>
+      <w:r>
+        <w:rPr>
+          <w:rFonts w:ascii="Garamond" w:hAnsi="Garamond"/>
+        </w:rPr>
+        <w:t>el comportamiento de cada monstruo.</w:t>
       </w:r>
     </w:p>
     <w:p>
@@ -120,8 +651,14 @@
           <w:ilvl w:val="0"/>
           <w:numId w:val="2"/>
         </w:numPr>
-      </w:pPr>
-      <w:r>
+        <w:rPr>
+          <w:rFonts w:ascii="Garamond" w:hAnsi="Garamond"/>
+        </w:rPr>
+      </w:pPr>
+      <w:r>
+        <w:rPr>
+          <w:rFonts w:ascii="Garamond" w:hAnsi="Garamond"/>
+        </w:rPr>
         <w:t>Se destruyen y crean los componentes de los monstruos, el mapa, el mundo y el hechicero.</w:t>
       </w:r>
     </w:p>
@@ -132,9 +669,41 @@
           <w:ilvl w:val="0"/>
           <w:numId w:val="2"/>
         </w:numPr>
-      </w:pPr>
-      <w:r>
+        <w:rPr>
+          <w:rFonts w:ascii="Garamond" w:hAnsi="Garamond"/>
+        </w:rPr>
+      </w:pPr>
+      <w:r>
+        <w:rPr>
+          <w:rFonts w:ascii="Garamond" w:hAnsi="Garamond"/>
+        </w:rPr>
         <w:t>El hechicero tiene animaciones como estar en reposo o en guardia con su varita. Los monstruos en reposo o atacando en función de su ataque.</w:t>
+      </w:r>
+      <w:r>
+        <w:rPr>
+          <w:rFonts w:ascii="Garamond" w:hAnsi="Garamond"/>
+        </w:rPr>
+        <w:t xml:space="preserve"> (Por ejemplo, el monstruo </w:t>
+      </w:r>
+      <w:proofErr w:type="spellStart"/>
+      <w:r>
+        <w:rPr>
+          <w:rFonts w:ascii="Garamond" w:hAnsi="Garamond"/>
+        </w:rPr>
+        <w:t>werewolf</w:t>
+      </w:r>
+      <w:proofErr w:type="spellEnd"/>
+      <w:r>
+        <w:rPr>
+          <w:rFonts w:ascii="Garamond" w:hAnsi="Garamond"/>
+        </w:rPr>
+        <w:t xml:space="preserve"> puede</w:t>
+      </w:r>
+      <w:r>
+        <w:rPr>
+          <w:rFonts w:ascii="Garamond" w:hAnsi="Garamond"/>
+        </w:rPr>
+        <w:t xml:space="preserve"> estar en reposo o mordiendo)</w:t>
       </w:r>
     </w:p>
     <w:p>
@@ -144,39 +713,87 @@
           <w:ilvl w:val="0"/>
           <w:numId w:val="1"/>
         </w:numPr>
-      </w:pPr>
-      <w:r>
-        <w:t>En el caso multijugador tendríamos una división de pantalla. El objetivo del juego no se ve modificado, con el mismo tesoro y mundo deben ver quien llega antes al tesoro…</w:t>
-      </w:r>
-    </w:p>
-    <w:p>
-      <w:pPr>
-        <w:rPr>
+        <w:rPr>
+          <w:rFonts w:ascii="Garamond" w:hAnsi="Garamond"/>
+        </w:rPr>
+      </w:pPr>
+      <w:r>
+        <w:rPr>
+          <w:rFonts w:ascii="Garamond" w:hAnsi="Garamond"/>
+        </w:rPr>
+        <w:t>En el caso multijugador tendríamos una división de pantalla. El objetivo del juego no se ve modificado, con el mismo tesoro y mundo</w:t>
+      </w:r>
+      <w:r>
+        <w:rPr>
+          <w:rFonts w:ascii="Garamond" w:hAnsi="Garamond"/>
+        </w:rPr>
+        <w:t>.</w:t>
+      </w:r>
+      <w:r>
+        <w:rPr>
+          <w:rFonts w:ascii="Garamond" w:hAnsi="Garamond"/>
+        </w:rPr>
+        <w:t xml:space="preserve"> </w:t>
+      </w:r>
+      <w:r>
+        <w:rPr>
+          <w:rFonts w:ascii="Garamond" w:hAnsi="Garamond"/>
+        </w:rPr>
+        <w:t>D</w:t>
+      </w:r>
+      <w:r>
+        <w:rPr>
+          <w:rFonts w:ascii="Garamond" w:hAnsi="Garamond"/>
+        </w:rPr>
+        <w:t>eben ver quien llega antes al teso</w:t>
+      </w:r>
+      <w:r>
+        <w:rPr>
+          <w:rFonts w:ascii="Garamond" w:hAnsi="Garamond"/>
+        </w:rPr>
+        <w:t>ro.</w:t>
+      </w:r>
+    </w:p>
+    <w:p>
+      <w:pPr>
+        <w:rPr>
+          <w:rFonts w:ascii="Garamond" w:hAnsi="Garamond"/>
+        </w:rPr>
+      </w:pPr>
+    </w:p>
+    <w:p>
+      <w:pPr>
+        <w:rPr>
+          <w:rFonts w:ascii="Garamond" w:hAnsi="Garamond"/>
+        </w:rPr>
+      </w:pPr>
+    </w:p>
+    <w:p>
+      <w:pPr>
+        <w:rPr>
+          <w:rFonts w:ascii="Garamond" w:hAnsi="Garamond"/>
+        </w:rPr>
+      </w:pPr>
+    </w:p>
+    <w:p>
+      <w:pPr>
+        <w:pStyle w:val="Prrafodelista"/>
+        <w:numPr>
+          <w:ilvl w:val="0"/>
+          <w:numId w:val="3"/>
+        </w:numPr>
+        <w:rPr>
+          <w:rFonts w:ascii="Garamond" w:hAnsi="Garamond"/>
           <w:u w:val="single"/>
         </w:rPr>
       </w:pPr>
       <w:r>
         <w:rPr>
+          <w:rFonts w:ascii="Garamond" w:hAnsi="Garamond"/>
           <w:u w:val="single"/>
         </w:rPr>
-        <w:t xml:space="preserve">Diseño específico </w:t>
-      </w:r>
-    </w:p>
-    <w:p>
-      <w:r>
-        <w:t>D</w:t>
-      </w:r>
-      <w:r>
-        <w:t xml:space="preserve">e los </w:t>
-      </w:r>
-      <w:r>
-        <w:t>hechizos</w:t>
-      </w:r>
-      <w:r>
-        <w:t xml:space="preserve"> (cambiar nombres de los hechizos)</w:t>
-      </w:r>
-      <w:r>
-        <w:t xml:space="preserve">: </w:t>
+        <w:lastRenderedPageBreak/>
+        <w:t>Patrones:</w:t>
       </w:r>
     </w:p>
     <w:p>
@@ -186,18 +803,47 @@
           <w:ilvl w:val="0"/>
           <w:numId w:val="1"/>
         </w:numPr>
-      </w:pPr>
-      <w:r>
-        <w:t>Incendio. Lanza fuego al contrincante</w:t>
-      </w:r>
-      <w:r>
-        <w:t>. (-</w:t>
-      </w:r>
-      <w:r>
-        <w:t>10</w:t>
-      </w:r>
-      <w:r>
-        <w:t xml:space="preserve"> de vida al monstruo)</w:t>
+        <w:rPr>
+          <w:rFonts w:ascii="Garamond" w:hAnsi="Garamond"/>
+        </w:rPr>
+      </w:pPr>
+      <w:proofErr w:type="spellStart"/>
+      <w:r>
+        <w:rPr>
+          <w:rFonts w:ascii="Garamond" w:hAnsi="Garamond"/>
+        </w:rPr>
+        <w:t>F</w:t>
+      </w:r>
+      <w:r>
+        <w:rPr>
+          <w:rFonts w:ascii="Garamond" w:hAnsi="Garamond"/>
+        </w:rPr>
+        <w:t>acade</w:t>
+      </w:r>
+      <w:proofErr w:type="spellEnd"/>
+      <w:r>
+        <w:rPr>
+          <w:rFonts w:ascii="Garamond" w:hAnsi="Garamond"/>
+        </w:rPr>
+        <w:t xml:space="preserve"> para inici</w:t>
+      </w:r>
+      <w:r>
+        <w:rPr>
+          <w:rFonts w:ascii="Garamond" w:hAnsi="Garamond"/>
+        </w:rPr>
+        <w:t>a</w:t>
+      </w:r>
+      <w:r>
+        <w:rPr>
+          <w:rFonts w:ascii="Garamond" w:hAnsi="Garamond"/>
+        </w:rPr>
+        <w:t>lizar el mundo, administrar jugadores y la creación y destrucción de elementos</w:t>
+      </w:r>
+      <w:r>
+        <w:rPr>
+          <w:rFonts w:ascii="Garamond" w:hAnsi="Garamond"/>
+        </w:rPr>
+        <w:t>.</w:t>
       </w:r>
     </w:p>
     <w:p>
@@ -207,27 +853,35 @@
           <w:ilvl w:val="0"/>
           <w:numId w:val="1"/>
         </w:numPr>
-      </w:pPr>
-      <w:r>
-        <w:t>Petrificus Totalus. Paraliza al monstruo y le c</w:t>
-      </w:r>
-      <w:r>
-        <w:t>ongela</w:t>
-      </w:r>
-      <w:r>
-        <w:t xml:space="preserve"> </w:t>
-      </w:r>
-      <w:r>
-        <w:t>durante cierto tiempo</w:t>
-      </w:r>
-      <w:r>
-        <w:t xml:space="preserve"> (-</w:t>
-      </w:r>
-      <w:r>
-        <w:t>5</w:t>
-      </w:r>
-      <w:r>
-        <w:t xml:space="preserve"> vida al monstruo)</w:t>
+        <w:rPr>
+          <w:rFonts w:ascii="Garamond" w:hAnsi="Garamond"/>
+        </w:rPr>
+      </w:pPr>
+      <w:proofErr w:type="spellStart"/>
+      <w:r>
+        <w:rPr>
+          <w:rFonts w:ascii="Garamond" w:hAnsi="Garamond"/>
+        </w:rPr>
+        <w:t>S</w:t>
+      </w:r>
+      <w:r>
+        <w:rPr>
+          <w:rFonts w:ascii="Garamond" w:hAnsi="Garamond"/>
+        </w:rPr>
+        <w:t>ingleton</w:t>
+      </w:r>
+      <w:proofErr w:type="spellEnd"/>
+      <w:r>
+        <w:rPr>
+          <w:rFonts w:ascii="Garamond" w:hAnsi="Garamond"/>
+        </w:rPr>
+        <w:t xml:space="preserve"> para un único mapa</w:t>
+      </w:r>
+      <w:r>
+        <w:rPr>
+          <w:rFonts w:ascii="Garamond" w:hAnsi="Garamond"/>
+        </w:rPr>
+        <w:t>.</w:t>
       </w:r>
     </w:p>
     <w:p>
@@ -237,26 +891,39 @@
           <w:ilvl w:val="0"/>
           <w:numId w:val="1"/>
         </w:numPr>
-      </w:pPr>
-      <w:r>
-        <w:t xml:space="preserve">Avada </w:t>
-      </w:r>
-      <w:r>
-        <w:t xml:space="preserve">Kedavra. </w:t>
-      </w:r>
-      <w:r>
-        <w:t>Mata, que es un hechizo que solo puede realizar cada cierto tiempo (20 segundos x ejemplo</w:t>
-      </w:r>
-      <w:r>
-        <w:t>, y mata de manera definitiva al monstruo</w:t>
-      </w:r>
-      <w:r>
-        <w:t>)</w:t>
-      </w:r>
-    </w:p>
-    <w:p>
-      <w:r>
-        <w:t>Los monstruos que encontramos por el bosque son:</w:t>
+        <w:rPr>
+          <w:rFonts w:ascii="Garamond" w:hAnsi="Garamond"/>
+        </w:rPr>
+      </w:pPr>
+      <w:r>
+        <w:rPr>
+          <w:rFonts w:ascii="Garamond" w:hAnsi="Garamond"/>
+        </w:rPr>
+        <w:t>F</w:t>
+      </w:r>
+      <w:r>
+        <w:rPr>
+          <w:rFonts w:ascii="Garamond" w:hAnsi="Garamond"/>
+        </w:rPr>
+        <w:t xml:space="preserve">actoría para los </w:t>
+      </w:r>
+      <w:r>
+        <w:rPr>
+          <w:rFonts w:ascii="Garamond" w:hAnsi="Garamond"/>
+        </w:rPr>
+        <w:t>monstruos</w:t>
+      </w:r>
+      <w:r>
+        <w:rPr>
+          <w:rFonts w:ascii="Garamond" w:hAnsi="Garamond"/>
+        </w:rPr>
+        <w:t xml:space="preserve"> y los hechizos</w:t>
+      </w:r>
+      <w:r>
+        <w:rPr>
+          <w:rFonts w:ascii="Garamond" w:hAnsi="Garamond"/>
+        </w:rPr>
+        <w:t>.</w:t>
       </w:r>
     </w:p>
     <w:p>
@@ -266,9 +933,57 @@
           <w:ilvl w:val="0"/>
           <w:numId w:val="1"/>
         </w:numPr>
-      </w:pPr>
-      <w:r>
-        <w:t>Enano del bosque: lanza maldiciones y quita la vida (-5 vida del hechicero)</w:t>
+        <w:rPr>
+          <w:rFonts w:ascii="Garamond" w:hAnsi="Garamond"/>
+        </w:rPr>
+      </w:pPr>
+      <w:r>
+        <w:rPr>
+          <w:rFonts w:ascii="Garamond" w:hAnsi="Garamond"/>
+        </w:rPr>
+        <w:t>Má</w:t>
+      </w:r>
+      <w:r>
+        <w:rPr>
+          <w:rFonts w:ascii="Garamond" w:hAnsi="Garamond"/>
+        </w:rPr>
+        <w:t>quina de estados para el hechicero por ejemplo (reposo, defendiendo, muerto y ganador)</w:t>
+      </w:r>
+      <w:r>
+        <w:rPr>
+          <w:rFonts w:ascii="Garamond" w:hAnsi="Garamond"/>
+        </w:rPr>
+        <w:t xml:space="preserve"> y para los monstruos</w:t>
+      </w:r>
+      <w:r>
+        <w:rPr>
+          <w:rFonts w:ascii="Garamond" w:hAnsi="Garamond"/>
+        </w:rPr>
+        <w:t xml:space="preserve"> </w:t>
+      </w:r>
+      <w:r>
+        <w:rPr>
+          <w:rFonts w:ascii="Garamond" w:hAnsi="Garamond"/>
+        </w:rPr>
+        <w:t xml:space="preserve">(reposo, atacando, </w:t>
+      </w:r>
+      <w:r>
+        <w:rPr>
+          <w:rFonts w:ascii="Garamond" w:hAnsi="Garamond"/>
+        </w:rPr>
+        <w:t>congelado,</w:t>
+      </w:r>
+      <w:r>
+        <w:rPr>
+          <w:rFonts w:ascii="Garamond" w:hAnsi="Garamond"/>
+        </w:rPr>
+        <w:t xml:space="preserve"> muerto)</w:t>
+      </w:r>
+      <w:r>
+        <w:rPr>
+          <w:rFonts w:ascii="Garamond" w:hAnsi="Garamond"/>
+        </w:rPr>
+        <w:t>.</w:t>
       </w:r>
     </w:p>
     <w:p>
@@ -278,21 +993,21 @@
           <w:ilvl w:val="0"/>
           <w:numId w:val="1"/>
         </w:numPr>
-      </w:pPr>
-      <w:r>
-        <w:t>Hombre lobo</w:t>
-      </w:r>
-      <w:r>
-        <w:t xml:space="preserve">: </w:t>
-      </w:r>
-      <w:r>
-        <w:t xml:space="preserve">solo ataca </w:t>
-      </w:r>
-      <w:r>
-        <w:t xml:space="preserve">mordiendo (-10 vida del </w:t>
-      </w:r>
-      <w:r>
-        <w:t>hechicero)</w:t>
+        <w:rPr>
+          <w:rFonts w:ascii="Garamond" w:hAnsi="Garamond"/>
+        </w:rPr>
+      </w:pPr>
+      <w:r>
+        <w:rPr>
+          <w:rFonts w:ascii="Garamond" w:hAnsi="Garamond"/>
+        </w:rPr>
+        <w:t xml:space="preserve">Bridge para </w:t>
+      </w:r>
+      <w:r>
+        <w:rPr>
+          <w:rFonts w:ascii="Garamond" w:hAnsi="Garamond"/>
+        </w:rPr>
+        <w:t>construir los extras (árboles, lagos…) de forma que tengamos un par de diseños y podamos variar su color y posición al inicializar el juego.</w:t>
       </w:r>
     </w:p>
     <w:p>
@@ -302,66 +1017,468 @@
           <w:ilvl w:val="0"/>
           <w:numId w:val="1"/>
         </w:numPr>
-      </w:pPr>
-      <w:r>
-        <w:t>Espíritu vagante: intenta robarle el alma al hechicero (-15 vida del hechicero)</w:t>
-      </w:r>
-    </w:p>
-    <w:p>
-      <w:pPr>
-        <w:ind w:left="360"/>
-      </w:pPr>
-    </w:p>
-    <w:p>
-      <w:r>
-        <w:t xml:space="preserve">Tenemos que generar un mundo de manera aleatoria con ciertos elementos como </w:t>
-      </w:r>
-      <w:r>
-        <w:t>bosques/ arbustos/ piedras/arroyos…</w:t>
-      </w:r>
-    </w:p>
-    <w:p>
-      <w:r>
-        <w:t>También tenemos que generar de alguna manera el mapa del tesoro para que est</w:t>
-      </w:r>
-      <w:r>
-        <w:t xml:space="preserve">é sea aleatorio cada vez y lo pueda ver el jugador </w:t>
-      </w:r>
-    </w:p>
-    <w:p/>
-    <w:p/>
-    <w:p/>
-    <w:p/>
-    <w:p>
-      <w:r>
-        <w:t>Patrones:</w:t>
-      </w:r>
+        <w:rPr>
+          <w:rFonts w:ascii="Garamond" w:hAnsi="Garamond"/>
+        </w:rPr>
+      </w:pPr>
+      <w:proofErr w:type="spellStart"/>
+      <w:r>
+        <w:rPr>
+          <w:rFonts w:ascii="Garamond" w:hAnsi="Garamond"/>
+        </w:rPr>
+        <w:t>Command</w:t>
+      </w:r>
+      <w:proofErr w:type="spellEnd"/>
+      <w:r>
+        <w:rPr>
+          <w:rFonts w:ascii="Garamond" w:hAnsi="Garamond"/>
+        </w:rPr>
+        <w:t xml:space="preserve"> para </w:t>
+      </w:r>
+      <w:r>
+        <w:rPr>
+          <w:rFonts w:ascii="Garamond" w:hAnsi="Garamond"/>
+        </w:rPr>
+        <w:t>gestionar</w:t>
+      </w:r>
+      <w:r>
+        <w:rPr>
+          <w:rFonts w:ascii="Garamond" w:hAnsi="Garamond"/>
+        </w:rPr>
+        <w:t xml:space="preserve"> los inputs del jugador a través del teclado y redireccionarlos a efectos en el juego. </w:t>
+      </w:r>
+    </w:p>
+    <w:p>
+      <w:pPr>
+        <w:pStyle w:val="Prrafodelista"/>
+        <w:rPr>
+          <w:rFonts w:ascii="Garamond" w:hAnsi="Garamond"/>
+        </w:rPr>
+      </w:pPr>
     </w:p>
     <w:p>
       <w:pPr>
         <w:pStyle w:val="Prrafodelista"/>
         <w:numPr>
           <w:ilvl w:val="0"/>
-          <w:numId w:val="1"/>
+          <w:numId w:val="3"/>
         </w:numPr>
-      </w:pPr>
-      <w:r>
-        <w:t>patron facade para inicilizar el mundo, administrar jugadores y la creación y destrucción de elementos</w:t>
-      </w:r>
+        <w:rPr>
+          <w:rFonts w:ascii="Garamond" w:hAnsi="Garamond"/>
+        </w:rPr>
+      </w:pPr>
+      <w:r>
+        <w:rPr>
+          <w:rFonts w:ascii="Garamond" w:hAnsi="Garamond"/>
+          <w:u w:val="single"/>
+        </w:rPr>
+        <w:t>Historias de usuario:</w:t>
+      </w:r>
+    </w:p>
+    <w:p>
+      <w:pPr>
+        <w:rPr>
+          <w:rFonts w:ascii="Garamond" w:hAnsi="Garamond"/>
+        </w:rPr>
+      </w:pPr>
+      <w:r>
+        <w:rPr>
+          <w:rFonts w:ascii="Garamond" w:hAnsi="Garamond"/>
+        </w:rPr>
+        <w:t>1)</w:t>
+      </w:r>
+      <w:r>
+        <w:rPr>
+          <w:rFonts w:ascii="Garamond" w:hAnsi="Garamond"/>
+        </w:rPr>
+        <w:t xml:space="preserve"> Como </w:t>
+      </w:r>
+      <w:r>
+        <w:rPr>
+          <w:rFonts w:ascii="Garamond" w:hAnsi="Garamond"/>
+        </w:rPr>
+        <w:t>hechicero</w:t>
+      </w:r>
+      <w:r>
+        <w:rPr>
+          <w:rFonts w:ascii="Garamond" w:hAnsi="Garamond"/>
+        </w:rPr>
+        <w:t xml:space="preserve"> quiero encontrar el tesoro para ganar.</w:t>
+      </w:r>
+    </w:p>
+    <w:p>
+      <w:pPr>
+        <w:rPr>
+          <w:rFonts w:ascii="Garamond" w:hAnsi="Garamond"/>
+        </w:rPr>
+      </w:pPr>
+      <w:r>
+        <w:rPr>
+          <w:rFonts w:ascii="Garamond" w:hAnsi="Garamond"/>
+        </w:rPr>
+        <w:t>2)</w:t>
+      </w:r>
+      <w:r>
+        <w:rPr>
+          <w:rFonts w:ascii="Garamond" w:hAnsi="Garamond"/>
+        </w:rPr>
+        <w:t xml:space="preserve"> Como </w:t>
+      </w:r>
+      <w:r>
+        <w:rPr>
+          <w:rFonts w:ascii="Garamond" w:hAnsi="Garamond"/>
+        </w:rPr>
+        <w:t>hechicero</w:t>
+      </w:r>
+      <w:r>
+        <w:rPr>
+          <w:rFonts w:ascii="Garamond" w:hAnsi="Garamond"/>
+        </w:rPr>
+        <w:t xml:space="preserve"> quiero poder lanzar mis hechizos para defenderme de los mon</w:t>
+      </w:r>
+      <w:r>
+        <w:rPr>
+          <w:rFonts w:ascii="Garamond" w:hAnsi="Garamond"/>
+        </w:rPr>
+        <w:t>s</w:t>
+      </w:r>
+      <w:r>
+        <w:rPr>
+          <w:rFonts w:ascii="Garamond" w:hAnsi="Garamond"/>
+        </w:rPr>
+        <w:t>truos.</w:t>
+      </w:r>
+    </w:p>
+    <w:p>
+      <w:pPr>
+        <w:rPr>
+          <w:rFonts w:ascii="Garamond" w:hAnsi="Garamond"/>
+        </w:rPr>
+      </w:pPr>
+      <w:r>
+        <w:rPr>
+          <w:rFonts w:ascii="Garamond" w:hAnsi="Garamond"/>
+        </w:rPr>
+        <w:t>3)</w:t>
+      </w:r>
+      <w:r>
+        <w:rPr>
+          <w:rFonts w:ascii="Garamond" w:hAnsi="Garamond"/>
+        </w:rPr>
+        <w:t xml:space="preserve"> </w:t>
+      </w:r>
+      <w:r>
+        <w:rPr>
+          <w:rFonts w:ascii="Garamond" w:hAnsi="Garamond"/>
+        </w:rPr>
+        <w:t xml:space="preserve">Como hechicero, quiero tener un sistema de puntuación basado en mi vida </w:t>
+      </w:r>
+      <w:r>
+        <w:rPr>
+          <w:rFonts w:ascii="Garamond" w:hAnsi="Garamond"/>
+        </w:rPr>
+        <w:t>(</w:t>
+      </w:r>
+      <w:r>
+        <w:rPr>
+          <w:rFonts w:ascii="Garamond" w:hAnsi="Garamond"/>
+        </w:rPr>
+        <w:t>o en el tiempo</w:t>
+      </w:r>
+      <w:r>
+        <w:rPr>
+          <w:rFonts w:ascii="Garamond" w:hAnsi="Garamond"/>
+        </w:rPr>
+        <w:t>)</w:t>
+      </w:r>
+      <w:r>
+        <w:rPr>
+          <w:rFonts w:ascii="Garamond" w:hAnsi="Garamond"/>
+        </w:rPr>
+        <w:t xml:space="preserve"> para </w:t>
+      </w:r>
+      <w:r>
+        <w:rPr>
+          <w:rFonts w:ascii="Garamond" w:hAnsi="Garamond"/>
+        </w:rPr>
+        <w:t xml:space="preserve">ver </w:t>
+      </w:r>
+      <w:r>
+        <w:rPr>
+          <w:rFonts w:ascii="Garamond" w:hAnsi="Garamond"/>
+        </w:rPr>
+        <w:t>como estoy progresando en la partida.</w:t>
+      </w:r>
+    </w:p>
+    <w:p>
+      <w:pPr>
+        <w:rPr>
+          <w:rFonts w:ascii="Garamond" w:hAnsi="Garamond"/>
+        </w:rPr>
+      </w:pPr>
+      <w:r>
+        <w:rPr>
+          <w:rFonts w:ascii="Garamond" w:hAnsi="Garamond"/>
+        </w:rPr>
+        <w:t xml:space="preserve">4) </w:t>
+      </w:r>
+      <w:r>
+        <w:rPr>
+          <w:rFonts w:ascii="Garamond" w:hAnsi="Garamond"/>
+        </w:rPr>
+        <w:t xml:space="preserve">Como hechicero, quiero que el juego me permita lanzar mis hechizos con intervalos de tiempo específicos, especialmente para hechizos poderosos como </w:t>
+      </w:r>
+      <w:r>
+        <w:rPr>
+          <w:rFonts w:ascii="Garamond" w:hAnsi="Garamond"/>
+          <w:i/>
+          <w:iCs/>
+        </w:rPr>
+        <w:t xml:space="preserve">Avada </w:t>
+      </w:r>
+      <w:proofErr w:type="spellStart"/>
+      <w:r>
+        <w:rPr>
+          <w:rFonts w:ascii="Garamond" w:hAnsi="Garamond"/>
+          <w:i/>
+          <w:iCs/>
+        </w:rPr>
+        <w:t>Kedavra</w:t>
+      </w:r>
+      <w:proofErr w:type="spellEnd"/>
+      <w:r>
+        <w:rPr>
+          <w:rFonts w:ascii="Garamond" w:hAnsi="Garamond"/>
+        </w:rPr>
+        <w:t>.</w:t>
+      </w:r>
+    </w:p>
+    <w:p>
+      <w:pPr>
+        <w:rPr>
+          <w:rFonts w:ascii="Garamond" w:hAnsi="Garamond"/>
+        </w:rPr>
+      </w:pPr>
+      <w:r>
+        <w:rPr>
+          <w:rFonts w:ascii="Garamond" w:hAnsi="Garamond"/>
+        </w:rPr>
+        <w:t xml:space="preserve">5) </w:t>
+      </w:r>
+      <w:r>
+        <w:rPr>
+          <w:rFonts w:ascii="Garamond" w:hAnsi="Garamond"/>
+        </w:rPr>
+        <w:t xml:space="preserve">Como monstruo quiero atacar para matar al </w:t>
+      </w:r>
+      <w:r>
+        <w:rPr>
+          <w:rFonts w:ascii="Garamond" w:hAnsi="Garamond"/>
+        </w:rPr>
+        <w:t>hechicero</w:t>
+      </w:r>
+      <w:r>
+        <w:rPr>
+          <w:rFonts w:ascii="Garamond" w:hAnsi="Garamond"/>
+        </w:rPr>
+        <w:t>.</w:t>
+      </w:r>
+    </w:p>
+    <w:p>
+      <w:pPr>
+        <w:rPr>
+          <w:rFonts w:ascii="Garamond" w:hAnsi="Garamond"/>
+        </w:rPr>
+      </w:pPr>
+      <w:r>
+        <w:rPr>
+          <w:rFonts w:ascii="Garamond" w:hAnsi="Garamond"/>
+        </w:rPr>
+        <w:t xml:space="preserve">6) </w:t>
+      </w:r>
+      <w:r>
+        <w:rPr>
+          <w:rFonts w:ascii="Garamond" w:hAnsi="Garamond"/>
+        </w:rPr>
+        <w:t xml:space="preserve">Como monstruo quiero encontrar al </w:t>
+      </w:r>
+      <w:r>
+        <w:rPr>
+          <w:rFonts w:ascii="Garamond" w:hAnsi="Garamond"/>
+        </w:rPr>
+        <w:t>hechicero</w:t>
+      </w:r>
+      <w:r>
+        <w:rPr>
+          <w:rFonts w:ascii="Garamond" w:hAnsi="Garamond"/>
+        </w:rPr>
+        <w:t xml:space="preserve"> </w:t>
+      </w:r>
+      <w:r>
+        <w:rPr>
+          <w:rFonts w:ascii="Garamond" w:hAnsi="Garamond"/>
+        </w:rPr>
+        <w:t xml:space="preserve">para perseguirle. </w:t>
+      </w:r>
+    </w:p>
+    <w:p>
+      <w:pPr>
+        <w:rPr>
+          <w:rFonts w:ascii="Garamond" w:hAnsi="Garamond"/>
+        </w:rPr>
+      </w:pPr>
+      <w:r>
+        <w:rPr>
+          <w:rFonts w:ascii="Garamond" w:hAnsi="Garamond"/>
+        </w:rPr>
+        <w:t xml:space="preserve">7) </w:t>
+      </w:r>
+      <w:r>
+        <w:rPr>
+          <w:rFonts w:ascii="Garamond" w:hAnsi="Garamond"/>
+        </w:rPr>
+        <w:t>Como jugador, quiero elegir entre jugar en modo individual o multijugador desde el menú principal para adaptar la experiencia a mi preferencia.</w:t>
+      </w:r>
+    </w:p>
+    <w:p>
+      <w:pPr>
+        <w:rPr>
+          <w:rFonts w:ascii="Garamond" w:hAnsi="Garamond"/>
+        </w:rPr>
+      </w:pPr>
+      <w:r>
+        <w:rPr>
+          <w:rFonts w:ascii="Garamond" w:hAnsi="Garamond"/>
+        </w:rPr>
+        <w:t xml:space="preserve">8) </w:t>
+      </w:r>
+      <w:r>
+        <w:rPr>
+          <w:rFonts w:ascii="Garamond" w:hAnsi="Garamond"/>
+        </w:rPr>
+        <w:t>Como jugador, quiero que el juego me dé la opción de reiniciar la partida o salir tras morir o ganar, para decidir si quiero volver a intentarlo.</w:t>
+      </w:r>
+    </w:p>
+    <w:p>
+      <w:pPr>
+        <w:rPr>
+          <w:rFonts w:ascii="Garamond" w:hAnsi="Garamond"/>
+        </w:rPr>
+      </w:pPr>
+      <w:r>
+        <w:rPr>
+          <w:rFonts w:ascii="Garamond" w:hAnsi="Garamond"/>
+        </w:rPr>
+        <w:t xml:space="preserve">9) </w:t>
+      </w:r>
+      <w:r>
+        <w:rPr>
+          <w:rFonts w:ascii="Garamond" w:hAnsi="Garamond"/>
+        </w:rPr>
+        <w:t>Como jugador, quiero que el mapa del tesoro y el mundo se generen aleatoriamente en cada partida para que la experiencia sea única cada vez.</w:t>
+      </w:r>
+    </w:p>
+    <w:p>
+      <w:pPr>
+        <w:rPr>
+          <w:rFonts w:ascii="Garamond" w:hAnsi="Garamond"/>
+        </w:rPr>
+      </w:pPr>
+      <w:r>
+        <w:rPr>
+          <w:rFonts w:ascii="Garamond" w:hAnsi="Garamond"/>
+        </w:rPr>
+        <w:t xml:space="preserve">10) </w:t>
+      </w:r>
+      <w:r>
+        <w:rPr>
+          <w:rFonts w:ascii="Garamond" w:hAnsi="Garamond"/>
+        </w:rPr>
+        <w:t xml:space="preserve">Como </w:t>
+      </w:r>
+      <w:r>
+        <w:rPr>
+          <w:rFonts w:ascii="Garamond" w:hAnsi="Garamond"/>
+        </w:rPr>
+        <w:t>jugador</w:t>
+      </w:r>
+      <w:r>
+        <w:rPr>
+          <w:rFonts w:ascii="Garamond" w:hAnsi="Garamond"/>
+        </w:rPr>
+        <w:t xml:space="preserve">, quiero ver animaciones en mi </w:t>
+      </w:r>
+      <w:r>
+        <w:rPr>
+          <w:rFonts w:ascii="Garamond" w:hAnsi="Garamond"/>
+        </w:rPr>
+        <w:t>hechicero</w:t>
+      </w:r>
+      <w:r>
+        <w:rPr>
+          <w:rFonts w:ascii="Garamond" w:hAnsi="Garamond"/>
+        </w:rPr>
+        <w:t xml:space="preserve"> y en los monstruos (reposo, guardia, ataque) para que el juego sea más inmersivo.</w:t>
+      </w:r>
+    </w:p>
+    <w:p>
+      <w:pPr>
+        <w:rPr>
+          <w:rFonts w:ascii="Garamond" w:hAnsi="Garamond"/>
+        </w:rPr>
+      </w:pPr>
+      <w:r>
+        <w:rPr>
+          <w:rFonts w:ascii="Garamond" w:hAnsi="Garamond"/>
+        </w:rPr>
+        <w:t xml:space="preserve">11) </w:t>
+      </w:r>
+      <w:r>
+        <w:rPr>
+          <w:rFonts w:ascii="Garamond" w:hAnsi="Garamond"/>
+        </w:rPr>
+        <w:t>Como jugador en modo multijugador, quiero una pantalla dividida para competir con otro hechicero y ver quién alcanza primero el tesoro.</w:t>
+      </w:r>
+    </w:p>
+    <w:p>
+      <w:pPr>
+        <w:rPr>
+          <w:rFonts w:ascii="Garamond" w:hAnsi="Garamond"/>
+        </w:rPr>
+      </w:pPr>
     </w:p>
     <w:p>
       <w:pPr>
         <w:pStyle w:val="Prrafodelista"/>
         <w:numPr>
           <w:ilvl w:val="0"/>
-          <w:numId w:val="1"/>
+          <w:numId w:val="3"/>
         </w:numPr>
-      </w:pPr>
-      <w:r>
-        <w:t>patron singleton para un único mapa</w:t>
-      </w:r>
-      <w:r>
-        <w:t xml:space="preserve"> ¿¿¿o hechicero???</w:t>
+        <w:rPr>
+          <w:rFonts w:ascii="Garamond" w:hAnsi="Garamond"/>
+          <w:u w:val="single"/>
+        </w:rPr>
+      </w:pPr>
+      <w:r>
+        <w:rPr>
+          <w:rFonts w:ascii="Garamond" w:hAnsi="Garamond"/>
+          <w:u w:val="single"/>
+        </w:rPr>
+        <w:t>Análisis del ob</w:t>
+      </w:r>
+      <w:r>
+        <w:rPr>
+          <w:rFonts w:ascii="Garamond" w:hAnsi="Garamond"/>
+          <w:u w:val="single"/>
+        </w:rPr>
+        <w:t>jetivo, extracción de requisitos y extracción de tareas a realizar</w:t>
+      </w:r>
+      <w:r>
+        <w:rPr>
+          <w:rFonts w:ascii="Garamond" w:hAnsi="Garamond"/>
+          <w:u w:val="single"/>
+        </w:rPr>
+        <w:t>:</w:t>
       </w:r>
     </w:p>
     <w:p>
@@ -369,14 +1486,105 @@
         <w:pStyle w:val="Prrafodelista"/>
         <w:numPr>
           <w:ilvl w:val="0"/>
-          <w:numId w:val="1"/>
+          <w:numId w:val="5"/>
         </w:numPr>
-      </w:pPr>
-      <w:r>
-        <w:t xml:space="preserve">patrón factoría para los </w:t>
-      </w:r>
-      <w:r>
-        <w:t>monstruos</w:t>
+        <w:rPr>
+          <w:rFonts w:ascii="Garamond" w:hAnsi="Garamond"/>
+        </w:rPr>
+      </w:pPr>
+      <w:r>
+        <w:rPr>
+          <w:rFonts w:ascii="Garamond" w:hAnsi="Garamond"/>
+          <w:b/>
+          <w:bCs/>
+        </w:rPr>
+        <w:t>Objetivo</w:t>
+      </w:r>
+      <w:r>
+        <w:rPr>
+          <w:rFonts w:ascii="Garamond" w:hAnsi="Garamond"/>
+        </w:rPr>
+        <w:t>: ganar</w:t>
+      </w:r>
+    </w:p>
+    <w:p>
+      <w:pPr>
+        <w:pStyle w:val="Prrafodelista"/>
+        <w:rPr>
+          <w:rFonts w:ascii="Garamond" w:hAnsi="Garamond"/>
+        </w:rPr>
+      </w:pPr>
+      <w:r>
+        <w:rPr>
+          <w:rFonts w:ascii="Garamond" w:hAnsi="Garamond"/>
+          <w:b/>
+          <w:bCs/>
+        </w:rPr>
+        <w:t>Requisitos</w:t>
+      </w:r>
+      <w:r>
+        <w:rPr>
+          <w:rFonts w:ascii="Garamond" w:hAnsi="Garamond"/>
+        </w:rPr>
+        <w:t>: encontrar el tesoro</w:t>
+      </w:r>
+    </w:p>
+    <w:p>
+      <w:pPr>
+        <w:pStyle w:val="Prrafodelista"/>
+        <w:rPr>
+          <w:rFonts w:ascii="Garamond" w:hAnsi="Garamond"/>
+        </w:rPr>
+      </w:pPr>
+      <w:r>
+        <w:rPr>
+          <w:rFonts w:ascii="Garamond" w:hAnsi="Garamond"/>
+          <w:b/>
+          <w:bCs/>
+        </w:rPr>
+        <w:t>Tareas</w:t>
+      </w:r>
+      <w:r>
+        <w:rPr>
+          <w:rFonts w:ascii="Garamond" w:hAnsi="Garamond"/>
+        </w:rPr>
+        <w:t xml:space="preserve">: ver </w:t>
+      </w:r>
+      <w:r>
+        <w:rPr>
+          <w:rFonts w:ascii="Garamond" w:hAnsi="Garamond"/>
+        </w:rPr>
+        <w:t>el mapa</w:t>
+      </w:r>
+      <w:r>
+        <w:rPr>
+          <w:rFonts w:ascii="Garamond" w:hAnsi="Garamond"/>
+        </w:rPr>
+        <w:t xml:space="preserve"> del tesoro,</w:t>
+      </w:r>
+      <w:r>
+        <w:rPr>
+          <w:rFonts w:ascii="Garamond" w:hAnsi="Garamond"/>
+        </w:rPr>
+        <w:t xml:space="preserve"> detectar las pulsaciones de tecla para traducirlo en movimientos del </w:t>
+      </w:r>
+      <w:r>
+        <w:rPr>
+          <w:rFonts w:ascii="Garamond" w:hAnsi="Garamond"/>
+        </w:rPr>
+        <w:t>hechicero</w:t>
+      </w:r>
+      <w:r>
+        <w:rPr>
+          <w:rFonts w:ascii="Garamond" w:hAnsi="Garamond"/>
+        </w:rPr>
+        <w:t>. Detectar la colisión con el tesoro</w:t>
+      </w:r>
+      <w:r>
+        <w:rPr>
+          <w:rFonts w:ascii="Garamond" w:hAnsi="Garamond"/>
+        </w:rPr>
+        <w:t>.</w:t>
       </w:r>
     </w:p>
     <w:p>
@@ -384,20 +1592,134 @@
         <w:pStyle w:val="Prrafodelista"/>
         <w:numPr>
           <w:ilvl w:val="0"/>
-          <w:numId w:val="1"/>
+          <w:numId w:val="5"/>
         </w:numPr>
-      </w:pPr>
-      <w:r>
-        <w:t>maquina de estados para el hechicero por ejemplo (reposo, defendiendo, muerto y ganador?)</w:t>
-      </w:r>
-      <w:r>
-        <w:t xml:space="preserve"> y para los monstruos(reposo, atacando, </w:t>
-      </w:r>
-      <w:r>
-        <w:t>congelado,</w:t>
-      </w:r>
-      <w:r>
-        <w:t xml:space="preserve"> muerto)</w:t>
+        <w:rPr>
+          <w:rFonts w:ascii="Garamond" w:hAnsi="Garamond"/>
+        </w:rPr>
+      </w:pPr>
+      <w:r>
+        <w:rPr>
+          <w:rFonts w:ascii="Garamond" w:hAnsi="Garamond"/>
+          <w:b/>
+          <w:bCs/>
+        </w:rPr>
+        <w:t>Objetivo</w:t>
+      </w:r>
+      <w:r>
+        <w:rPr>
+          <w:rFonts w:ascii="Garamond" w:hAnsi="Garamond"/>
+        </w:rPr>
+        <w:t>: defenderse de los monstruos</w:t>
+      </w:r>
+      <w:r>
+        <w:rPr>
+          <w:rFonts w:ascii="Garamond" w:hAnsi="Garamond"/>
+        </w:rPr>
+        <w:t>/no morir</w:t>
+      </w:r>
+    </w:p>
+    <w:p>
+      <w:pPr>
+        <w:pStyle w:val="Prrafodelista"/>
+        <w:rPr>
+          <w:rFonts w:ascii="Garamond" w:hAnsi="Garamond"/>
+        </w:rPr>
+      </w:pPr>
+      <w:r>
+        <w:rPr>
+          <w:rFonts w:ascii="Garamond" w:hAnsi="Garamond"/>
+          <w:b/>
+          <w:bCs/>
+        </w:rPr>
+        <w:t>Requisitos</w:t>
+      </w:r>
+      <w:r>
+        <w:rPr>
+          <w:rFonts w:ascii="Garamond" w:hAnsi="Garamond"/>
+        </w:rPr>
+        <w:t xml:space="preserve">: </w:t>
+      </w:r>
+      <w:r>
+        <w:rPr>
+          <w:rFonts w:ascii="Garamond" w:hAnsi="Garamond"/>
+        </w:rPr>
+        <w:t>poder lanzar hechizos</w:t>
+      </w:r>
+    </w:p>
+    <w:p>
+      <w:pPr>
+        <w:pStyle w:val="Prrafodelista"/>
+        <w:rPr>
+          <w:rFonts w:ascii="Garamond" w:hAnsi="Garamond"/>
+        </w:rPr>
+      </w:pPr>
+      <w:r>
+        <w:rPr>
+          <w:rFonts w:ascii="Garamond" w:hAnsi="Garamond"/>
+          <w:b/>
+          <w:bCs/>
+        </w:rPr>
+        <w:t>Tareas</w:t>
+      </w:r>
+      <w:r>
+        <w:rPr>
+          <w:rFonts w:ascii="Garamond" w:hAnsi="Garamond"/>
+        </w:rPr>
+        <w:t xml:space="preserve">: ver el monstruo, ver las </w:t>
+      </w:r>
+      <w:r>
+        <w:rPr>
+          <w:rFonts w:ascii="Garamond" w:hAnsi="Garamond"/>
+        </w:rPr>
+        <w:t xml:space="preserve">animaciones de los hechizos y de los ataques del monstruo. Estar en el rango </w:t>
+      </w:r>
+      <w:r>
+        <w:rPr>
+          <w:rFonts w:ascii="Garamond" w:hAnsi="Garamond"/>
+        </w:rPr>
+        <w:t>(dentro del área colisión que detecta el monstruo) para poder lanzarlo.</w:t>
+      </w:r>
+    </w:p>
+    <w:p>
+      <w:pPr>
+        <w:pStyle w:val="Prrafodelista"/>
+        <w:rPr>
+          <w:rFonts w:ascii="Garamond" w:hAnsi="Garamond"/>
+        </w:rPr>
+      </w:pPr>
+      <w:r>
+        <w:rPr>
+          <w:rFonts w:ascii="Garamond" w:hAnsi="Garamond"/>
+        </w:rPr>
+        <w:t>Detectar pulsaciones de tecla para lanzar los hechizos.</w:t>
+      </w:r>
+    </w:p>
+    <w:p>
+      <w:pPr>
+        <w:pStyle w:val="Prrafodelista"/>
+        <w:rPr>
+          <w:rFonts w:ascii="Garamond" w:hAnsi="Garamond"/>
+        </w:rPr>
+      </w:pPr>
+      <w:r>
+        <w:rPr>
+          <w:rFonts w:ascii="Garamond" w:hAnsi="Garamond"/>
+        </w:rPr>
+        <w:lastRenderedPageBreak/>
+        <w:t>Ver como se modifica en tiempo real mi vida y la de los monstruos</w:t>
+      </w:r>
+      <w:r>
+        <w:rPr>
+          <w:rFonts w:ascii="Garamond" w:hAnsi="Garamond"/>
+        </w:rPr>
+        <w:t xml:space="preserve"> (una barra de vida que disminuye su tamaño)</w:t>
+      </w:r>
+      <w:r>
+        <w:rPr>
+          <w:rFonts w:ascii="Garamond" w:hAnsi="Garamond"/>
+        </w:rPr>
+        <w:t>.</w:t>
       </w:r>
     </w:p>
     <w:p>
@@ -405,232 +1727,1107 @@
         <w:pStyle w:val="Prrafodelista"/>
         <w:numPr>
           <w:ilvl w:val="0"/>
-          <w:numId w:val="1"/>
+          <w:numId w:val="5"/>
         </w:numPr>
-      </w:pPr>
-      <w:r>
-        <w:t>patrón</w:t>
-      </w:r>
-      <w:r>
-        <w:t xml:space="preserve"> decorador </w:t>
-      </w:r>
-      <w:r>
-        <w:t>¿?</w:t>
-      </w:r>
-    </w:p>
-    <w:p>
-      <w:pPr>
-        <w:rPr>
-          <w:u w:val="single"/>
-        </w:rPr>
-      </w:pPr>
-      <w:r>
-        <w:rPr>
-          <w:u w:val="single"/>
-        </w:rPr>
-        <w:t xml:space="preserve">4. </w:t>
-      </w:r>
-      <w:r>
-        <w:rPr>
-          <w:u w:val="single"/>
-        </w:rPr>
-        <w:t>Historias de usuario:</w:t>
-      </w:r>
-    </w:p>
-    <w:p>
-      <w:r>
-        <w:t>- Como mago quiero encontrar el tesoro para ganar.</w:t>
-      </w:r>
-    </w:p>
-    <w:p>
-      <w:r>
-        <w:t>- Como mago quiero poder lanzar mis hechizos para defenderme de los mon</w:t>
-      </w:r>
-      <w:r>
-        <w:t>s</w:t>
-      </w:r>
-      <w:r>
-        <w:t>truos.</w:t>
-      </w:r>
-    </w:p>
-    <w:p>
-      <w:r>
-        <w:t xml:space="preserve">- Como monstruo quiero </w:t>
-      </w:r>
-      <w:r>
-        <w:t>atacar para matar al mago.</w:t>
-      </w:r>
-    </w:p>
-    <w:p>
-      <w:r>
-        <w:t>-</w:t>
-      </w:r>
-      <w:r>
-        <w:t xml:space="preserve"> Como monstruo quiero encontrar al mago para perseguirle.</w:t>
-      </w:r>
-      <w:r>
+        <w:rPr>
+          <w:rFonts w:ascii="Garamond" w:hAnsi="Garamond"/>
+        </w:rPr>
+      </w:pPr>
+      <w:r>
+        <w:rPr>
+          <w:rFonts w:ascii="Garamond" w:hAnsi="Garamond"/>
+          <w:b/>
+          <w:bCs/>
+        </w:rPr>
+        <w:t>Objetivo</w:t>
+      </w:r>
+      <w:r>
+        <w:rPr>
+          <w:rFonts w:ascii="Garamond" w:hAnsi="Garamond"/>
+        </w:rPr>
+        <w:t>:</w:t>
+      </w:r>
+      <w:r>
+        <w:rPr>
+          <w:rFonts w:ascii="Garamond" w:hAnsi="Garamond"/>
+        </w:rPr>
+        <w:t xml:space="preserve"> ver la vida</w:t>
+      </w:r>
+    </w:p>
+    <w:p>
+      <w:pPr>
+        <w:pStyle w:val="Prrafodelista"/>
+        <w:rPr>
+          <w:rFonts w:ascii="Garamond" w:hAnsi="Garamond"/>
+        </w:rPr>
+      </w:pPr>
+      <w:r>
+        <w:rPr>
+          <w:rFonts w:ascii="Garamond" w:hAnsi="Garamond"/>
+          <w:b/>
+          <w:bCs/>
+        </w:rPr>
+        <w:t>Requisitos</w:t>
+      </w:r>
+      <w:r>
+        <w:rPr>
+          <w:rFonts w:ascii="Garamond" w:hAnsi="Garamond"/>
+        </w:rPr>
+        <w:t>: estar vivo</w:t>
+      </w:r>
+    </w:p>
+    <w:p>
+      <w:pPr>
+        <w:pStyle w:val="Prrafodelista"/>
+        <w:rPr>
+          <w:rFonts w:ascii="Garamond" w:hAnsi="Garamond"/>
+        </w:rPr>
+      </w:pPr>
+      <w:r>
+        <w:rPr>
+          <w:rFonts w:ascii="Garamond" w:hAnsi="Garamond"/>
+          <w:b/>
+          <w:bCs/>
+        </w:rPr>
+        <w:t>Tareas</w:t>
+      </w:r>
+      <w:r>
+        <w:rPr>
+          <w:rFonts w:ascii="Garamond" w:hAnsi="Garamond"/>
+        </w:rPr>
+        <w:t xml:space="preserve">: diseño de la barra de vida, la actualización de la barra de vida según reciba ataques (está por </w:t>
+      </w:r>
+      <w:r>
+        <w:rPr>
+          <w:rFonts w:ascii="Garamond" w:hAnsi="Garamond"/>
+        </w:rPr>
+        <w:t>decidir</w:t>
+      </w:r>
+      <w:r>
+        <w:rPr>
+          <w:rFonts w:ascii="Garamond" w:hAnsi="Garamond"/>
+        </w:rPr>
+        <w:t xml:space="preserve"> si la vida se puede ir recuperando si no </w:t>
+      </w:r>
+      <w:r>
+        <w:rPr>
+          <w:rFonts w:ascii="Garamond" w:hAnsi="Garamond"/>
+        </w:rPr>
+        <w:t>recibe daño durante algún tiempo)</w:t>
+      </w:r>
+    </w:p>
+    <w:p>
+      <w:pPr>
+        <w:pStyle w:val="Prrafodelista"/>
+        <w:rPr>
+          <w:rFonts w:ascii="Garamond" w:hAnsi="Garamond"/>
+        </w:rPr>
+      </w:pPr>
+      <w:r>
+        <w:rPr>
+          <w:rFonts w:ascii="Garamond" w:hAnsi="Garamond"/>
+        </w:rPr>
+        <w:t>Mostrar al final de la partida la vida.</w:t>
+      </w:r>
+    </w:p>
+    <w:p>
+      <w:pPr>
+        <w:pStyle w:val="Prrafodelista"/>
+        <w:numPr>
+          <w:ilvl w:val="0"/>
+          <w:numId w:val="5"/>
+        </w:numPr>
+        <w:rPr>
+          <w:rFonts w:ascii="Garamond" w:hAnsi="Garamond"/>
+        </w:rPr>
+      </w:pPr>
+      <w:r>
+        <w:rPr>
+          <w:rFonts w:ascii="Garamond" w:hAnsi="Garamond"/>
+          <w:b/>
+          <w:bCs/>
+        </w:rPr>
+        <w:t>Objetivo</w:t>
+      </w:r>
+      <w:r>
+        <w:rPr>
+          <w:rFonts w:ascii="Garamond" w:hAnsi="Garamond"/>
+        </w:rPr>
+        <w:t>: lanzar hechizos poderosos con “</w:t>
+      </w:r>
+      <w:proofErr w:type="spellStart"/>
+      <w:r>
+        <w:rPr>
+          <w:rFonts w:ascii="Garamond" w:hAnsi="Garamond"/>
+        </w:rPr>
+        <w:t>cooldown</w:t>
+      </w:r>
+      <w:proofErr w:type="spellEnd"/>
+      <w:r>
+        <w:rPr>
+          <w:rFonts w:ascii="Garamond" w:hAnsi="Garamond"/>
+        </w:rPr>
+        <w:t>”</w:t>
+      </w:r>
+    </w:p>
+    <w:p>
+      <w:pPr>
+        <w:pStyle w:val="Prrafodelista"/>
+        <w:rPr>
+          <w:rFonts w:ascii="Garamond" w:hAnsi="Garamond"/>
+        </w:rPr>
+      </w:pPr>
+      <w:r>
+        <w:rPr>
+          <w:rFonts w:ascii="Garamond" w:hAnsi="Garamond"/>
+          <w:b/>
+          <w:bCs/>
+        </w:rPr>
+        <w:t>Requisitos</w:t>
+      </w:r>
+      <w:r>
+        <w:rPr>
+          <w:rFonts w:ascii="Garamond" w:hAnsi="Garamond"/>
+        </w:rPr>
+        <w:t xml:space="preserve">: </w:t>
+      </w:r>
+      <w:r>
+        <w:rPr>
+          <w:rFonts w:ascii="Garamond" w:hAnsi="Garamond"/>
+        </w:rPr>
+        <w:t>que haya pasado el tiempo determinado para poder volver a lanzar el hechizo</w:t>
+      </w:r>
+    </w:p>
+    <w:p>
+      <w:pPr>
+        <w:pStyle w:val="Prrafodelista"/>
+        <w:rPr>
+          <w:rFonts w:ascii="Garamond" w:hAnsi="Garamond"/>
+        </w:rPr>
+      </w:pPr>
+      <w:r>
+        <w:rPr>
+          <w:rFonts w:ascii="Garamond" w:hAnsi="Garamond"/>
+          <w:b/>
+          <w:bCs/>
+        </w:rPr>
+        <w:t>Tarea</w:t>
+      </w:r>
+      <w:r>
+        <w:rPr>
+          <w:rFonts w:ascii="Garamond" w:hAnsi="Garamond"/>
+        </w:rPr>
+        <w:t>:</w:t>
+      </w:r>
+      <w:r>
+        <w:rPr>
+          <w:rFonts w:ascii="Garamond" w:hAnsi="Garamond"/>
+        </w:rPr>
         <w:t xml:space="preserve"> </w:t>
       </w:r>
       <w:r>
-        <w:t>*</w:t>
-      </w:r>
-    </w:p>
-    <w:p>
-      <w:r>
-        <w:t>-</w:t>
-      </w:r>
-      <w:r>
-        <w:t>Como jugador, quiero elegir entre jugar en modo individual o multijugador desde el menú principal para adaptar la experiencia a mi preferencia.</w:t>
-      </w:r>
-    </w:p>
-    <w:p>
-      <w:r>
-        <w:t xml:space="preserve">- </w:t>
-      </w:r>
-      <w:r>
-        <w:t>Como jugador, quiero que el juego me dé la opción de reiniciar la partida o salir tras morir o ganar, para decidir si quiero volver a intentarlo.</w:t>
-      </w:r>
-    </w:p>
-    <w:p>
-      <w:r>
-        <w:t>-</w:t>
-      </w:r>
-      <w:r>
-        <w:t xml:space="preserve"> Como hechicero, quiero que el juego me permita lanzar mis hechizos con intervalos de tiempo específicos, especialmente para hechizos poderosos como Avada Kedavra.</w:t>
-      </w:r>
-    </w:p>
-    <w:p>
-      <w:r>
-        <w:t xml:space="preserve">- </w:t>
-      </w:r>
-      <w:r>
-        <w:t>Como jugador, quiero que el mapa del tesoro y el mundo se generen aleatoriamente en cada partida para que la experiencia sea única cada vez.</w:t>
-      </w:r>
-    </w:p>
-    <w:p>
-      <w:r>
-        <w:t>-</w:t>
-      </w:r>
-      <w:r>
-        <w:t xml:space="preserve">Como </w:t>
-      </w:r>
-      <w:r>
-        <w:t>jugador</w:t>
-      </w:r>
-      <w:r>
-        <w:t xml:space="preserve">, quiero ver animaciones en mi </w:t>
-      </w:r>
-      <w:r>
+        <w:rPr>
+          <w:rFonts w:ascii="Garamond" w:hAnsi="Garamond"/>
+        </w:rPr>
+        <w:t>diseño del control del tiempo, mostrar los segundos que le quedan restantes para lanzar el hechizo en algún lugar de la interfaz</w:t>
+      </w:r>
+      <w:r>
+        <w:rPr>
+          <w:rFonts w:ascii="Garamond" w:hAnsi="Garamond"/>
+        </w:rPr>
+        <w:t xml:space="preserve"> (está por diseñar).</w:t>
+      </w:r>
+    </w:p>
+    <w:p>
+      <w:pPr>
+        <w:pStyle w:val="Prrafodelista"/>
+        <w:rPr>
+          <w:rFonts w:ascii="Garamond" w:hAnsi="Garamond"/>
+        </w:rPr>
+      </w:pPr>
+      <w:r>
+        <w:rPr>
+          <w:rFonts w:ascii="Garamond" w:hAnsi="Garamond"/>
+        </w:rPr>
+        <w:t xml:space="preserve">Saber que hechizo se lanza en cada momento para saber si tiene </w:t>
+      </w:r>
+      <w:r>
+        <w:rPr>
+          <w:rFonts w:ascii="Garamond" w:hAnsi="Garamond"/>
+        </w:rPr>
+        <w:t>“</w:t>
+      </w:r>
+      <w:proofErr w:type="spellStart"/>
+      <w:r>
+        <w:rPr>
+          <w:rFonts w:ascii="Garamond" w:hAnsi="Garamond"/>
+        </w:rPr>
+        <w:t>cooldown</w:t>
+      </w:r>
+      <w:proofErr w:type="spellEnd"/>
+      <w:r>
+        <w:rPr>
+          <w:rFonts w:ascii="Garamond" w:hAnsi="Garamond"/>
+        </w:rPr>
+        <w:t>”</w:t>
+      </w:r>
+      <w:r>
+        <w:rPr>
+          <w:rFonts w:ascii="Garamond" w:hAnsi="Garamond"/>
+        </w:rPr>
+        <w:t xml:space="preserve"> o no. (2 no tienen y 1 sí)</w:t>
+      </w:r>
+    </w:p>
+    <w:p>
+      <w:pPr>
+        <w:pStyle w:val="Prrafodelista"/>
+        <w:rPr>
+          <w:rFonts w:ascii="Garamond" w:hAnsi="Garamond"/>
+        </w:rPr>
+      </w:pPr>
+      <w:r>
+        <w:rPr>
+          <w:rFonts w:ascii="Garamond" w:hAnsi="Garamond"/>
+        </w:rPr>
+        <w:t>Que se van las animaciones/efectos de los hechizos.</w:t>
+      </w:r>
+    </w:p>
+    <w:p>
+      <w:pPr>
+        <w:pStyle w:val="Prrafodelista"/>
+        <w:numPr>
+          <w:ilvl w:val="0"/>
+          <w:numId w:val="5"/>
+        </w:numPr>
+        <w:rPr>
+          <w:rFonts w:ascii="Garamond" w:hAnsi="Garamond"/>
+        </w:rPr>
+      </w:pPr>
+      <w:r>
+        <w:rPr>
+          <w:rFonts w:ascii="Garamond" w:hAnsi="Garamond"/>
+          <w:b/>
+          <w:bCs/>
+        </w:rPr>
+        <w:t>Objetivo</w:t>
+      </w:r>
+      <w:r>
+        <w:rPr>
+          <w:rFonts w:ascii="Garamond" w:hAnsi="Garamond"/>
+        </w:rPr>
+        <w:t>:</w:t>
+      </w:r>
+      <w:r>
+        <w:rPr>
+          <w:rFonts w:ascii="Garamond" w:hAnsi="Garamond"/>
+        </w:rPr>
+        <w:t xml:space="preserve"> atacar para matar al </w:t>
+      </w:r>
+      <w:r>
+        <w:rPr>
+          <w:rFonts w:ascii="Garamond" w:hAnsi="Garamond"/>
+        </w:rPr>
         <w:t>hechicero</w:t>
       </w:r>
-      <w:r>
-        <w:t xml:space="preserve"> y en los monstruos (reposo, guardia, ataque) para que el juego sea más inmersivo.</w:t>
-      </w:r>
-    </w:p>
-    <w:p>
-      <w:r>
-        <w:t>-</w:t>
-      </w:r>
-      <w:r>
-        <w:t>Como jugador en modo multijugador, quiero una pantalla dividida para competir con otro hechicero y ver quién alcanza primero el tesoro.</w:t>
-      </w:r>
-    </w:p>
-    <w:p>
-      <w:r>
-        <w:t>-</w:t>
-      </w:r>
-      <w:r>
-        <w:t xml:space="preserve">Como hechicero, quiero tener un sistema de puntuación basado en mi vida o en el tiempo para </w:t>
-      </w:r>
-      <w:r>
-        <w:t>como</w:t>
-      </w:r>
-      <w:r>
-        <w:t xml:space="preserve"> estoy progresando en la partida.</w:t>
-      </w:r>
-    </w:p>
-    <w:p>
-      <w:pPr>
-        <w:rPr>
-          <w:u w:val="single"/>
-        </w:rPr>
-      </w:pPr>
-      <w:r>
-        <w:rPr>
-          <w:u w:val="single"/>
-        </w:rPr>
-        <w:t>5</w:t>
-      </w:r>
-      <w:r>
-        <w:rPr>
-          <w:u w:val="single"/>
-        </w:rPr>
-        <w:t xml:space="preserve">. </w:t>
-      </w:r>
-      <w:r>
-        <w:rPr>
-          <w:u w:val="single"/>
-        </w:rPr>
-        <w:t>Análisis</w:t>
-      </w:r>
-      <w:r>
-        <w:rPr>
-          <w:u w:val="single"/>
-        </w:rPr>
-        <w:t xml:space="preserve"> de</w:t>
-      </w:r>
-      <w:r>
-        <w:rPr>
-          <w:u w:val="single"/>
-        </w:rPr>
-        <w:t>l ob</w:t>
-      </w:r>
-      <w:r>
-        <w:rPr>
-          <w:u w:val="single"/>
-        </w:rPr>
-        <w:t>jetivo, extracción de requisitos y extracción de tareas a realizar</w:t>
-      </w:r>
-      <w:r>
-        <w:rPr>
-          <w:u w:val="single"/>
+    </w:p>
+    <w:p>
+      <w:pPr>
+        <w:pStyle w:val="Prrafodelista"/>
+        <w:rPr>
+          <w:rFonts w:ascii="Garamond" w:hAnsi="Garamond"/>
+        </w:rPr>
+      </w:pPr>
+      <w:r>
+        <w:rPr>
+          <w:rFonts w:ascii="Garamond" w:hAnsi="Garamond"/>
+          <w:b/>
+          <w:bCs/>
+        </w:rPr>
+        <w:t>Requisitos</w:t>
+      </w:r>
+      <w:r>
+        <w:rPr>
+          <w:rFonts w:ascii="Garamond" w:hAnsi="Garamond"/>
+        </w:rPr>
+        <w:t xml:space="preserve">: vivir y encontrar al </w:t>
+      </w:r>
+      <w:r>
+        <w:rPr>
+          <w:rFonts w:ascii="Garamond" w:hAnsi="Garamond"/>
+        </w:rPr>
+        <w:t>hechicero</w:t>
+      </w:r>
+    </w:p>
+    <w:p>
+      <w:pPr>
+        <w:pStyle w:val="Prrafodelista"/>
+        <w:rPr>
+          <w:rFonts w:ascii="Garamond" w:hAnsi="Garamond"/>
+        </w:rPr>
+      </w:pPr>
+      <w:r>
+        <w:rPr>
+          <w:rFonts w:ascii="Garamond" w:hAnsi="Garamond"/>
+          <w:b/>
+          <w:bCs/>
+        </w:rPr>
+        <w:t>Tareas</w:t>
+      </w:r>
+      <w:r>
+        <w:rPr>
+          <w:rFonts w:ascii="Garamond" w:hAnsi="Garamond"/>
+        </w:rPr>
+        <w:t xml:space="preserve">: con el agente de IA el monstruo se va a poder mover </w:t>
+      </w:r>
+      <w:r>
+        <w:rPr>
+          <w:rFonts w:ascii="Garamond" w:hAnsi="Garamond"/>
+        </w:rPr>
+        <w:t>por el espacio. Con un objeto colisi</w:t>
+      </w:r>
+      <w:r>
+        <w:rPr>
+          <w:rFonts w:ascii="Garamond" w:hAnsi="Garamond"/>
+        </w:rPr>
+        <w:t>ón el monstruo puede saber si se ha encontrado al jugador o no y atacarle hasta matarle o morir.</w:t>
+      </w:r>
+      <w:r>
+        <w:rPr>
+          <w:rFonts w:ascii="Garamond" w:hAnsi="Garamond"/>
+        </w:rPr>
+        <w:t xml:space="preserve"> </w:t>
+      </w:r>
+    </w:p>
+    <w:p>
+      <w:pPr>
+        <w:pStyle w:val="Prrafodelista"/>
+        <w:rPr>
+          <w:rFonts w:ascii="Garamond" w:hAnsi="Garamond"/>
+        </w:rPr>
+      </w:pPr>
+      <w:r>
+        <w:rPr>
+          <w:rFonts w:ascii="Garamond" w:hAnsi="Garamond"/>
+        </w:rPr>
+        <w:t>Animaciones de los ataques del monstruo.</w:t>
+      </w:r>
+    </w:p>
+    <w:p>
+      <w:pPr>
+        <w:pStyle w:val="Prrafodelista"/>
+        <w:rPr>
+          <w:rFonts w:ascii="Garamond" w:hAnsi="Garamond"/>
+        </w:rPr>
+      </w:pPr>
+      <w:r>
+        <w:rPr>
+          <w:rFonts w:ascii="Garamond" w:hAnsi="Garamond"/>
+        </w:rPr>
+        <w:t>El monstruo persigue al jugador siempre que esté en la zona de colisión. Si el jugador consigue huir de esa zona el monstruo no será capaz de detectar al jugador</w:t>
+      </w:r>
+      <w:r>
+        <w:rPr>
+          <w:rFonts w:ascii="Garamond" w:hAnsi="Garamond"/>
+        </w:rPr>
+        <w:t>. (decidir las velocidades de l</w:t>
+      </w:r>
+      <w:r>
+        <w:rPr>
+          <w:rFonts w:ascii="Garamond" w:hAnsi="Garamond"/>
+        </w:rPr>
+        <w:t>os mo</w:t>
+      </w:r>
+      <w:r>
+        <w:rPr>
+          <w:rFonts w:ascii="Garamond" w:hAnsi="Garamond"/>
+        </w:rPr>
+        <w:t>nstruos, probablemente serán menores a la del jugador para que sea</w:t>
+      </w:r>
+      <w:r>
+        <w:rPr>
+          <w:rFonts w:ascii="Garamond" w:hAnsi="Garamond"/>
+        </w:rPr>
+        <w:t xml:space="preserve"> fácil escapar</w:t>
+      </w:r>
+      <w:r>
+        <w:rPr>
+          <w:rFonts w:ascii="Garamond" w:hAnsi="Garamond"/>
+        </w:rPr>
+        <w:t>)</w:t>
+      </w:r>
+    </w:p>
+    <w:p>
+      <w:pPr>
+        <w:pStyle w:val="Prrafodelista"/>
+        <w:numPr>
+          <w:ilvl w:val="0"/>
+          <w:numId w:val="5"/>
+        </w:numPr>
+        <w:rPr>
+          <w:rFonts w:ascii="Garamond" w:hAnsi="Garamond"/>
+        </w:rPr>
+      </w:pPr>
+      <w:r>
+        <w:rPr>
+          <w:rFonts w:ascii="Garamond" w:hAnsi="Garamond"/>
+          <w:b/>
+          <w:bCs/>
+        </w:rPr>
+        <w:t>Objetivo</w:t>
+      </w:r>
+      <w:r>
+        <w:rPr>
+          <w:rFonts w:ascii="Garamond" w:hAnsi="Garamond"/>
+        </w:rPr>
+        <w:t>: perseguir al hechicero</w:t>
+      </w:r>
+    </w:p>
+    <w:p>
+      <w:pPr>
+        <w:pStyle w:val="Prrafodelista"/>
+        <w:rPr>
+          <w:rFonts w:ascii="Garamond" w:hAnsi="Garamond"/>
+        </w:rPr>
+      </w:pPr>
+      <w:r>
+        <w:rPr>
+          <w:rFonts w:ascii="Garamond" w:hAnsi="Garamond"/>
+          <w:b/>
+          <w:bCs/>
+        </w:rPr>
+        <w:t>Requisitos</w:t>
+      </w:r>
+      <w:r>
+        <w:rPr>
+          <w:rFonts w:ascii="Garamond" w:hAnsi="Garamond"/>
+        </w:rPr>
+        <w:t xml:space="preserve">: detectar al </w:t>
+      </w:r>
+      <w:r>
+        <w:rPr>
+          <w:rFonts w:ascii="Garamond" w:hAnsi="Garamond"/>
+        </w:rPr>
+        <w:t>hechicero</w:t>
+      </w:r>
+      <w:r>
+        <w:rPr>
+          <w:rFonts w:ascii="Garamond" w:hAnsi="Garamond"/>
+        </w:rPr>
+        <w:t xml:space="preserve"> y conocer su posición</w:t>
+      </w:r>
+    </w:p>
+    <w:p>
+      <w:pPr>
+        <w:pStyle w:val="Prrafodelista"/>
+        <w:rPr>
+          <w:rFonts w:ascii="Garamond" w:hAnsi="Garamond"/>
+        </w:rPr>
+      </w:pPr>
+      <w:r>
+        <w:rPr>
+          <w:rFonts w:ascii="Garamond" w:hAnsi="Garamond"/>
+          <w:b/>
+          <w:bCs/>
+        </w:rPr>
+        <w:t>Tareas</w:t>
+      </w:r>
+      <w:r>
+        <w:rPr>
+          <w:rFonts w:ascii="Garamond" w:hAnsi="Garamond"/>
+        </w:rPr>
+        <w:t xml:space="preserve">: si el monstruo se detecta, que se mueva hacia su posición. </w:t>
+      </w:r>
+      <w:r>
+        <w:rPr>
+          <w:rFonts w:ascii="Garamond" w:hAnsi="Garamond"/>
+        </w:rPr>
+        <w:t xml:space="preserve">Si no le detecta se mueve aleatoriamente según el agente de IA. A partir de cierta distancia lanza su ataque cada cierto tiempo </w:t>
+      </w:r>
+      <w:r>
+        <w:rPr>
+          <w:rFonts w:ascii="Garamond" w:hAnsi="Garamond"/>
+        </w:rPr>
+        <w:t xml:space="preserve">para dañar la vida del </w:t>
+      </w:r>
+      <w:r>
+        <w:rPr>
+          <w:rFonts w:ascii="Garamond" w:hAnsi="Garamond"/>
+        </w:rPr>
+        <w:t>hechicero</w:t>
+      </w:r>
+      <w:r>
+        <w:rPr>
+          <w:rFonts w:ascii="Garamond" w:hAnsi="Garamond"/>
+        </w:rPr>
+        <w:t>.</w:t>
+      </w:r>
+      <w:r>
+        <w:rPr>
+          <w:rFonts w:ascii="Garamond" w:hAnsi="Garamond"/>
+        </w:rPr>
+        <w:t xml:space="preserve"> (Diseñar dos objetos colisión para </w:t>
+      </w:r>
+      <w:r>
+        <w:rPr>
+          <w:rFonts w:ascii="Garamond" w:hAnsi="Garamond"/>
+        </w:rPr>
+        <w:t>ver si la distancia es suficiente para atacar y otra para detectar al hechicero)</w:t>
+      </w:r>
+    </w:p>
+    <w:p>
+      <w:pPr>
+        <w:pStyle w:val="Prrafodelista"/>
+        <w:numPr>
+          <w:ilvl w:val="0"/>
+          <w:numId w:val="5"/>
+        </w:numPr>
+        <w:rPr>
+          <w:rFonts w:ascii="Garamond" w:hAnsi="Garamond"/>
+        </w:rPr>
+      </w:pPr>
+      <w:r>
+        <w:rPr>
+          <w:rFonts w:ascii="Garamond" w:hAnsi="Garamond"/>
+          <w:b/>
+          <w:bCs/>
+        </w:rPr>
+        <w:t>Objetivo</w:t>
+      </w:r>
+      <w:r>
+        <w:rPr>
+          <w:rFonts w:ascii="Garamond" w:hAnsi="Garamond"/>
+        </w:rPr>
+        <w:t>: adaptar la experiencia a la preferencia del jugador/mejorar UX</w:t>
+      </w:r>
+    </w:p>
+    <w:p>
+      <w:pPr>
+        <w:pStyle w:val="Prrafodelista"/>
+        <w:rPr>
+          <w:rFonts w:ascii="Garamond" w:hAnsi="Garamond"/>
+        </w:rPr>
+      </w:pPr>
+      <w:r>
+        <w:rPr>
+          <w:rFonts w:ascii="Garamond" w:hAnsi="Garamond"/>
+          <w:b/>
+          <w:bCs/>
+        </w:rPr>
+        <w:t>Requisitos</w:t>
+      </w:r>
+      <w:r>
+        <w:rPr>
+          <w:rFonts w:ascii="Garamond" w:hAnsi="Garamond"/>
+        </w:rPr>
+        <w:t xml:space="preserve">: </w:t>
+      </w:r>
+      <w:r>
+        <w:rPr>
+          <w:rFonts w:ascii="Garamond" w:hAnsi="Garamond"/>
+        </w:rPr>
+        <w:t>dar la opción a elegir entre modo individual y jugador</w:t>
+      </w:r>
+    </w:p>
+    <w:p>
+      <w:pPr>
+        <w:pStyle w:val="Prrafodelista"/>
+        <w:rPr>
+          <w:rFonts w:ascii="Garamond" w:hAnsi="Garamond"/>
+        </w:rPr>
+      </w:pPr>
+      <w:r>
+        <w:rPr>
+          <w:rFonts w:ascii="Garamond" w:hAnsi="Garamond"/>
+          <w:b/>
+          <w:bCs/>
+        </w:rPr>
+        <w:t>Tareas</w:t>
+      </w:r>
+      <w:r>
+        <w:rPr>
+          <w:rFonts w:ascii="Garamond" w:hAnsi="Garamond"/>
         </w:rPr>
         <w:t>:</w:t>
       </w:r>
-    </w:p>
-    <w:p>
-      <w:r>
-        <w:t xml:space="preserve">Objetivo: </w:t>
-      </w:r>
-      <w:r>
-        <w:t>encontrar el tesoro y ganar</w:t>
-      </w:r>
-      <w:r>
-        <w:t xml:space="preserve"> la partida, lo que implica no morir.</w:t>
-      </w:r>
-    </w:p>
-    <w:p>
-      <w:r>
-        <w:t xml:space="preserve">Requisitos: </w:t>
-      </w:r>
-      <w:r>
-        <w:t>(añadir los anteriores y nuevos de las historias)</w:t>
-      </w:r>
-    </w:p>
-    <w:p>
-      <w:r>
-        <w:t xml:space="preserve">Tareas: </w:t>
-      </w:r>
-      <w:r>
-        <w:t>ver el orden de las tareas y ver las funciones?</w:t>
-      </w:r>
-    </w:p>
-    <w:p/>
-    <w:p/>
-    <w:p/>
-    <w:p/>
-    <w:p/>
+      <w:r>
+        <w:rPr>
+          <w:rFonts w:ascii="Garamond" w:hAnsi="Garamond"/>
+        </w:rPr>
+        <w:t xml:space="preserve"> </w:t>
+      </w:r>
+      <w:r>
+        <w:rPr>
+          <w:rFonts w:ascii="Garamond" w:hAnsi="Garamond"/>
+        </w:rPr>
+        <w:t>si se elige individual representar en la pantalla todo el juego, si es multijugador hacer las divisiones de pantallas necesarias (</w:t>
+      </w:r>
+      <w:r>
+        <w:rPr>
+          <w:rFonts w:ascii="Garamond" w:hAnsi="Garamond"/>
+        </w:rPr>
+        <w:t xml:space="preserve">de momento 2 al hacerlo </w:t>
+      </w:r>
+      <w:r>
+        <w:rPr>
+          <w:rFonts w:ascii="Garamond" w:hAnsi="Garamond"/>
+        </w:rPr>
+        <w:t xml:space="preserve">en </w:t>
+      </w:r>
+      <w:r>
+        <w:rPr>
+          <w:rFonts w:ascii="Garamond" w:hAnsi="Garamond"/>
+        </w:rPr>
+        <w:t xml:space="preserve">local), y </w:t>
+      </w:r>
+      <w:r>
+        <w:rPr>
+          <w:rFonts w:ascii="Garamond" w:hAnsi="Garamond"/>
+        </w:rPr>
+        <w:t>un diseño de un menú interactivo.</w:t>
+      </w:r>
+    </w:p>
+    <w:p>
+      <w:pPr>
+        <w:pStyle w:val="Prrafodelista"/>
+        <w:numPr>
+          <w:ilvl w:val="0"/>
+          <w:numId w:val="5"/>
+        </w:numPr>
+        <w:rPr>
+          <w:rFonts w:ascii="Garamond" w:hAnsi="Garamond"/>
+        </w:rPr>
+      </w:pPr>
+      <w:r>
+        <w:rPr>
+          <w:rFonts w:ascii="Garamond" w:hAnsi="Garamond"/>
+          <w:b/>
+          <w:bCs/>
+        </w:rPr>
+        <w:t>Objetivo</w:t>
+      </w:r>
+      <w:r>
+        <w:rPr>
+          <w:rFonts w:ascii="Garamond" w:hAnsi="Garamond"/>
+        </w:rPr>
+        <w:t xml:space="preserve">: poder salir en cualquier momento (¿deberíamos guardar el proceso?) </w:t>
+      </w:r>
+      <w:r>
+        <w:rPr>
+          <w:rFonts w:ascii="Garamond" w:hAnsi="Garamond"/>
+        </w:rPr>
+        <w:t>o reiniciar la partida tras morir o ganar.</w:t>
+      </w:r>
+    </w:p>
+    <w:p>
+      <w:pPr>
+        <w:pStyle w:val="Prrafodelista"/>
+        <w:rPr>
+          <w:rFonts w:ascii="Garamond" w:hAnsi="Garamond"/>
+        </w:rPr>
+      </w:pPr>
+      <w:r>
+        <w:rPr>
+          <w:rFonts w:ascii="Garamond" w:hAnsi="Garamond"/>
+          <w:b/>
+          <w:bCs/>
+        </w:rPr>
+        <w:t>Requisitos</w:t>
+      </w:r>
+      <w:r>
+        <w:rPr>
+          <w:rFonts w:ascii="Garamond" w:hAnsi="Garamond"/>
+        </w:rPr>
+        <w:t xml:space="preserve">: </w:t>
+      </w:r>
+      <w:r>
+        <w:rPr>
+          <w:rFonts w:ascii="Garamond" w:hAnsi="Garamond"/>
+        </w:rPr>
+        <w:t>dar</w:t>
+      </w:r>
+      <w:r>
+        <w:rPr>
+          <w:rFonts w:ascii="Garamond" w:hAnsi="Garamond"/>
+        </w:rPr>
+        <w:t xml:space="preserve"> las opciones a elegir en cada momento</w:t>
+      </w:r>
+    </w:p>
+    <w:p>
+      <w:pPr>
+        <w:pStyle w:val="Prrafodelista"/>
+        <w:rPr>
+          <w:rFonts w:ascii="Garamond" w:hAnsi="Garamond"/>
+        </w:rPr>
+      </w:pPr>
+      <w:r>
+        <w:rPr>
+          <w:rFonts w:ascii="Garamond" w:hAnsi="Garamond"/>
+          <w:b/>
+          <w:bCs/>
+        </w:rPr>
+        <w:t>Tareas</w:t>
+      </w:r>
+      <w:r>
+        <w:rPr>
+          <w:rFonts w:ascii="Garamond" w:hAnsi="Garamond"/>
+        </w:rPr>
+        <w:t>:</w:t>
+      </w:r>
+      <w:r>
+        <w:rPr>
+          <w:rFonts w:ascii="Garamond" w:hAnsi="Garamond"/>
+        </w:rPr>
+        <w:t xml:space="preserve"> otro menú interactivo</w:t>
+      </w:r>
+      <w:r>
+        <w:rPr>
+          <w:rFonts w:ascii="Garamond" w:hAnsi="Garamond"/>
+        </w:rPr>
+        <w:t xml:space="preserve"> con estas opciones y estar disponible durante la partida, en el caso de querer salir.</w:t>
+      </w:r>
+    </w:p>
+    <w:p>
+      <w:pPr>
+        <w:pStyle w:val="Prrafodelista"/>
+        <w:numPr>
+          <w:ilvl w:val="0"/>
+          <w:numId w:val="5"/>
+        </w:numPr>
+        <w:rPr>
+          <w:rFonts w:ascii="Garamond" w:hAnsi="Garamond"/>
+        </w:rPr>
+      </w:pPr>
+      <w:r>
+        <w:rPr>
+          <w:rFonts w:ascii="Garamond" w:hAnsi="Garamond"/>
+          <w:b/>
+          <w:bCs/>
+        </w:rPr>
+        <w:t>Objetivo</w:t>
+      </w:r>
+      <w:r>
+        <w:rPr>
+          <w:rFonts w:ascii="Garamond" w:hAnsi="Garamond"/>
+        </w:rPr>
+        <w:t>: experiencia única</w:t>
+      </w:r>
+    </w:p>
+    <w:p>
+      <w:pPr>
+        <w:pStyle w:val="Prrafodelista"/>
+        <w:rPr>
+          <w:rFonts w:ascii="Garamond" w:hAnsi="Garamond"/>
+        </w:rPr>
+      </w:pPr>
+      <w:r>
+        <w:rPr>
+          <w:rFonts w:ascii="Garamond" w:hAnsi="Garamond"/>
+          <w:b/>
+          <w:bCs/>
+        </w:rPr>
+        <w:t>Requisitos</w:t>
+      </w:r>
+      <w:r>
+        <w:rPr>
+          <w:rFonts w:ascii="Garamond" w:hAnsi="Garamond"/>
+        </w:rPr>
+        <w:t xml:space="preserve">: </w:t>
+      </w:r>
+      <w:r>
+        <w:rPr>
+          <w:rFonts w:ascii="Garamond" w:hAnsi="Garamond"/>
+        </w:rPr>
+        <w:t>tener un diseño para generar el mundo y el mapa de forma aleatoria</w:t>
+      </w:r>
+    </w:p>
+    <w:p>
+      <w:pPr>
+        <w:pStyle w:val="Prrafodelista"/>
+        <w:rPr>
+          <w:rFonts w:ascii="Garamond" w:hAnsi="Garamond"/>
+        </w:rPr>
+      </w:pPr>
+      <w:r>
+        <w:rPr>
+          <w:rFonts w:ascii="Garamond" w:hAnsi="Garamond"/>
+          <w:b/>
+          <w:bCs/>
+        </w:rPr>
+        <w:t>Tareas</w:t>
+      </w:r>
+      <w:r>
+        <w:rPr>
+          <w:rFonts w:ascii="Garamond" w:hAnsi="Garamond"/>
+        </w:rPr>
+        <w:t>:</w:t>
+      </w:r>
+      <w:r>
+        <w:rPr>
+          <w:rFonts w:ascii="Garamond" w:hAnsi="Garamond"/>
+        </w:rPr>
+        <w:t xml:space="preserve"> </w:t>
+      </w:r>
+      <w:r>
+        <w:rPr>
+          <w:rFonts w:ascii="Garamond" w:hAnsi="Garamond"/>
+        </w:rPr>
+        <w:t>generar aleatoriamente el mundo y el mapa del tesoro en cada partida</w:t>
+      </w:r>
+    </w:p>
+    <w:p>
+      <w:pPr>
+        <w:pStyle w:val="Prrafodelista"/>
+        <w:numPr>
+          <w:ilvl w:val="0"/>
+          <w:numId w:val="5"/>
+        </w:numPr>
+        <w:rPr>
+          <w:rFonts w:ascii="Garamond" w:hAnsi="Garamond"/>
+        </w:rPr>
+      </w:pPr>
+      <w:r>
+        <w:rPr>
+          <w:rFonts w:ascii="Garamond" w:hAnsi="Garamond"/>
+          <w:b/>
+          <w:bCs/>
+        </w:rPr>
+        <w:t>Objetivo</w:t>
+      </w:r>
+      <w:r>
+        <w:rPr>
+          <w:rFonts w:ascii="Garamond" w:hAnsi="Garamond"/>
+        </w:rPr>
+        <w:t>: mejorar la UX</w:t>
+      </w:r>
+    </w:p>
+    <w:p>
+      <w:pPr>
+        <w:pStyle w:val="Prrafodelista"/>
+        <w:rPr>
+          <w:rFonts w:ascii="Garamond" w:hAnsi="Garamond"/>
+        </w:rPr>
+      </w:pPr>
+      <w:r>
+        <w:rPr>
+          <w:rFonts w:ascii="Garamond" w:hAnsi="Garamond"/>
+          <w:b/>
+          <w:bCs/>
+        </w:rPr>
+        <w:t>Requisitos</w:t>
+      </w:r>
+      <w:r>
+        <w:rPr>
+          <w:rFonts w:ascii="Garamond" w:hAnsi="Garamond"/>
+        </w:rPr>
+        <w:t>: diseño de distintas</w:t>
+      </w:r>
+      <w:r>
+        <w:rPr>
+          <w:rFonts w:ascii="Garamond" w:hAnsi="Garamond"/>
+        </w:rPr>
+        <w:t xml:space="preserve"> animaciones tanto para los monstruos como para el hechicero</w:t>
+      </w:r>
+    </w:p>
+    <w:p>
+      <w:pPr>
+        <w:pStyle w:val="Prrafodelista"/>
+        <w:rPr>
+          <w:rFonts w:ascii="Garamond" w:hAnsi="Garamond"/>
+        </w:rPr>
+      </w:pPr>
+      <w:r>
+        <w:rPr>
+          <w:rFonts w:ascii="Garamond" w:hAnsi="Garamond"/>
+          <w:b/>
+          <w:bCs/>
+        </w:rPr>
+        <w:t>Tareas</w:t>
+      </w:r>
+      <w:r>
+        <w:rPr>
+          <w:rFonts w:ascii="Garamond" w:hAnsi="Garamond"/>
+        </w:rPr>
+        <w:t>:</w:t>
+      </w:r>
+      <w:r>
+        <w:rPr>
+          <w:rFonts w:ascii="Garamond" w:hAnsi="Garamond"/>
+        </w:rPr>
+        <w:t xml:space="preserve"> coordinar</w:t>
+      </w:r>
+      <w:r>
+        <w:rPr>
+          <w:rFonts w:ascii="Garamond" w:hAnsi="Garamond"/>
+        </w:rPr>
+        <w:t xml:space="preserve"> </w:t>
+      </w:r>
+      <w:r>
+        <w:rPr>
+          <w:rFonts w:ascii="Garamond" w:hAnsi="Garamond"/>
+        </w:rPr>
+        <w:t>los eventos y efectos con las animaciones visuales en cada momento.</w:t>
+      </w:r>
+    </w:p>
+    <w:p>
+      <w:pPr>
+        <w:pStyle w:val="Prrafodelista"/>
+        <w:numPr>
+          <w:ilvl w:val="0"/>
+          <w:numId w:val="5"/>
+        </w:numPr>
+        <w:rPr>
+          <w:rFonts w:ascii="Garamond" w:hAnsi="Garamond"/>
+        </w:rPr>
+      </w:pPr>
+      <w:r>
+        <w:rPr>
+          <w:rFonts w:ascii="Garamond" w:hAnsi="Garamond"/>
+          <w:b/>
+          <w:bCs/>
+        </w:rPr>
+        <w:t>Objetivo</w:t>
+      </w:r>
+      <w:r>
+        <w:rPr>
+          <w:rFonts w:ascii="Garamond" w:hAnsi="Garamond"/>
+        </w:rPr>
+        <w:t xml:space="preserve">: definir </w:t>
+      </w:r>
+      <w:r>
+        <w:rPr>
+          <w:rFonts w:ascii="Garamond" w:hAnsi="Garamond"/>
+        </w:rPr>
+        <w:t>el “</w:t>
+      </w:r>
+      <w:proofErr w:type="spellStart"/>
+      <w:r>
+        <w:rPr>
+          <w:rFonts w:ascii="Garamond" w:hAnsi="Garamond"/>
+        </w:rPr>
+        <w:t>win</w:t>
+      </w:r>
+      <w:proofErr w:type="spellEnd"/>
+      <w:r>
+        <w:rPr>
+          <w:rFonts w:ascii="Garamond" w:hAnsi="Garamond"/>
+        </w:rPr>
+        <w:t xml:space="preserve"> </w:t>
+      </w:r>
+      <w:proofErr w:type="spellStart"/>
+      <w:r>
+        <w:rPr>
+          <w:rFonts w:ascii="Garamond" w:hAnsi="Garamond"/>
+        </w:rPr>
+        <w:t>state</w:t>
+      </w:r>
+      <w:proofErr w:type="spellEnd"/>
+      <w:r>
+        <w:rPr>
+          <w:rFonts w:ascii="Garamond" w:hAnsi="Garamond"/>
+        </w:rPr>
+        <w:t>” en caso</w:t>
+      </w:r>
+      <w:r>
+        <w:rPr>
+          <w:rFonts w:ascii="Garamond" w:hAnsi="Garamond"/>
+        </w:rPr>
+        <w:t xml:space="preserve"> de multijugador</w:t>
+      </w:r>
+    </w:p>
+    <w:p>
+      <w:pPr>
+        <w:pStyle w:val="Prrafodelista"/>
+        <w:rPr>
+          <w:rFonts w:ascii="Garamond" w:hAnsi="Garamond"/>
+        </w:rPr>
+      </w:pPr>
+      <w:r>
+        <w:rPr>
+          <w:rFonts w:ascii="Garamond" w:hAnsi="Garamond"/>
+          <w:b/>
+          <w:bCs/>
+        </w:rPr>
+        <w:t>Requisitos</w:t>
+      </w:r>
+      <w:r>
+        <w:rPr>
+          <w:rFonts w:ascii="Garamond" w:hAnsi="Garamond"/>
+        </w:rPr>
+        <w:t>:</w:t>
+      </w:r>
+      <w:r>
+        <w:rPr>
+          <w:rFonts w:ascii="Garamond" w:hAnsi="Garamond"/>
+        </w:rPr>
+        <w:t xml:space="preserve"> </w:t>
+      </w:r>
+      <w:r>
+        <w:rPr>
+          <w:rFonts w:ascii="Garamond" w:hAnsi="Garamond"/>
+        </w:rPr>
+        <w:t>estar en modo multijugador</w:t>
+      </w:r>
+    </w:p>
+    <w:p>
+      <w:pPr>
+        <w:pStyle w:val="Prrafodelista"/>
+        <w:rPr>
+          <w:rFonts w:ascii="Garamond" w:hAnsi="Garamond"/>
+        </w:rPr>
+      </w:pPr>
+      <w:r>
+        <w:rPr>
+          <w:rFonts w:ascii="Garamond" w:hAnsi="Garamond"/>
+          <w:b/>
+          <w:bCs/>
+        </w:rPr>
+        <w:t>Tareas</w:t>
+      </w:r>
+      <w:r>
+        <w:rPr>
+          <w:rFonts w:ascii="Garamond" w:hAnsi="Garamond"/>
+        </w:rPr>
+        <w:t xml:space="preserve">: </w:t>
+      </w:r>
+      <w:r>
+        <w:rPr>
+          <w:rFonts w:ascii="Garamond" w:hAnsi="Garamond"/>
+        </w:rPr>
+        <w:t xml:space="preserve">alterar el comportamiento </w:t>
+      </w:r>
+      <w:r>
+        <w:rPr>
+          <w:rFonts w:ascii="Garamond" w:hAnsi="Garamond"/>
+        </w:rPr>
+        <w:t>de</w:t>
+      </w:r>
+      <w:r>
+        <w:rPr>
+          <w:rFonts w:ascii="Garamond" w:hAnsi="Garamond"/>
+        </w:rPr>
+        <w:t xml:space="preserve">l juego </w:t>
+      </w:r>
+      <w:r>
+        <w:rPr>
+          <w:rFonts w:ascii="Garamond" w:hAnsi="Garamond"/>
+        </w:rPr>
+        <w:t>para que ahora se trate de comparar quién llega antes al tesoro</w:t>
+      </w:r>
+      <w:r>
+        <w:rPr>
+          <w:rFonts w:ascii="Garamond" w:hAnsi="Garamond"/>
+        </w:rPr>
+        <w:t>, como una competición</w:t>
+      </w:r>
+      <w:r>
+        <w:rPr>
+          <w:rFonts w:ascii="Garamond" w:hAnsi="Garamond"/>
+        </w:rPr>
+        <w:t>.</w:t>
+      </w:r>
+    </w:p>
     <w:sectPr>
+      <w:headerReference w:type="default" r:id="rId7"/>
       <w:pgSz w:w="11906" w:h="16838"/>
       <w:pgMar w:top="1417" w:right="1701" w:bottom="1417" w:left="1701" w:header="708" w:footer="708" w:gutter="0"/>
       <w:cols w:space="708"/>
@@ -640,9 +2837,396 @@
 </w:document>
 </file>
 
+<file path=word/endnotes.xml><?xml version="1.0" encoding="utf-8"?>
+<w:endnotes xmlns:wpc="http://schemas.microsoft.com/office/word/2010/wordprocessingCanvas" xmlns:cx="http://schemas.microsoft.com/office/drawing/2014/chartex" xmlns:cx1="http://schemas.microsoft.com/office/drawing/2015/9/8/chartex" xmlns:cx2="http://schemas.microsoft.com/office/drawing/2015/10/21/chartex" xmlns:cx3="http://schemas.microsoft.com/office/drawing/2016/5/9/chartex" xmlns:cx4="http://schemas.microsoft.com/office/drawing/2016/5/10/chartex" xmlns:cx5="http://schemas.microsoft.com/office/drawing/2016/5/11/chartex" xmlns:cx6="http://schemas.microsoft.com/office/drawing/2016/5/12/chartex" xmlns:cx7="http://schemas.microsoft.com/office/drawing/2016/5/13/chartex" xmlns:cx8="http://schemas.microsoft.com/office/drawing/2016/5/14/chartex" xmlns:mc="http://schemas.openxmlformats.org/markup-compatibility/2006" xmlns:aink="http://schemas.microsoft.com/office/drawing/2016/ink" xmlns:am3d="http://schemas.microsoft.com/office/drawing/2017/model3d" xmlns:o="urn:schemas-microsoft-com:office:office" xmlns:oel="http://schemas.microsoft.com/office/2019/extlst" xmlns:r="http://schemas.openxmlformats.org/officeDocument/2006/relationships" xmlns:m="http://schemas.openxmlformats.org/officeDocument/2006/math" xmlns:v="urn:schemas-microsoft-com:vml" xmlns:wp14="http://schemas.microsoft.com/office/word/2010/wordprocessingDrawing" xmlns:wp="http://schemas.openxmlformats.org/drawingml/2006/wordprocessingDrawing" xmlns:w10="urn:schemas-microsoft-com:office:word" xmlns:w="http://schemas.openxmlformats.org/wordprocessingml/2006/main" xmlns:w14="http://schemas.microsoft.com/office/word/2010/wordml" xmlns:w15="http://schemas.microsoft.com/office/word/2012/wordml" xmlns:w16cex="http://schemas.microsoft.com/office/word/2018/wordml/cex" xmlns:w16cid="http://schemas.microsoft.com/office/word/2016/wordml/cid" xmlns:w16="http://schemas.microsoft.com/office/word/2018/wordml" xmlns:w16du="http://schemas.microsoft.com/office/word/2023/wordml/word16du" xmlns:w16sdtdh="http://schemas.microsoft.com/office/word/2020/wordml/sdtdatahash" xmlns:w16se="http://schemas.microsoft.com/office/word/2015/wordml/symex" xmlns:wpg="http://schemas.microsoft.com/office/word/2010/wordprocessingGroup" xmlns:wpi="http://schemas.microsoft.com/office/word/2010/wordprocessingInk" xmlns:wne="http://schemas.microsoft.com/office/word/2006/wordml" xmlns:wps="http://schemas.microsoft.com/office/word/2010/wordprocessingShape" mc:Ignorable="w14 w15 w16se w16cid w16 w16cex w16sdtdh w16du wp14">
+  <w:endnote w:type="separator" w:id="-1">
+    <w:p>
+      <w:pPr>
+        <w:spacing w:after="0" w:line="240" w:lineRule="auto"/>
+      </w:pPr>
+      <w:r>
+        <w:separator/>
+      </w:r>
+    </w:p>
+  </w:endnote>
+  <w:endnote w:type="continuationSeparator" w:id="0">
+    <w:p>
+      <w:pPr>
+        <w:spacing w:after="0" w:line="240" w:lineRule="auto"/>
+      </w:pPr>
+      <w:r>
+        <w:continuationSeparator/>
+      </w:r>
+    </w:p>
+  </w:endnote>
+</w:endnotes>
+</file>
+
+<file path=word/footnotes.xml><?xml version="1.0" encoding="utf-8"?>
+<w:footnotes xmlns:wpc="http://schemas.microsoft.com/office/word/2010/wordprocessingCanvas" xmlns:cx="http://schemas.microsoft.com/office/drawing/2014/chartex" xmlns:cx1="http://schemas.microsoft.com/office/drawing/2015/9/8/chartex" xmlns:cx2="http://schemas.microsoft.com/office/drawing/2015/10/21/chartex" xmlns:cx3="http://schemas.microsoft.com/office/drawing/2016/5/9/chartex" xmlns:cx4="http://schemas.microsoft.com/office/drawing/2016/5/10/chartex" xmlns:cx5="http://schemas.microsoft.com/office/drawing/2016/5/11/chartex" xmlns:cx6="http://schemas.microsoft.com/office/drawing/2016/5/12/chartex" xmlns:cx7="http://schemas.microsoft.com/office/drawing/2016/5/13/chartex" xmlns:cx8="http://schemas.microsoft.com/office/drawing/2016/5/14/chartex" xmlns:mc="http://schemas.openxmlformats.org/markup-compatibility/2006" xmlns:aink="http://schemas.microsoft.com/office/drawing/2016/ink" xmlns:am3d="http://schemas.microsoft.com/office/drawing/2017/model3d" xmlns:o="urn:schemas-microsoft-com:office:office" xmlns:oel="http://schemas.microsoft.com/office/2019/extlst" xmlns:r="http://schemas.openxmlformats.org/officeDocument/2006/relationships" xmlns:m="http://schemas.openxmlformats.org/officeDocument/2006/math" xmlns:v="urn:schemas-microsoft-com:vml" xmlns:wp14="http://schemas.microsoft.com/office/word/2010/wordprocessingDrawing" xmlns:wp="http://schemas.openxmlformats.org/drawingml/2006/wordprocessingDrawing" xmlns:w10="urn:schemas-microsoft-com:office:word" xmlns:w="http://schemas.openxmlformats.org/wordprocessingml/2006/main" xmlns:w14="http://schemas.microsoft.com/office/word/2010/wordml" xmlns:w15="http://schemas.microsoft.com/office/word/2012/wordml" xmlns:w16cex="http://schemas.microsoft.com/office/word/2018/wordml/cex" xmlns:w16cid="http://schemas.microsoft.com/office/word/2016/wordml/cid" xmlns:w16="http://schemas.microsoft.com/office/word/2018/wordml" xmlns:w16du="http://schemas.microsoft.com/office/word/2023/wordml/word16du" xmlns:w16sdtdh="http://schemas.microsoft.com/office/word/2020/wordml/sdtdatahash" xmlns:w16se="http://schemas.microsoft.com/office/word/2015/wordml/symex" xmlns:wpg="http://schemas.microsoft.com/office/word/2010/wordprocessingGroup" xmlns:wpi="http://schemas.microsoft.com/office/word/2010/wordprocessingInk" xmlns:wne="http://schemas.microsoft.com/office/word/2006/wordml" xmlns:wps="http://schemas.microsoft.com/office/word/2010/wordprocessingShape" mc:Ignorable="w14 w15 w16se w16cid w16 w16cex w16sdtdh w16du wp14">
+  <w:footnote w:type="separator" w:id="-1">
+    <w:p>
+      <w:pPr>
+        <w:spacing w:after="0" w:line="240" w:lineRule="auto"/>
+      </w:pPr>
+      <w:r>
+        <w:separator/>
+      </w:r>
+    </w:p>
+  </w:footnote>
+  <w:footnote w:type="continuationSeparator" w:id="0">
+    <w:p>
+      <w:pPr>
+        <w:spacing w:after="0" w:line="240" w:lineRule="auto"/>
+      </w:pPr>
+      <w:r>
+        <w:continuationSeparator/>
+      </w:r>
+    </w:p>
+  </w:footnote>
+</w:footnotes>
+</file>
+
+<file path=word/header1.xml><?xml version="1.0" encoding="utf-8"?>
+<w:hdr xmlns:wpc="http://schemas.microsoft.com/office/word/2010/wordprocessingCanvas" xmlns:cx="http://schemas.microsoft.com/office/drawing/2014/chartex" xmlns:cx1="http://schemas.microsoft.com/office/drawing/2015/9/8/chartex" xmlns:cx2="http://schemas.microsoft.com/office/drawing/2015/10/21/chartex" xmlns:cx3="http://schemas.microsoft.com/office/drawing/2016/5/9/chartex" xmlns:cx4="http://schemas.microsoft.com/office/drawing/2016/5/10/chartex" xmlns:cx5="http://schemas.microsoft.com/office/drawing/2016/5/11/chartex" xmlns:cx6="http://schemas.microsoft.com/office/drawing/2016/5/12/chartex" xmlns:cx7="http://schemas.microsoft.com/office/drawing/2016/5/13/chartex" xmlns:cx8="http://schemas.microsoft.com/office/drawing/2016/5/14/chartex" xmlns:mc="http://schemas.openxmlformats.org/markup-compatibility/2006" xmlns:aink="http://schemas.microsoft.com/office/drawing/2016/ink" xmlns:am3d="http://schemas.microsoft.com/office/drawing/2017/model3d" xmlns:o="urn:schemas-microsoft-com:office:office" xmlns:oel="http://schemas.microsoft.com/office/2019/extlst" xmlns:r="http://schemas.openxmlformats.org/officeDocument/2006/relationships" xmlns:m="http://schemas.openxmlformats.org/officeDocument/2006/math" xmlns:v="urn:schemas-microsoft-com:vml" xmlns:wp14="http://schemas.microsoft.com/office/word/2010/wordprocessingDrawing" xmlns:wp="http://schemas.openxmlformats.org/drawingml/2006/wordprocessingDrawing" xmlns:w10="urn:schemas-microsoft-com:office:word" xmlns:w="http://schemas.openxmlformats.org/wordprocessingml/2006/main" xmlns:w14="http://schemas.microsoft.com/office/word/2010/wordml" xmlns:w15="http://schemas.microsoft.com/office/word/2012/wordml" xmlns:w16cex="http://schemas.microsoft.com/office/word/2018/wordml/cex" xmlns:w16cid="http://schemas.microsoft.com/office/word/2016/wordml/cid" xmlns:w16="http://schemas.microsoft.com/office/word/2018/wordml" xmlns:w16du="http://schemas.microsoft.com/office/word/2023/wordml/word16du" xmlns:w16sdtdh="http://schemas.microsoft.com/office/word/2020/wordml/sdtdatahash" xmlns:w16se="http://schemas.microsoft.com/office/word/2015/wordml/symex" xmlns:wpg="http://schemas.microsoft.com/office/word/2010/wordprocessingGroup" xmlns:wpi="http://schemas.microsoft.com/office/word/2010/wordprocessingInk" xmlns:wne="http://schemas.microsoft.com/office/word/2006/wordml" xmlns:wps="http://schemas.microsoft.com/office/word/2010/wordprocessingShape" mc:Ignorable="w14 w15 w16se w16cid w16 w16cex w16sdtdh w16du wp14">
+  <w:p>
+    <w:pPr>
+      <w:pStyle w:val="Encabezado"/>
+      <w:jc w:val="right"/>
+      <w:rPr>
+        <w:rFonts w:ascii="Garamond" w:hAnsi="Garamond"/>
+        <w:sz w:val="18"/>
+        <w:szCs w:val="18"/>
+      </w:rPr>
+    </w:pPr>
+    <w:r>
+      <w:rPr>
+        <w:rFonts w:ascii="Garamond" w:hAnsi="Garamond"/>
+        <w:sz w:val="18"/>
+        <w:szCs w:val="18"/>
+      </w:rPr>
+      <w:t>Teresa Garvía Gallego</w:t>
+    </w:r>
+  </w:p>
+  <w:p>
+    <w:pPr>
+      <w:pStyle w:val="Encabezado"/>
+      <w:jc w:val="right"/>
+      <w:rPr>
+        <w:rFonts w:ascii="Garamond" w:hAnsi="Garamond"/>
+        <w:sz w:val="18"/>
+        <w:szCs w:val="18"/>
+      </w:rPr>
+    </w:pPr>
+    <w:r>
+      <w:rPr>
+        <w:rFonts w:ascii="Garamond" w:hAnsi="Garamond"/>
+        <w:sz w:val="18"/>
+        <w:szCs w:val="18"/>
+      </w:rPr>
+      <w:t>Teresa Franco Corzo</w:t>
+    </w:r>
+  </w:p>
+  <w:p>
+    <w:pPr>
+      <w:pStyle w:val="Encabezado"/>
+      <w:jc w:val="right"/>
+      <w:rPr>
+        <w:rFonts w:ascii="Garamond" w:hAnsi="Garamond"/>
+        <w:sz w:val="18"/>
+        <w:szCs w:val="18"/>
+      </w:rPr>
+    </w:pPr>
+    <w:r>
+      <w:rPr>
+        <w:rFonts w:ascii="Garamond" w:hAnsi="Garamond"/>
+        <w:sz w:val="18"/>
+        <w:szCs w:val="18"/>
+      </w:rPr>
+      <w:t>3</w:t>
+    </w:r>
+    <w:r>
+      <w:rPr>
+        <w:rFonts w:ascii="Garamond" w:hAnsi="Garamond"/>
+        <w:sz w:val="18"/>
+        <w:szCs w:val="18"/>
+      </w:rPr>
+      <w:t>ºA IMAT</w:t>
+    </w:r>
+  </w:p>
+</w:hdr>
+</file>
+
 <file path=word/numbering.xml><?xml version="1.0" encoding="utf-8"?>
 <w:numbering xmlns:wpc="http://schemas.microsoft.com/office/word/2010/wordprocessingCanvas" xmlns:cx="http://schemas.microsoft.com/office/drawing/2014/chartex" xmlns:cx1="http://schemas.microsoft.com/office/drawing/2015/9/8/chartex" xmlns:cx2="http://schemas.microsoft.com/office/drawing/2015/10/21/chartex" xmlns:cx3="http://schemas.microsoft.com/office/drawing/2016/5/9/chartex" xmlns:cx4="http://schemas.microsoft.com/office/drawing/2016/5/10/chartex" xmlns:cx5="http://schemas.microsoft.com/office/drawing/2016/5/11/chartex" xmlns:cx6="http://schemas.microsoft.com/office/drawing/2016/5/12/chartex" xmlns:cx7="http://schemas.microsoft.com/office/drawing/2016/5/13/chartex" xmlns:cx8="http://schemas.microsoft.com/office/drawing/2016/5/14/chartex" xmlns:mc="http://schemas.openxmlformats.org/markup-compatibility/2006" xmlns:aink="http://schemas.microsoft.com/office/drawing/2016/ink" xmlns:am3d="http://schemas.microsoft.com/office/drawing/2017/model3d" xmlns:o="urn:schemas-microsoft-com:office:office" xmlns:oel="http://schemas.microsoft.com/office/2019/extlst" xmlns:r="http://schemas.openxmlformats.org/officeDocument/2006/relationships" xmlns:m="http://schemas.openxmlformats.org/officeDocument/2006/math" xmlns:v="urn:schemas-microsoft-com:vml" xmlns:wp14="http://schemas.microsoft.com/office/word/2010/wordprocessingDrawing" xmlns:wp="http://schemas.openxmlformats.org/drawingml/2006/wordprocessingDrawing" xmlns:w10="urn:schemas-microsoft-com:office:word" xmlns:w="http://schemas.openxmlformats.org/wordprocessingml/2006/main" xmlns:w14="http://schemas.microsoft.com/office/word/2010/wordml" xmlns:w15="http://schemas.microsoft.com/office/word/2012/wordml" xmlns:w16cex="http://schemas.microsoft.com/office/word/2018/wordml/cex" xmlns:w16cid="http://schemas.microsoft.com/office/word/2016/wordml/cid" xmlns:w16="http://schemas.microsoft.com/office/word/2018/wordml" xmlns:w16du="http://schemas.microsoft.com/office/word/2023/wordml/word16du" xmlns:w16sdtdh="http://schemas.microsoft.com/office/word/2020/wordml/sdtdatahash" xmlns:w16se="http://schemas.microsoft.com/office/word/2015/wordml/symex" xmlns:wpg="http://schemas.microsoft.com/office/word/2010/wordprocessingGroup" xmlns:wpi="http://schemas.microsoft.com/office/word/2010/wordprocessingInk" xmlns:wne="http://schemas.microsoft.com/office/word/2006/wordml" xmlns:wps="http://schemas.microsoft.com/office/word/2010/wordprocessingShape" mc:Ignorable="w14 w15 w16se w16cid w16 w16cex w16sdtdh w16du wp14">
   <w:abstractNum w:abstractNumId="0" w15:restartNumberingAfterBreak="0">
+    <w:nsid w:val="128F2186"/>
+    <w:multiLevelType w:val="hybridMultilevel"/>
+    <w:tmpl w:val="C92E8F2E"/>
+    <w:lvl w:ilvl="0" w:tplc="0C0A0011">
+      <w:start w:val="1"/>
+      <w:numFmt w:val="decimal"/>
+      <w:lvlText w:val="%1)"/>
+      <w:lvlJc w:val="left"/>
+      <w:pPr>
+        <w:ind w:left="720" w:hanging="360"/>
+      </w:pPr>
+      <w:rPr>
+        <w:rFonts w:hint="default"/>
+      </w:rPr>
+    </w:lvl>
+    <w:lvl w:ilvl="1" w:tplc="0C0A0019" w:tentative="1">
+      <w:start w:val="1"/>
+      <w:numFmt w:val="lowerLetter"/>
+      <w:lvlText w:val="%2."/>
+      <w:lvlJc w:val="left"/>
+      <w:pPr>
+        <w:ind w:left="1440" w:hanging="360"/>
+      </w:pPr>
+    </w:lvl>
+    <w:lvl w:ilvl="2" w:tplc="0C0A001B" w:tentative="1">
+      <w:start w:val="1"/>
+      <w:numFmt w:val="lowerRoman"/>
+      <w:lvlText w:val="%3."/>
+      <w:lvlJc w:val="right"/>
+      <w:pPr>
+        <w:ind w:left="2160" w:hanging="180"/>
+      </w:pPr>
+    </w:lvl>
+    <w:lvl w:ilvl="3" w:tplc="0C0A000F" w:tentative="1">
+      <w:start w:val="1"/>
+      <w:numFmt w:val="decimal"/>
+      <w:lvlText w:val="%4."/>
+      <w:lvlJc w:val="left"/>
+      <w:pPr>
+        <w:ind w:left="2880" w:hanging="360"/>
+      </w:pPr>
+    </w:lvl>
+    <w:lvl w:ilvl="4" w:tplc="0C0A0019" w:tentative="1">
+      <w:start w:val="1"/>
+      <w:numFmt w:val="lowerLetter"/>
+      <w:lvlText w:val="%5."/>
+      <w:lvlJc w:val="left"/>
+      <w:pPr>
+        <w:ind w:left="3600" w:hanging="360"/>
+      </w:pPr>
+    </w:lvl>
+    <w:lvl w:ilvl="5" w:tplc="0C0A001B" w:tentative="1">
+      <w:start w:val="1"/>
+      <w:numFmt w:val="lowerRoman"/>
+      <w:lvlText w:val="%6."/>
+      <w:lvlJc w:val="right"/>
+      <w:pPr>
+        <w:ind w:left="4320" w:hanging="180"/>
+      </w:pPr>
+    </w:lvl>
+    <w:lvl w:ilvl="6" w:tplc="0C0A000F" w:tentative="1">
+      <w:start w:val="1"/>
+      <w:numFmt w:val="decimal"/>
+      <w:lvlText w:val="%7."/>
+      <w:lvlJc w:val="left"/>
+      <w:pPr>
+        <w:ind w:left="5040" w:hanging="360"/>
+      </w:pPr>
+    </w:lvl>
+    <w:lvl w:ilvl="7" w:tplc="0C0A0019" w:tentative="1">
+      <w:start w:val="1"/>
+      <w:numFmt w:val="lowerLetter"/>
+      <w:lvlText w:val="%8."/>
+      <w:lvlJc w:val="left"/>
+      <w:pPr>
+        <w:ind w:left="5760" w:hanging="360"/>
+      </w:pPr>
+    </w:lvl>
+    <w:lvl w:ilvl="8" w:tplc="0C0A001B" w:tentative="1">
+      <w:start w:val="1"/>
+      <w:numFmt w:val="lowerRoman"/>
+      <w:lvlText w:val="%9."/>
+      <w:lvlJc w:val="right"/>
+      <w:pPr>
+        <w:ind w:left="6480" w:hanging="180"/>
+      </w:pPr>
+    </w:lvl>
+  </w:abstractNum>
+  <w:abstractNum w:abstractNumId="1" w15:restartNumberingAfterBreak="0">
+    <w:nsid w:val="2E437222"/>
+    <w:multiLevelType w:val="hybridMultilevel"/>
+    <w:tmpl w:val="D474EFD8"/>
+    <w:lvl w:ilvl="0" w:tplc="0C0A000F">
+      <w:start w:val="1"/>
+      <w:numFmt w:val="decimal"/>
+      <w:lvlText w:val="%1."/>
+      <w:lvlJc w:val="left"/>
+      <w:pPr>
+        <w:ind w:left="720" w:hanging="360"/>
+      </w:pPr>
+      <w:rPr>
+        <w:rFonts w:hint="default"/>
+      </w:rPr>
+    </w:lvl>
+    <w:lvl w:ilvl="1" w:tplc="0C0A0019" w:tentative="1">
+      <w:start w:val="1"/>
+      <w:numFmt w:val="lowerLetter"/>
+      <w:lvlText w:val="%2."/>
+      <w:lvlJc w:val="left"/>
+      <w:pPr>
+        <w:ind w:left="1440" w:hanging="360"/>
+      </w:pPr>
+    </w:lvl>
+    <w:lvl w:ilvl="2" w:tplc="0C0A001B" w:tentative="1">
+      <w:start w:val="1"/>
+      <w:numFmt w:val="lowerRoman"/>
+      <w:lvlText w:val="%3."/>
+      <w:lvlJc w:val="right"/>
+      <w:pPr>
+        <w:ind w:left="2160" w:hanging="180"/>
+      </w:pPr>
+    </w:lvl>
+    <w:lvl w:ilvl="3" w:tplc="0C0A000F" w:tentative="1">
+      <w:start w:val="1"/>
+      <w:numFmt w:val="decimal"/>
+      <w:lvlText w:val="%4."/>
+      <w:lvlJc w:val="left"/>
+      <w:pPr>
+        <w:ind w:left="2880" w:hanging="360"/>
+      </w:pPr>
+    </w:lvl>
+    <w:lvl w:ilvl="4" w:tplc="0C0A0019" w:tentative="1">
+      <w:start w:val="1"/>
+      <w:numFmt w:val="lowerLetter"/>
+      <w:lvlText w:val="%5."/>
+      <w:lvlJc w:val="left"/>
+      <w:pPr>
+        <w:ind w:left="3600" w:hanging="360"/>
+      </w:pPr>
+    </w:lvl>
+    <w:lvl w:ilvl="5" w:tplc="0C0A001B" w:tentative="1">
+      <w:start w:val="1"/>
+      <w:numFmt w:val="lowerRoman"/>
+      <w:lvlText w:val="%6."/>
+      <w:lvlJc w:val="right"/>
+      <w:pPr>
+        <w:ind w:left="4320" w:hanging="180"/>
+      </w:pPr>
+    </w:lvl>
+    <w:lvl w:ilvl="6" w:tplc="0C0A000F" w:tentative="1">
+      <w:start w:val="1"/>
+      <w:numFmt w:val="decimal"/>
+      <w:lvlText w:val="%7."/>
+      <w:lvlJc w:val="left"/>
+      <w:pPr>
+        <w:ind w:left="5040" w:hanging="360"/>
+      </w:pPr>
+    </w:lvl>
+    <w:lvl w:ilvl="7" w:tplc="0C0A0019" w:tentative="1">
+      <w:start w:val="1"/>
+      <w:numFmt w:val="lowerLetter"/>
+      <w:lvlText w:val="%8."/>
+      <w:lvlJc w:val="left"/>
+      <w:pPr>
+        <w:ind w:left="5760" w:hanging="360"/>
+      </w:pPr>
+    </w:lvl>
+    <w:lvl w:ilvl="8" w:tplc="0C0A001B" w:tentative="1">
+      <w:start w:val="1"/>
+      <w:numFmt w:val="lowerRoman"/>
+      <w:lvlText w:val="%9."/>
+      <w:lvlJc w:val="right"/>
+      <w:pPr>
+        <w:ind w:left="6480" w:hanging="180"/>
+      </w:pPr>
+    </w:lvl>
+  </w:abstractNum>
+  <w:abstractNum w:abstractNumId="2" w15:restartNumberingAfterBreak="0">
+    <w:nsid w:val="5429778B"/>
+    <w:multiLevelType w:val="hybridMultilevel"/>
+    <w:tmpl w:val="3B36FEB4"/>
+    <w:lvl w:ilvl="0" w:tplc="0C0A0011">
+      <w:start w:val="1"/>
+      <w:numFmt w:val="decimal"/>
+      <w:lvlText w:val="%1)"/>
+      <w:lvlJc w:val="left"/>
+      <w:pPr>
+        <w:ind w:left="720" w:hanging="360"/>
+      </w:pPr>
+      <w:rPr>
+        <w:rFonts w:hint="default"/>
+      </w:rPr>
+    </w:lvl>
+    <w:lvl w:ilvl="1" w:tplc="0C0A0019" w:tentative="1">
+      <w:start w:val="1"/>
+      <w:numFmt w:val="lowerLetter"/>
+      <w:lvlText w:val="%2."/>
+      <w:lvlJc w:val="left"/>
+      <w:pPr>
+        <w:ind w:left="1440" w:hanging="360"/>
+      </w:pPr>
+    </w:lvl>
+    <w:lvl w:ilvl="2" w:tplc="0C0A001B" w:tentative="1">
+      <w:start w:val="1"/>
+      <w:numFmt w:val="lowerRoman"/>
+      <w:lvlText w:val="%3."/>
+      <w:lvlJc w:val="right"/>
+      <w:pPr>
+        <w:ind w:left="2160" w:hanging="180"/>
+      </w:pPr>
+    </w:lvl>
+    <w:lvl w:ilvl="3" w:tplc="0C0A000F" w:tentative="1">
+      <w:start w:val="1"/>
+      <w:numFmt w:val="decimal"/>
+      <w:lvlText w:val="%4."/>
+      <w:lvlJc w:val="left"/>
+      <w:pPr>
+        <w:ind w:left="2880" w:hanging="360"/>
+      </w:pPr>
+    </w:lvl>
+    <w:lvl w:ilvl="4" w:tplc="0C0A0019" w:tentative="1">
+      <w:start w:val="1"/>
+      <w:numFmt w:val="lowerLetter"/>
+      <w:lvlText w:val="%5."/>
+      <w:lvlJc w:val="left"/>
+      <w:pPr>
+        <w:ind w:left="3600" w:hanging="360"/>
+      </w:pPr>
+    </w:lvl>
+    <w:lvl w:ilvl="5" w:tplc="0C0A001B" w:tentative="1">
+      <w:start w:val="1"/>
+      <w:numFmt w:val="lowerRoman"/>
+      <w:lvlText w:val="%6."/>
+      <w:lvlJc w:val="right"/>
+      <w:pPr>
+        <w:ind w:left="4320" w:hanging="180"/>
+      </w:pPr>
+    </w:lvl>
+    <w:lvl w:ilvl="6" w:tplc="0C0A000F" w:tentative="1">
+      <w:start w:val="1"/>
+      <w:numFmt w:val="decimal"/>
+      <w:lvlText w:val="%7."/>
+      <w:lvlJc w:val="left"/>
+      <w:pPr>
+        <w:ind w:left="5040" w:hanging="360"/>
+      </w:pPr>
+    </w:lvl>
+    <w:lvl w:ilvl="7" w:tplc="0C0A0019" w:tentative="1">
+      <w:start w:val="1"/>
+      <w:numFmt w:val="lowerLetter"/>
+      <w:lvlText w:val="%8."/>
+      <w:lvlJc w:val="left"/>
+      <w:pPr>
+        <w:ind w:left="5760" w:hanging="360"/>
+      </w:pPr>
+    </w:lvl>
+    <w:lvl w:ilvl="8" w:tplc="0C0A001B" w:tentative="1">
+      <w:start w:val="1"/>
+      <w:numFmt w:val="lowerRoman"/>
+      <w:lvlText w:val="%9."/>
+      <w:lvlJc w:val="right"/>
+      <w:pPr>
+        <w:ind w:left="6480" w:hanging="180"/>
+      </w:pPr>
+    </w:lvl>
+  </w:abstractNum>
+  <w:abstractNum w:abstractNumId="3" w15:restartNumberingAfterBreak="0">
     <w:nsid w:val="60F316BE"/>
     <w:multiLevelType w:val="hybridMultilevel"/>
     <w:tmpl w:val="D88AAE80"/>
@@ -754,7 +3338,7 @@
       </w:rPr>
     </w:lvl>
   </w:abstractNum>
-  <w:abstractNum w:abstractNumId="1" w15:restartNumberingAfterBreak="0">
+  <w:abstractNum w:abstractNumId="4" w15:restartNumberingAfterBreak="0">
     <w:nsid w:val="75C267D1"/>
     <w:multiLevelType w:val="hybridMultilevel"/>
     <w:tmpl w:val="37CCD810"/>
@@ -867,10 +3451,19 @@
     </w:lvl>
   </w:abstractNum>
   <w:num w:numId="1" w16cid:durableId="767889856">
-    <w:abstractNumId w:val="0"/>
+    <w:abstractNumId w:val="3"/>
   </w:num>
   <w:num w:numId="2" w16cid:durableId="534465600">
+    <w:abstractNumId w:val="4"/>
+  </w:num>
+  <w:num w:numId="3" w16cid:durableId="425467397">
     <w:abstractNumId w:val="1"/>
+  </w:num>
+  <w:num w:numId="4" w16cid:durableId="339552756">
+    <w:abstractNumId w:val="2"/>
+  </w:num>
+  <w:num w:numId="5" w16cid:durableId="303700859">
+    <w:abstractNumId w:val="0"/>
   </w:num>
 </w:numbering>
 </file>
@@ -1804,6 +4397,50 @@
       <w:szCs w:val="24"/>
     </w:rPr>
   </w:style>
+  <w:style w:type="paragraph" w:styleId="Encabezado">
+    <w:name w:val="header"/>
+    <w:basedOn w:val="Normal"/>
+    <w:link w:val="EncabezadoCar"/>
+    <w:uiPriority w:val="99"/>
+    <w:unhideWhenUsed/>
+    <w:rsid w:val="007141FF"/>
+    <w:pPr>
+      <w:tabs>
+        <w:tab w:val="center" w:pos="4252"/>
+        <w:tab w:val="right" w:pos="8504"/>
+      </w:tabs>
+      <w:spacing w:after="0" w:line="240" w:lineRule="auto"/>
+    </w:pPr>
+  </w:style>
+  <w:style w:type="character" w:customStyle="1" w:styleId="EncabezadoCar">
+    <w:name w:val="Encabezado Car"/>
+    <w:basedOn w:val="Fuentedeprrafopredeter"/>
+    <w:link w:val="Encabezado"/>
+    <w:uiPriority w:val="99"/>
+    <w:rsid w:val="007141FF"/>
+  </w:style>
+  <w:style w:type="paragraph" w:styleId="Piedepgina">
+    <w:name w:val="footer"/>
+    <w:basedOn w:val="Normal"/>
+    <w:link w:val="PiedepginaCar"/>
+    <w:uiPriority w:val="99"/>
+    <w:unhideWhenUsed/>
+    <w:rsid w:val="007141FF"/>
+    <w:pPr>
+      <w:tabs>
+        <w:tab w:val="center" w:pos="4252"/>
+        <w:tab w:val="right" w:pos="8504"/>
+      </w:tabs>
+      <w:spacing w:after="0" w:line="240" w:lineRule="auto"/>
+    </w:pPr>
+  </w:style>
+  <w:style w:type="character" w:customStyle="1" w:styleId="PiedepginaCar">
+    <w:name w:val="Pie de página Car"/>
+    <w:basedOn w:val="Fuentedeprrafopredeter"/>
+    <w:link w:val="Piedepgina"/>
+    <w:uiPriority w:val="99"/>
+    <w:rsid w:val="007141FF"/>
+  </w:style>
 </w:styles>
 </file>
 

</xml_diff>

<commit_message>
Toques finales sobre el UMl y el documento explicativo del videojuego.
</commit_message>
<xml_diff>
--- a/Descripción_VideoJuego.docx
+++ b/Descripción_VideoJuego.docx
@@ -11,6 +11,7 @@
           <w:lang w:val="en-GB"/>
         </w:rPr>
       </w:pPr>
+      <w:bookmarkStart w:id="0" w:name="_Toc181862950"/>
       <w:r>
         <w:rPr>
           <w:rFonts w:ascii="Garamond" w:hAnsi="Garamond"/>
@@ -18,27 +19,785 @@
         </w:rPr>
         <w:t>Spellbound Forest: The legacy of the Stone</w:t>
       </w:r>
-    </w:p>
-    <w:p>
-      <w:pPr>
-        <w:pStyle w:val="Prrafodelista"/>
-        <w:numPr>
-          <w:ilvl w:val="0"/>
-          <w:numId w:val="3"/>
-        </w:numPr>
-        <w:rPr>
-          <w:rFonts w:ascii="Garamond" w:hAnsi="Garamond"/>
+      <w:bookmarkEnd w:id="0"/>
+    </w:p>
+    <w:p>
+      <w:pPr>
+        <w:rPr>
           <w:u w:val="single"/>
           <w:lang w:val="en-GB"/>
         </w:rPr>
       </w:pPr>
-      <w:r>
-        <w:rPr>
-          <w:rFonts w:ascii="Garamond" w:hAnsi="Garamond"/>
+    </w:p>
+    <w:sdt>
+      <w:sdtPr>
+        <w:id w:val="1258492489"/>
+        <w:docPartObj>
+          <w:docPartGallery w:val="Table of Contents"/>
+          <w:docPartUnique/>
+        </w:docPartObj>
+      </w:sdtPr>
+      <w:sdtEndPr>
+        <w:rPr>
+          <w:rFonts w:asciiTheme="minorHAnsi" w:eastAsiaTheme="minorHAnsi" w:hAnsiTheme="minorHAnsi" w:cstheme="minorBidi"/>
+          <w:b/>
+          <w:bCs/>
+          <w:color w:val="auto"/>
+          <w:kern w:val="2"/>
+          <w:sz w:val="22"/>
+          <w:szCs w:val="22"/>
+          <w:lang w:eastAsia="en-US"/>
+          <w14:ligatures w14:val="standardContextual"/>
+        </w:rPr>
+      </w:sdtEndPr>
+      <w:sdtContent>
+        <w:p>
+          <w:pPr>
+            <w:pStyle w:val="TtuloTDC"/>
+            <w:rPr>
+              <w:rFonts w:ascii="Garamond" w:hAnsi="Garamond"/>
+              <w:sz w:val="26"/>
+              <w:szCs w:val="26"/>
+            </w:rPr>
+          </w:pPr>
+          <w:r>
+            <w:rPr>
+              <w:rFonts w:ascii="Garamond" w:hAnsi="Garamond"/>
+              <w:sz w:val="26"/>
+              <w:szCs w:val="26"/>
+            </w:rPr>
+            <w:t>Contenido</w:t>
+          </w:r>
+        </w:p>
+        <w:p>
+          <w:pPr>
+            <w:pStyle w:val="TDC1"/>
+            <w:tabs>
+              <w:tab w:val="right" w:leader="dot" w:pos="8494"/>
+            </w:tabs>
+            <w:rPr>
+              <w:rFonts w:ascii="Garamond" w:eastAsiaTheme="minorEastAsia" w:hAnsi="Garamond"/>
+              <w:noProof/>
+              <w:sz w:val="20"/>
+              <w:szCs w:val="20"/>
+              <w:lang w:eastAsia="es-ES"/>
+            </w:rPr>
+          </w:pPr>
+          <w:r>
+            <w:rPr>
+              <w:rFonts w:ascii="Garamond" w:hAnsi="Garamond"/>
+              <w:sz w:val="20"/>
+              <w:szCs w:val="20"/>
+            </w:rPr>
+            <w:fldChar w:fldCharType="begin"/>
+          </w:r>
+          <w:r>
+            <w:rPr>
+              <w:rFonts w:ascii="Garamond" w:hAnsi="Garamond"/>
+              <w:sz w:val="20"/>
+              <w:szCs w:val="20"/>
+            </w:rPr>
+            <w:instrText xml:space="preserve"> TOC \o "1-3" \h \z \u </w:instrText>
+          </w:r>
+          <w:r>
+            <w:rPr>
+              <w:rFonts w:ascii="Garamond" w:hAnsi="Garamond"/>
+              <w:sz w:val="20"/>
+              <w:szCs w:val="20"/>
+            </w:rPr>
+            <w:fldChar w:fldCharType="separate"/>
+          </w:r>
+          <w:hyperlink w:anchor="_Toc181862950" w:history="1">
+            <w:r>
+              <w:rPr>
+                <w:rStyle w:val="Hipervnculo"/>
+                <w:rFonts w:ascii="Garamond" w:hAnsi="Garamond"/>
+                <w:noProof/>
+                <w:sz w:val="20"/>
+                <w:szCs w:val="20"/>
+                <w:lang w:val="en-GB"/>
+              </w:rPr>
+              <w:t>Spellbound Forest: The legacy of the Stone</w:t>
+            </w:r>
+            <w:r>
+              <w:rPr>
+                <w:rFonts w:ascii="Garamond" w:hAnsi="Garamond"/>
+                <w:noProof/>
+                <w:webHidden/>
+                <w:sz w:val="20"/>
+                <w:szCs w:val="20"/>
+              </w:rPr>
+              <w:tab/>
+            </w:r>
+            <w:r>
+              <w:rPr>
+                <w:rFonts w:ascii="Garamond" w:hAnsi="Garamond"/>
+                <w:noProof/>
+                <w:webHidden/>
+                <w:sz w:val="20"/>
+                <w:szCs w:val="20"/>
+              </w:rPr>
+              <w:fldChar w:fldCharType="begin"/>
+            </w:r>
+            <w:r>
+              <w:rPr>
+                <w:rFonts w:ascii="Garamond" w:hAnsi="Garamond"/>
+                <w:noProof/>
+                <w:webHidden/>
+                <w:sz w:val="20"/>
+                <w:szCs w:val="20"/>
+              </w:rPr>
+              <w:instrText xml:space="preserve"> PAGEREF _Toc181862950 \h </w:instrText>
+            </w:r>
+            <w:r>
+              <w:rPr>
+                <w:rFonts w:ascii="Garamond" w:hAnsi="Garamond"/>
+                <w:noProof/>
+                <w:webHidden/>
+                <w:sz w:val="20"/>
+                <w:szCs w:val="20"/>
+              </w:rPr>
+            </w:r>
+            <w:r>
+              <w:rPr>
+                <w:rFonts w:ascii="Garamond" w:hAnsi="Garamond"/>
+                <w:noProof/>
+                <w:webHidden/>
+                <w:sz w:val="20"/>
+                <w:szCs w:val="20"/>
+              </w:rPr>
+              <w:fldChar w:fldCharType="separate"/>
+            </w:r>
+            <w:r>
+              <w:rPr>
+                <w:rFonts w:ascii="Garamond" w:hAnsi="Garamond"/>
+                <w:noProof/>
+                <w:webHidden/>
+                <w:sz w:val="20"/>
+                <w:szCs w:val="20"/>
+              </w:rPr>
+              <w:t>1</w:t>
+            </w:r>
+            <w:r>
+              <w:rPr>
+                <w:rFonts w:ascii="Garamond" w:hAnsi="Garamond"/>
+                <w:noProof/>
+                <w:webHidden/>
+                <w:sz w:val="20"/>
+                <w:szCs w:val="20"/>
+              </w:rPr>
+              <w:fldChar w:fldCharType="end"/>
+            </w:r>
+          </w:hyperlink>
+        </w:p>
+        <w:p>
+          <w:pPr>
+            <w:pStyle w:val="TDC2"/>
+            <w:tabs>
+              <w:tab w:val="right" w:leader="dot" w:pos="8494"/>
+            </w:tabs>
+            <w:rPr>
+              <w:rFonts w:ascii="Garamond" w:eastAsiaTheme="minorEastAsia" w:hAnsi="Garamond"/>
+              <w:noProof/>
+              <w:sz w:val="20"/>
+              <w:szCs w:val="20"/>
+              <w:lang w:eastAsia="es-ES"/>
+            </w:rPr>
+          </w:pPr>
+          <w:hyperlink w:anchor="_Toc181862951" w:history="1">
+            <w:r>
+              <w:rPr>
+                <w:rStyle w:val="Hipervnculo"/>
+                <w:rFonts w:ascii="Garamond" w:hAnsi="Garamond"/>
+                <w:noProof/>
+                <w:spacing w:val="5"/>
+                <w:sz w:val="20"/>
+                <w:szCs w:val="20"/>
+              </w:rPr>
+              <w:t>Descripc</w:t>
+            </w:r>
+            <w:r>
+              <w:rPr>
+                <w:rStyle w:val="Hipervnculo"/>
+                <w:rFonts w:ascii="Garamond" w:hAnsi="Garamond"/>
+                <w:noProof/>
+                <w:spacing w:val="5"/>
+                <w:sz w:val="20"/>
+                <w:szCs w:val="20"/>
+              </w:rPr>
+              <w:t>i</w:t>
+            </w:r>
+            <w:r>
+              <w:rPr>
+                <w:rStyle w:val="Hipervnculo"/>
+                <w:rFonts w:ascii="Garamond" w:hAnsi="Garamond"/>
+                <w:noProof/>
+                <w:spacing w:val="5"/>
+                <w:sz w:val="20"/>
+                <w:szCs w:val="20"/>
+              </w:rPr>
+              <w:t>ón:</w:t>
+            </w:r>
+            <w:r>
+              <w:rPr>
+                <w:rFonts w:ascii="Garamond" w:hAnsi="Garamond"/>
+                <w:noProof/>
+                <w:webHidden/>
+                <w:sz w:val="20"/>
+                <w:szCs w:val="20"/>
+              </w:rPr>
+              <w:tab/>
+            </w:r>
+            <w:r>
+              <w:rPr>
+                <w:rFonts w:ascii="Garamond" w:hAnsi="Garamond"/>
+                <w:noProof/>
+                <w:webHidden/>
+                <w:sz w:val="20"/>
+                <w:szCs w:val="20"/>
+              </w:rPr>
+              <w:fldChar w:fldCharType="begin"/>
+            </w:r>
+            <w:r>
+              <w:rPr>
+                <w:rFonts w:ascii="Garamond" w:hAnsi="Garamond"/>
+                <w:noProof/>
+                <w:webHidden/>
+                <w:sz w:val="20"/>
+                <w:szCs w:val="20"/>
+              </w:rPr>
+              <w:instrText xml:space="preserve"> PAGEREF _Toc181862951 \h </w:instrText>
+            </w:r>
+            <w:r>
+              <w:rPr>
+                <w:rFonts w:ascii="Garamond" w:hAnsi="Garamond"/>
+                <w:noProof/>
+                <w:webHidden/>
+                <w:sz w:val="20"/>
+                <w:szCs w:val="20"/>
+              </w:rPr>
+            </w:r>
+            <w:r>
+              <w:rPr>
+                <w:rFonts w:ascii="Garamond" w:hAnsi="Garamond"/>
+                <w:noProof/>
+                <w:webHidden/>
+                <w:sz w:val="20"/>
+                <w:szCs w:val="20"/>
+              </w:rPr>
+              <w:fldChar w:fldCharType="separate"/>
+            </w:r>
+            <w:r>
+              <w:rPr>
+                <w:rFonts w:ascii="Garamond" w:hAnsi="Garamond"/>
+                <w:noProof/>
+                <w:webHidden/>
+                <w:sz w:val="20"/>
+                <w:szCs w:val="20"/>
+              </w:rPr>
+              <w:t>2</w:t>
+            </w:r>
+            <w:r>
+              <w:rPr>
+                <w:rFonts w:ascii="Garamond" w:hAnsi="Garamond"/>
+                <w:noProof/>
+                <w:webHidden/>
+                <w:sz w:val="20"/>
+                <w:szCs w:val="20"/>
+              </w:rPr>
+              <w:fldChar w:fldCharType="end"/>
+            </w:r>
+          </w:hyperlink>
+        </w:p>
+        <w:p>
+          <w:pPr>
+            <w:pStyle w:val="TDC2"/>
+            <w:tabs>
+              <w:tab w:val="right" w:leader="dot" w:pos="8494"/>
+            </w:tabs>
+            <w:rPr>
+              <w:rFonts w:ascii="Garamond" w:eastAsiaTheme="minorEastAsia" w:hAnsi="Garamond"/>
+              <w:noProof/>
+              <w:sz w:val="20"/>
+              <w:szCs w:val="20"/>
+              <w:lang w:eastAsia="es-ES"/>
+            </w:rPr>
+          </w:pPr>
+          <w:hyperlink w:anchor="_Toc181862952" w:history="1">
+            <w:r>
+              <w:rPr>
+                <w:rStyle w:val="Hipervnculo"/>
+                <w:rFonts w:ascii="Garamond" w:hAnsi="Garamond"/>
+                <w:noProof/>
+                <w:spacing w:val="5"/>
+                <w:sz w:val="20"/>
+                <w:szCs w:val="20"/>
+              </w:rPr>
+              <w:t>Requisitos:</w:t>
+            </w:r>
+            <w:r>
+              <w:rPr>
+                <w:rFonts w:ascii="Garamond" w:hAnsi="Garamond"/>
+                <w:noProof/>
+                <w:webHidden/>
+                <w:sz w:val="20"/>
+                <w:szCs w:val="20"/>
+              </w:rPr>
+              <w:tab/>
+            </w:r>
+            <w:r>
+              <w:rPr>
+                <w:rFonts w:ascii="Garamond" w:hAnsi="Garamond"/>
+                <w:noProof/>
+                <w:webHidden/>
+                <w:sz w:val="20"/>
+                <w:szCs w:val="20"/>
+              </w:rPr>
+              <w:fldChar w:fldCharType="begin"/>
+            </w:r>
+            <w:r>
+              <w:rPr>
+                <w:rFonts w:ascii="Garamond" w:hAnsi="Garamond"/>
+                <w:noProof/>
+                <w:webHidden/>
+                <w:sz w:val="20"/>
+                <w:szCs w:val="20"/>
+              </w:rPr>
+              <w:instrText xml:space="preserve"> PAGEREF _Toc181862952 \h </w:instrText>
+            </w:r>
+            <w:r>
+              <w:rPr>
+                <w:rFonts w:ascii="Garamond" w:hAnsi="Garamond"/>
+                <w:noProof/>
+                <w:webHidden/>
+                <w:sz w:val="20"/>
+                <w:szCs w:val="20"/>
+              </w:rPr>
+            </w:r>
+            <w:r>
+              <w:rPr>
+                <w:rFonts w:ascii="Garamond" w:hAnsi="Garamond"/>
+                <w:noProof/>
+                <w:webHidden/>
+                <w:sz w:val="20"/>
+                <w:szCs w:val="20"/>
+              </w:rPr>
+              <w:fldChar w:fldCharType="separate"/>
+            </w:r>
+            <w:r>
+              <w:rPr>
+                <w:rFonts w:ascii="Garamond" w:hAnsi="Garamond"/>
+                <w:noProof/>
+                <w:webHidden/>
+                <w:sz w:val="20"/>
+                <w:szCs w:val="20"/>
+              </w:rPr>
+              <w:t>2</w:t>
+            </w:r>
+            <w:r>
+              <w:rPr>
+                <w:rFonts w:ascii="Garamond" w:hAnsi="Garamond"/>
+                <w:noProof/>
+                <w:webHidden/>
+                <w:sz w:val="20"/>
+                <w:szCs w:val="20"/>
+              </w:rPr>
+              <w:fldChar w:fldCharType="end"/>
+            </w:r>
+          </w:hyperlink>
+        </w:p>
+        <w:p>
+          <w:pPr>
+            <w:pStyle w:val="TDC2"/>
+            <w:tabs>
+              <w:tab w:val="right" w:leader="dot" w:pos="8494"/>
+            </w:tabs>
+            <w:rPr>
+              <w:rFonts w:ascii="Garamond" w:eastAsiaTheme="minorEastAsia" w:hAnsi="Garamond"/>
+              <w:noProof/>
+              <w:sz w:val="20"/>
+              <w:szCs w:val="20"/>
+              <w:lang w:eastAsia="es-ES"/>
+            </w:rPr>
+          </w:pPr>
+          <w:hyperlink w:anchor="_Toc181862953" w:history="1">
+            <w:r>
+              <w:rPr>
+                <w:rStyle w:val="Hipervnculo"/>
+                <w:rFonts w:ascii="Garamond" w:hAnsi="Garamond"/>
+                <w:noProof/>
+                <w:spacing w:val="5"/>
+                <w:sz w:val="20"/>
+                <w:szCs w:val="20"/>
+              </w:rPr>
+              <w:t>Patrones:</w:t>
+            </w:r>
+            <w:r>
+              <w:rPr>
+                <w:rFonts w:ascii="Garamond" w:hAnsi="Garamond"/>
+                <w:noProof/>
+                <w:webHidden/>
+                <w:sz w:val="20"/>
+                <w:szCs w:val="20"/>
+              </w:rPr>
+              <w:tab/>
+            </w:r>
+            <w:r>
+              <w:rPr>
+                <w:rFonts w:ascii="Garamond" w:hAnsi="Garamond"/>
+                <w:noProof/>
+                <w:webHidden/>
+                <w:sz w:val="20"/>
+                <w:szCs w:val="20"/>
+              </w:rPr>
+              <w:fldChar w:fldCharType="begin"/>
+            </w:r>
+            <w:r>
+              <w:rPr>
+                <w:rFonts w:ascii="Garamond" w:hAnsi="Garamond"/>
+                <w:noProof/>
+                <w:webHidden/>
+                <w:sz w:val="20"/>
+                <w:szCs w:val="20"/>
+              </w:rPr>
+              <w:instrText xml:space="preserve"> PAGEREF _Toc181862953 \h </w:instrText>
+            </w:r>
+            <w:r>
+              <w:rPr>
+                <w:rFonts w:ascii="Garamond" w:hAnsi="Garamond"/>
+                <w:noProof/>
+                <w:webHidden/>
+                <w:sz w:val="20"/>
+                <w:szCs w:val="20"/>
+              </w:rPr>
+            </w:r>
+            <w:r>
+              <w:rPr>
+                <w:rFonts w:ascii="Garamond" w:hAnsi="Garamond"/>
+                <w:noProof/>
+                <w:webHidden/>
+                <w:sz w:val="20"/>
+                <w:szCs w:val="20"/>
+              </w:rPr>
+              <w:fldChar w:fldCharType="separate"/>
+            </w:r>
+            <w:r>
+              <w:rPr>
+                <w:rFonts w:ascii="Garamond" w:hAnsi="Garamond"/>
+                <w:noProof/>
+                <w:webHidden/>
+                <w:sz w:val="20"/>
+                <w:szCs w:val="20"/>
+              </w:rPr>
+              <w:t>3</w:t>
+            </w:r>
+            <w:r>
+              <w:rPr>
+                <w:rFonts w:ascii="Garamond" w:hAnsi="Garamond"/>
+                <w:noProof/>
+                <w:webHidden/>
+                <w:sz w:val="20"/>
+                <w:szCs w:val="20"/>
+              </w:rPr>
+              <w:fldChar w:fldCharType="end"/>
+            </w:r>
+          </w:hyperlink>
+        </w:p>
+        <w:p>
+          <w:pPr>
+            <w:pStyle w:val="TDC2"/>
+            <w:tabs>
+              <w:tab w:val="right" w:leader="dot" w:pos="8494"/>
+            </w:tabs>
+            <w:rPr>
+              <w:rFonts w:ascii="Garamond" w:eastAsiaTheme="minorEastAsia" w:hAnsi="Garamond"/>
+              <w:noProof/>
+              <w:sz w:val="20"/>
+              <w:szCs w:val="20"/>
+              <w:lang w:eastAsia="es-ES"/>
+            </w:rPr>
+          </w:pPr>
+          <w:hyperlink w:anchor="_Toc181862954" w:history="1">
+            <w:r>
+              <w:rPr>
+                <w:rStyle w:val="Hipervnculo"/>
+                <w:rFonts w:ascii="Garamond" w:hAnsi="Garamond"/>
+                <w:noProof/>
+                <w:spacing w:val="5"/>
+                <w:sz w:val="20"/>
+                <w:szCs w:val="20"/>
+              </w:rPr>
+              <w:t>Historias de usuario:</w:t>
+            </w:r>
+            <w:r>
+              <w:rPr>
+                <w:rFonts w:ascii="Garamond" w:hAnsi="Garamond"/>
+                <w:noProof/>
+                <w:webHidden/>
+                <w:sz w:val="20"/>
+                <w:szCs w:val="20"/>
+              </w:rPr>
+              <w:tab/>
+            </w:r>
+            <w:r>
+              <w:rPr>
+                <w:rFonts w:ascii="Garamond" w:hAnsi="Garamond"/>
+                <w:noProof/>
+                <w:webHidden/>
+                <w:sz w:val="20"/>
+                <w:szCs w:val="20"/>
+              </w:rPr>
+              <w:fldChar w:fldCharType="begin"/>
+            </w:r>
+            <w:r>
+              <w:rPr>
+                <w:rFonts w:ascii="Garamond" w:hAnsi="Garamond"/>
+                <w:noProof/>
+                <w:webHidden/>
+                <w:sz w:val="20"/>
+                <w:szCs w:val="20"/>
+              </w:rPr>
+              <w:instrText xml:space="preserve"> PAGEREF _Toc181862954 \h </w:instrText>
+            </w:r>
+            <w:r>
+              <w:rPr>
+                <w:rFonts w:ascii="Garamond" w:hAnsi="Garamond"/>
+                <w:noProof/>
+                <w:webHidden/>
+                <w:sz w:val="20"/>
+                <w:szCs w:val="20"/>
+              </w:rPr>
+            </w:r>
+            <w:r>
+              <w:rPr>
+                <w:rFonts w:ascii="Garamond" w:hAnsi="Garamond"/>
+                <w:noProof/>
+                <w:webHidden/>
+                <w:sz w:val="20"/>
+                <w:szCs w:val="20"/>
+              </w:rPr>
+              <w:fldChar w:fldCharType="separate"/>
+            </w:r>
+            <w:r>
+              <w:rPr>
+                <w:rFonts w:ascii="Garamond" w:hAnsi="Garamond"/>
+                <w:noProof/>
+                <w:webHidden/>
+                <w:sz w:val="20"/>
+                <w:szCs w:val="20"/>
+              </w:rPr>
+              <w:t>3</w:t>
+            </w:r>
+            <w:r>
+              <w:rPr>
+                <w:rFonts w:ascii="Garamond" w:hAnsi="Garamond"/>
+                <w:noProof/>
+                <w:webHidden/>
+                <w:sz w:val="20"/>
+                <w:szCs w:val="20"/>
+              </w:rPr>
+              <w:fldChar w:fldCharType="end"/>
+            </w:r>
+          </w:hyperlink>
+        </w:p>
+        <w:p>
+          <w:pPr>
+            <w:pStyle w:val="TDC2"/>
+            <w:tabs>
+              <w:tab w:val="right" w:leader="dot" w:pos="8494"/>
+            </w:tabs>
+            <w:rPr>
+              <w:rFonts w:ascii="Garamond" w:eastAsiaTheme="minorEastAsia" w:hAnsi="Garamond"/>
+              <w:noProof/>
+              <w:sz w:val="20"/>
+              <w:szCs w:val="20"/>
+              <w:lang w:eastAsia="es-ES"/>
+            </w:rPr>
+          </w:pPr>
+          <w:hyperlink w:anchor="_Toc181862955" w:history="1">
+            <w:r>
+              <w:rPr>
+                <w:rStyle w:val="Hipervnculo"/>
+                <w:rFonts w:ascii="Garamond" w:hAnsi="Garamond"/>
+                <w:noProof/>
+                <w:spacing w:val="5"/>
+                <w:sz w:val="20"/>
+                <w:szCs w:val="20"/>
+              </w:rPr>
+              <w:t>Análisis del objetivo, extracción de requisitos y extracción de tareas a realizar:</w:t>
+            </w:r>
+            <w:r>
+              <w:rPr>
+                <w:rFonts w:ascii="Garamond" w:hAnsi="Garamond"/>
+                <w:noProof/>
+                <w:webHidden/>
+                <w:sz w:val="20"/>
+                <w:szCs w:val="20"/>
+              </w:rPr>
+              <w:tab/>
+            </w:r>
+            <w:r>
+              <w:rPr>
+                <w:rFonts w:ascii="Garamond" w:hAnsi="Garamond"/>
+                <w:noProof/>
+                <w:webHidden/>
+                <w:sz w:val="20"/>
+                <w:szCs w:val="20"/>
+              </w:rPr>
+              <w:fldChar w:fldCharType="begin"/>
+            </w:r>
+            <w:r>
+              <w:rPr>
+                <w:rFonts w:ascii="Garamond" w:hAnsi="Garamond"/>
+                <w:noProof/>
+                <w:webHidden/>
+                <w:sz w:val="20"/>
+                <w:szCs w:val="20"/>
+              </w:rPr>
+              <w:instrText xml:space="preserve"> PAGEREF _Toc181862955 \h </w:instrText>
+            </w:r>
+            <w:r>
+              <w:rPr>
+                <w:rFonts w:ascii="Garamond" w:hAnsi="Garamond"/>
+                <w:noProof/>
+                <w:webHidden/>
+                <w:sz w:val="20"/>
+                <w:szCs w:val="20"/>
+              </w:rPr>
+            </w:r>
+            <w:r>
+              <w:rPr>
+                <w:rFonts w:ascii="Garamond" w:hAnsi="Garamond"/>
+                <w:noProof/>
+                <w:webHidden/>
+                <w:sz w:val="20"/>
+                <w:szCs w:val="20"/>
+              </w:rPr>
+              <w:fldChar w:fldCharType="separate"/>
+            </w:r>
+            <w:r>
+              <w:rPr>
+                <w:rFonts w:ascii="Garamond" w:hAnsi="Garamond"/>
+                <w:noProof/>
+                <w:webHidden/>
+                <w:sz w:val="20"/>
+                <w:szCs w:val="20"/>
+              </w:rPr>
+              <w:t>4</w:t>
+            </w:r>
+            <w:r>
+              <w:rPr>
+                <w:rFonts w:ascii="Garamond" w:hAnsi="Garamond"/>
+                <w:noProof/>
+                <w:webHidden/>
+                <w:sz w:val="20"/>
+                <w:szCs w:val="20"/>
+              </w:rPr>
+              <w:fldChar w:fldCharType="end"/>
+            </w:r>
+          </w:hyperlink>
+        </w:p>
+        <w:p>
+          <w:r>
+            <w:rPr>
+              <w:rFonts w:ascii="Garamond" w:hAnsi="Garamond"/>
+              <w:b/>
+              <w:bCs/>
+              <w:sz w:val="20"/>
+              <w:szCs w:val="20"/>
+            </w:rPr>
+            <w:fldChar w:fldCharType="end"/>
+          </w:r>
+        </w:p>
+      </w:sdtContent>
+    </w:sdt>
+    <w:p>
+      <w:pPr>
+        <w:pStyle w:val="Ttulo2"/>
+        <w:rPr>
+          <w:rStyle w:val="Ttulodellibro"/>
+          <w:rFonts w:ascii="Garamond" w:hAnsi="Garamond"/>
+          <w:b w:val="0"/>
+          <w:bCs w:val="0"/>
+          <w:i w:val="0"/>
+          <w:iCs w:val="0"/>
+          <w:color w:val="auto"/>
+          <w:sz w:val="28"/>
+          <w:szCs w:val="28"/>
           <w:u w:val="single"/>
-          <w:lang w:val="en-GB"/>
-        </w:rPr>
-        <w:t xml:space="preserve">Descripción: </w:t>
+        </w:rPr>
+      </w:pPr>
+    </w:p>
+    <w:p/>
+    <w:p/>
+    <w:p/>
+    <w:p/>
+    <w:p/>
+    <w:p/>
+    <w:p/>
+    <w:p/>
+    <w:p/>
+    <w:p/>
+    <w:p/>
+    <w:p/>
+    <w:p/>
+    <w:p/>
+    <w:p/>
+    <w:p/>
+    <w:p/>
+    <w:p/>
+    <w:p/>
+    <w:p/>
+    <w:p/>
+    <w:p/>
+    <w:p/>
+    <w:p>
+      <w:pPr>
+        <w:pStyle w:val="Ttulo2"/>
+        <w:rPr>
+          <w:rStyle w:val="Ttulodellibro"/>
+          <w:rFonts w:ascii="Garamond" w:hAnsi="Garamond"/>
+          <w:b w:val="0"/>
+          <w:bCs w:val="0"/>
+          <w:i w:val="0"/>
+          <w:iCs w:val="0"/>
+          <w:color w:val="auto"/>
+          <w:sz w:val="28"/>
+          <w:szCs w:val="28"/>
+          <w:u w:val="single"/>
+        </w:rPr>
+      </w:pPr>
+      <w:bookmarkStart w:id="1" w:name="_Toc181862951"/>
+      <w:r>
+        <w:rPr>
+          <w:rStyle w:val="Ttulodellibro"/>
+          <w:rFonts w:ascii="Garamond" w:hAnsi="Garamond"/>
+          <w:b w:val="0"/>
+          <w:bCs w:val="0"/>
+          <w:i w:val="0"/>
+          <w:iCs w:val="0"/>
+          <w:color w:val="auto"/>
+          <w:sz w:val="28"/>
+          <w:szCs w:val="28"/>
+          <w:u w:val="single"/>
+        </w:rPr>
+        <w:t>Descripción:</w:t>
+      </w:r>
+      <w:bookmarkEnd w:id="1"/>
+      <w:r>
+        <w:rPr>
+          <w:rStyle w:val="Ttulodellibro"/>
+          <w:rFonts w:ascii="Garamond" w:hAnsi="Garamond"/>
+          <w:b w:val="0"/>
+          <w:bCs w:val="0"/>
+          <w:i w:val="0"/>
+          <w:iCs w:val="0"/>
+          <w:color w:val="auto"/>
+          <w:sz w:val="28"/>
+          <w:szCs w:val="28"/>
+          <w:u w:val="single"/>
+        </w:rPr>
+        <w:t xml:space="preserve"> </w:t>
       </w:r>
     </w:p>
     <w:p>
@@ -308,23 +1067,37 @@
     </w:p>
     <w:p>
       <w:pPr>
-        <w:pStyle w:val="Prrafodelista"/>
-        <w:numPr>
-          <w:ilvl w:val="0"/>
-          <w:numId w:val="3"/>
-        </w:numPr>
-        <w:rPr>
-          <w:rFonts w:ascii="Garamond" w:hAnsi="Garamond"/>
+        <w:pStyle w:val="Ttulo2"/>
+        <w:rPr>
+          <w:rStyle w:val="Ttulodellibro"/>
+          <w:rFonts w:ascii="Garamond" w:hAnsi="Garamond"/>
+          <w:b w:val="0"/>
+          <w:bCs w:val="0"/>
+          <w:i w:val="0"/>
+          <w:iCs w:val="0"/>
+          <w:color w:val="auto"/>
+          <w:sz w:val="28"/>
+          <w:szCs w:val="28"/>
           <w:u w:val="single"/>
         </w:rPr>
       </w:pPr>
-      <w:r>
-        <w:rPr>
-          <w:rFonts w:ascii="Garamond" w:hAnsi="Garamond"/>
+      <w:bookmarkStart w:id="2" w:name="_Toc181862952"/>
+      <w:r>
+        <w:rPr>
+          <w:rStyle w:val="Ttulodellibro"/>
+          <w:rFonts w:ascii="Garamond" w:hAnsi="Garamond"/>
+          <w:b w:val="0"/>
+          <w:bCs w:val="0"/>
+          <w:i w:val="0"/>
+          <w:iCs w:val="0"/>
+          <w:color w:val="auto"/>
+          <w:sz w:val="28"/>
+          <w:szCs w:val="28"/>
           <w:u w:val="single"/>
         </w:rPr>
         <w:t>Requisitos:</w:t>
       </w:r>
+      <w:bookmarkEnd w:id="2"/>
     </w:p>
     <w:p>
       <w:pPr>
@@ -777,24 +1550,38 @@
     </w:p>
     <w:p>
       <w:pPr>
-        <w:pStyle w:val="Prrafodelista"/>
-        <w:numPr>
-          <w:ilvl w:val="0"/>
-          <w:numId w:val="3"/>
-        </w:numPr>
-        <w:rPr>
-          <w:rFonts w:ascii="Garamond" w:hAnsi="Garamond"/>
+        <w:pStyle w:val="Ttulo2"/>
+        <w:rPr>
+          <w:rStyle w:val="Ttulodellibro"/>
+          <w:rFonts w:ascii="Garamond" w:hAnsi="Garamond"/>
+          <w:b w:val="0"/>
+          <w:bCs w:val="0"/>
+          <w:i w:val="0"/>
+          <w:iCs w:val="0"/>
+          <w:color w:val="auto"/>
+          <w:sz w:val="28"/>
+          <w:szCs w:val="28"/>
           <w:u w:val="single"/>
         </w:rPr>
       </w:pPr>
-      <w:r>
-        <w:rPr>
-          <w:rFonts w:ascii="Garamond" w:hAnsi="Garamond"/>
+      <w:bookmarkStart w:id="3" w:name="_Toc181862953"/>
+      <w:r>
+        <w:rPr>
+          <w:rStyle w:val="Ttulodellibro"/>
+          <w:rFonts w:ascii="Garamond" w:hAnsi="Garamond"/>
+          <w:b w:val="0"/>
+          <w:bCs w:val="0"/>
+          <w:i w:val="0"/>
+          <w:iCs w:val="0"/>
+          <w:color w:val="auto"/>
+          <w:sz w:val="28"/>
+          <w:szCs w:val="28"/>
           <w:u w:val="single"/>
         </w:rPr>
         <w:lastRenderedPageBreak/>
         <w:t>Patrones:</w:t>
       </w:r>
+      <w:bookmarkEnd w:id="3"/>
     </w:p>
     <w:p>
       <w:pPr>
@@ -1058,22 +1845,37 @@
     </w:p>
     <w:p>
       <w:pPr>
-        <w:pStyle w:val="Prrafodelista"/>
-        <w:numPr>
-          <w:ilvl w:val="0"/>
-          <w:numId w:val="3"/>
-        </w:numPr>
-        <w:rPr>
-          <w:rFonts w:ascii="Garamond" w:hAnsi="Garamond"/>
-        </w:rPr>
-      </w:pPr>
-      <w:r>
-        <w:rPr>
-          <w:rFonts w:ascii="Garamond" w:hAnsi="Garamond"/>
+        <w:pStyle w:val="Ttulo2"/>
+        <w:rPr>
+          <w:rStyle w:val="Ttulodellibro"/>
+          <w:rFonts w:ascii="Garamond" w:hAnsi="Garamond"/>
+          <w:b w:val="0"/>
+          <w:bCs w:val="0"/>
+          <w:i w:val="0"/>
+          <w:iCs w:val="0"/>
+          <w:color w:val="auto"/>
+          <w:sz w:val="28"/>
+          <w:szCs w:val="28"/>
           <w:u w:val="single"/>
         </w:rPr>
+      </w:pPr>
+      <w:bookmarkStart w:id="4" w:name="_Toc181862954"/>
+      <w:r>
+        <w:rPr>
+          <w:rStyle w:val="Ttulodellibro"/>
+          <w:rFonts w:ascii="Garamond" w:hAnsi="Garamond"/>
+          <w:b w:val="0"/>
+          <w:bCs w:val="0"/>
+          <w:i w:val="0"/>
+          <w:iCs w:val="0"/>
+          <w:color w:val="auto"/>
+          <w:sz w:val="28"/>
+          <w:szCs w:val="28"/>
+          <w:u w:val="single"/>
+        </w:rPr>
         <w:t>Historias de usuario:</w:t>
       </w:r>
+      <w:bookmarkEnd w:id="4"/>
     </w:p>
     <w:p>
       <w:pPr>
@@ -1449,37 +2251,110 @@
     </w:p>
     <w:p>
       <w:pPr>
-        <w:pStyle w:val="Prrafodelista"/>
-        <w:numPr>
-          <w:ilvl w:val="0"/>
-          <w:numId w:val="3"/>
-        </w:numPr>
-        <w:rPr>
-          <w:rFonts w:ascii="Garamond" w:hAnsi="Garamond"/>
+        <w:rPr>
+          <w:rFonts w:ascii="Garamond" w:hAnsi="Garamond"/>
+        </w:rPr>
+      </w:pPr>
+    </w:p>
+    <w:p>
+      <w:pPr>
+        <w:rPr>
+          <w:rFonts w:ascii="Garamond" w:hAnsi="Garamond"/>
+        </w:rPr>
+      </w:pPr>
+    </w:p>
+    <w:p>
+      <w:pPr>
+        <w:rPr>
+          <w:rFonts w:ascii="Garamond" w:hAnsi="Garamond"/>
+        </w:rPr>
+      </w:pPr>
+    </w:p>
+    <w:p>
+      <w:pPr>
+        <w:rPr>
+          <w:rFonts w:ascii="Garamond" w:hAnsi="Garamond"/>
+        </w:rPr>
+      </w:pPr>
+    </w:p>
+    <w:p>
+      <w:pPr>
+        <w:rPr>
+          <w:rFonts w:ascii="Garamond" w:hAnsi="Garamond"/>
+        </w:rPr>
+      </w:pPr>
+    </w:p>
+    <w:p>
+      <w:pPr>
+        <w:rPr>
+          <w:rFonts w:ascii="Garamond" w:hAnsi="Garamond"/>
+        </w:rPr>
+      </w:pPr>
+    </w:p>
+    <w:p>
+      <w:pPr>
+        <w:pStyle w:val="Ttulo2"/>
+        <w:rPr>
+          <w:rStyle w:val="Ttulodellibro"/>
+          <w:rFonts w:ascii="Garamond" w:hAnsi="Garamond"/>
+          <w:b w:val="0"/>
+          <w:bCs w:val="0"/>
+          <w:i w:val="0"/>
+          <w:iCs w:val="0"/>
+          <w:color w:val="auto"/>
+          <w:sz w:val="28"/>
+          <w:szCs w:val="28"/>
           <w:u w:val="single"/>
         </w:rPr>
       </w:pPr>
-      <w:r>
-        <w:rPr>
-          <w:rFonts w:ascii="Garamond" w:hAnsi="Garamond"/>
+      <w:bookmarkStart w:id="5" w:name="_Toc181862955"/>
+      <w:r>
+        <w:rPr>
+          <w:rStyle w:val="Ttulodellibro"/>
+          <w:rFonts w:ascii="Garamond" w:hAnsi="Garamond"/>
+          <w:b w:val="0"/>
+          <w:bCs w:val="0"/>
+          <w:i w:val="0"/>
+          <w:iCs w:val="0"/>
+          <w:color w:val="auto"/>
+          <w:sz w:val="28"/>
+          <w:szCs w:val="28"/>
           <w:u w:val="single"/>
         </w:rPr>
+        <w:lastRenderedPageBreak/>
         <w:t>Análisis del ob</w:t>
       </w:r>
       <w:r>
         <w:rPr>
-          <w:rFonts w:ascii="Garamond" w:hAnsi="Garamond"/>
+          <w:rStyle w:val="Ttulodellibro"/>
+          <w:rFonts w:ascii="Garamond" w:hAnsi="Garamond"/>
+          <w:b w:val="0"/>
+          <w:bCs w:val="0"/>
+          <w:i w:val="0"/>
+          <w:iCs w:val="0"/>
+          <w:color w:val="auto"/>
+          <w:sz w:val="28"/>
+          <w:szCs w:val="28"/>
           <w:u w:val="single"/>
         </w:rPr>
         <w:t>jetivo, extracción de requisitos y extracción de tareas a realizar</w:t>
       </w:r>
       <w:r>
         <w:rPr>
-          <w:rFonts w:ascii="Garamond" w:hAnsi="Garamond"/>
+          <w:rStyle w:val="Ttulodellibro"/>
+          <w:rFonts w:ascii="Garamond" w:hAnsi="Garamond"/>
+          <w:b w:val="0"/>
+          <w:bCs w:val="0"/>
+          <w:i w:val="0"/>
+          <w:iCs w:val="0"/>
+          <w:color w:val="auto"/>
+          <w:sz w:val="28"/>
+          <w:szCs w:val="28"/>
           <w:u w:val="single"/>
         </w:rPr>
         <w:t>:</w:t>
       </w:r>
+      <w:bookmarkEnd w:id="5"/>
     </w:p>
     <w:p>
       <w:pPr>
@@ -1706,7 +2581,6 @@
         <w:rPr>
           <w:rFonts w:ascii="Garamond" w:hAnsi="Garamond"/>
         </w:rPr>
-        <w:lastRenderedPageBreak/>
         <w:t>Ver como se modifica en tiempo real mi vida y la de los monstruos</w:t>
       </w:r>
       <w:r>
@@ -1949,13 +2823,7 @@
         <w:rPr>
           <w:rFonts w:ascii="Garamond" w:hAnsi="Garamond"/>
         </w:rPr>
-        <w:t xml:space="preserve">Saber que hechizo se lanza en cada momento para saber si tiene </w:t>
-      </w:r>
-      <w:r>
-        <w:rPr>
-          <w:rFonts w:ascii="Garamond" w:hAnsi="Garamond"/>
-        </w:rPr>
-        <w:t>“</w:t>
+        <w:t>Saber que hechizo se lanza en cada momento para saber si tiene “</w:t>
       </w:r>
       <w:proofErr w:type="spellStart"/>
       <w:r>
@@ -1969,13 +2837,7 @@
         <w:rPr>
           <w:rFonts w:ascii="Garamond" w:hAnsi="Garamond"/>
         </w:rPr>
-        <w:t>”</w:t>
-      </w:r>
-      <w:r>
-        <w:rPr>
-          <w:rFonts w:ascii="Garamond" w:hAnsi="Garamond"/>
-        </w:rPr>
-        <w:t xml:space="preserve"> o no. (2 no tienen y 1 sí)</w:t>
+        <w:t>” o no. (2 no tienen y 1 sí)</w:t>
       </w:r>
     </w:p>
     <w:p>
@@ -2201,19 +3063,7 @@
         <w:rPr>
           <w:rFonts w:ascii="Garamond" w:hAnsi="Garamond"/>
         </w:rPr>
-        <w:t xml:space="preserve">: detectar al </w:t>
-      </w:r>
-      <w:r>
-        <w:rPr>
-          <w:rFonts w:ascii="Garamond" w:hAnsi="Garamond"/>
-        </w:rPr>
-        <w:t>hechicero</w:t>
-      </w:r>
-      <w:r>
-        <w:rPr>
-          <w:rFonts w:ascii="Garamond" w:hAnsi="Garamond"/>
-        </w:rPr>
-        <w:t xml:space="preserve"> y conocer su posición</w:t>
+        <w:t>: detectar al hechicero y conocer su posición</w:t>
       </w:r>
     </w:p>
     <w:p>
@@ -2247,19 +3097,7 @@
         <w:rPr>
           <w:rFonts w:ascii="Garamond" w:hAnsi="Garamond"/>
         </w:rPr>
-        <w:t xml:space="preserve">para dañar la vida del </w:t>
-      </w:r>
-      <w:r>
-        <w:rPr>
-          <w:rFonts w:ascii="Garamond" w:hAnsi="Garamond"/>
-        </w:rPr>
-        <w:t>hechicero</w:t>
-      </w:r>
-      <w:r>
-        <w:rPr>
-          <w:rFonts w:ascii="Garamond" w:hAnsi="Garamond"/>
-        </w:rPr>
-        <w:t>.</w:t>
+        <w:t>para dañar la vida del hechicero.</w:t>
       </w:r>
       <w:r>
         <w:rPr>
@@ -2465,6 +3303,7 @@
           <w:b/>
           <w:bCs/>
         </w:rPr>
+        <w:lastRenderedPageBreak/>
         <w:t>Tareas</w:t>
       </w:r>
       <w:r>
@@ -2827,7 +3666,7 @@
       </w:r>
     </w:p>
     <w:sectPr>
-      <w:headerReference w:type="default" r:id="rId7"/>
+      <w:headerReference w:type="default" r:id="rId8"/>
       <w:pgSz w:w="11906" w:h="16838"/>
       <w:pgMar w:top="1417" w:right="1701" w:bottom="1417" w:left="1701" w:header="708" w:footer="708" w:gutter="0"/>
       <w:cols w:space="708"/>
@@ -2952,6 +3791,14 @@
         <w:szCs w:val="18"/>
       </w:rPr>
       <w:t>ºA IMAT</w:t>
+    </w:r>
+    <w:r>
+      <w:rPr>
+        <w:rFonts w:ascii="Garamond" w:hAnsi="Garamond"/>
+        <w:sz w:val="18"/>
+        <w:szCs w:val="18"/>
+      </w:rPr>
+      <w:t>-Paradigmas y Técnicas de la Programación</w:t>
     </w:r>
   </w:p>
 </w:hdr>
@@ -3896,7 +4743,6 @@
     <w:next w:val="Normal"/>
     <w:link w:val="Ttulo2Car"/>
     <w:uiPriority w:val="9"/>
-    <w:semiHidden/>
     <w:unhideWhenUsed/>
     <w:qFormat/>
     <w:rsid w:val="00110D73"/>
@@ -4071,6 +4917,7 @@
   <w:style w:type="character" w:default="1" w:styleId="Fuentedeprrafopredeter">
     <w:name w:val="Default Paragraph Font"/>
     <w:uiPriority w:val="1"/>
+    <w:semiHidden/>
     <w:unhideWhenUsed/>
   </w:style>
   <w:style w:type="table" w:default="1" w:styleId="Tablanormal">
@@ -4112,7 +4959,6 @@
     <w:basedOn w:val="Fuentedeprrafopredeter"/>
     <w:link w:val="Ttulo2"/>
     <w:uiPriority w:val="9"/>
-    <w:semiHidden/>
     <w:rsid w:val="00110D73"/>
     <w:rPr>
       <w:rFonts w:asciiTheme="majorHAnsi" w:eastAsiaTheme="majorEastAsia" w:hAnsiTheme="majorHAnsi" w:cstheme="majorBidi"/>
@@ -4441,6 +5287,76 @@
     <w:uiPriority w:val="99"/>
     <w:rsid w:val="007141FF"/>
   </w:style>
+  <w:style w:type="character" w:styleId="Ttulodellibro">
+    <w:name w:val="Book Title"/>
+    <w:basedOn w:val="Fuentedeprrafopredeter"/>
+    <w:uiPriority w:val="33"/>
+    <w:qFormat/>
+    <w:rsid w:val="009B00C3"/>
+    <w:rPr>
+      <w:b/>
+      <w:bCs/>
+      <w:i/>
+      <w:iCs/>
+      <w:spacing w:val="5"/>
+    </w:rPr>
+  </w:style>
+  <w:style w:type="paragraph" w:styleId="TtuloTDC">
+    <w:name w:val="TOC Heading"/>
+    <w:basedOn w:val="Ttulo1"/>
+    <w:next w:val="Normal"/>
+    <w:uiPriority w:val="39"/>
+    <w:unhideWhenUsed/>
+    <w:qFormat/>
+    <w:rsid w:val="00F752B9"/>
+    <w:pPr>
+      <w:spacing w:before="240" w:after="0"/>
+      <w:outlineLvl w:val="9"/>
+    </w:pPr>
+    <w:rPr>
+      <w:kern w:val="0"/>
+      <w:sz w:val="32"/>
+      <w:szCs w:val="32"/>
+      <w:lang w:eastAsia="es-ES"/>
+      <w14:ligatures w14:val="none"/>
+    </w:rPr>
+  </w:style>
+  <w:style w:type="paragraph" w:styleId="TDC1">
+    <w:name w:val="toc 1"/>
+    <w:basedOn w:val="Normal"/>
+    <w:next w:val="Normal"/>
+    <w:autoRedefine/>
+    <w:uiPriority w:val="39"/>
+    <w:unhideWhenUsed/>
+    <w:rsid w:val="00F752B9"/>
+    <w:pPr>
+      <w:spacing w:after="100"/>
+    </w:pPr>
+  </w:style>
+  <w:style w:type="character" w:styleId="Hipervnculo">
+    <w:name w:val="Hyperlink"/>
+    <w:basedOn w:val="Fuentedeprrafopredeter"/>
+    <w:uiPriority w:val="99"/>
+    <w:unhideWhenUsed/>
+    <w:rsid w:val="00F752B9"/>
+    <w:rPr>
+      <w:color w:val="467886" w:themeColor="hyperlink"/>
+      <w:u w:val="single"/>
+    </w:rPr>
+  </w:style>
+  <w:style w:type="paragraph" w:styleId="TDC2">
+    <w:name w:val="toc 2"/>
+    <w:basedOn w:val="Normal"/>
+    <w:next w:val="Normal"/>
+    <w:autoRedefine/>
+    <w:uiPriority w:val="39"/>
+    <w:unhideWhenUsed/>
+    <w:rsid w:val="000A05C8"/>
+    <w:pPr>
+      <w:spacing w:after="100"/>
+      <w:ind w:left="220"/>
+    </w:pPr>
+  </w:style>
 </w:styles>
 </file>
 
@@ -4737,4 +5653,16 @@
     </a:ext>
   </a:extLst>
 </a:theme>
+</file>
+
+<file path=customXml/item1.xml><?xml version="1.0" encoding="utf-8"?>
+<b:Sources xmlns:b="http://schemas.openxmlformats.org/officeDocument/2006/bibliography" xmlns="http://schemas.openxmlformats.org/officeDocument/2006/bibliography" SelectedStyle="\APASixthEditionOfficeOnline.xsl" StyleName="APA" Version="6"/>
+</file>
+
+<file path=customXml/itemProps1.xml><?xml version="1.0" encoding="utf-8"?>
+<ds:datastoreItem xmlns:ds="http://schemas.openxmlformats.org/officeDocument/2006/customXml" ds:itemID="{E4F5FC12-B441-4B72-AED1-98B4E794F335}">
+  <ds:schemaRefs>
+    <ds:schemaRef ds:uri="http://schemas.openxmlformats.org/officeDocument/2006/bibliography"/>
+  </ds:schemaRefs>
+</ds:datastoreItem>
 </file>
</xml_diff>